<commit_message>
correccion beneficios al negocio
</commit_message>
<xml_diff>
--- a/1-Acta de Proyecto - UTN - 2023.docx
+++ b/1-Acta de Proyecto - UTN - 2023.docx
@@ -2688,16 +2688,7 @@
                 <w:sz w:val="22"/>
                 <w:szCs w:val="22"/>
               </w:rPr>
-              <w:t xml:space="preserve"> para permitir que puedan,</w:t>
-            </w:r>
-            <w:r>
-              <w:rPr>
-                <w:rFonts w:ascii="Arial" w:eastAsia="Arial" w:hAnsi="Arial" w:cs="Arial"/>
-                <w:color w:val="000000"/>
-                <w:sz w:val="22"/>
-                <w:szCs w:val="22"/>
-              </w:rPr>
-              <w:t xml:space="preserve"> ante distintos inconvenientes, tomar las acciones preventivas o correctivas necesarias en el momento oportuno.</w:t>
+              <w:t xml:space="preserve"> para permitir que puedan, ante distintos inconvenientes, tomar las acciones preventivas o correctivas necesarias en el momento oportuno.</w:t>
             </w:r>
           </w:p>
           <w:p>
@@ -3286,7 +3277,52 @@
                 <w:sz w:val="22"/>
                 <w:szCs w:val="22"/>
               </w:rPr>
-              <w:t>Puede ser usado de plataforma para múltiples servicios adicionales relacionados, como recomendaciones personalizadas sobre el uso de agua, o integraciones con sistemas de control hogareños para el encendido y apagado de la bomba de suministro.</w:t>
+              <w:t xml:space="preserve">Tiene el potencial de generar nuevos negocios basados en el consumo de métricas, </w:t>
+            </w:r>
+            <w:r>
+              <w:rPr>
+                <w:rFonts w:ascii="Arial" w:eastAsia="Arial" w:hAnsi="Arial" w:cs="Arial"/>
+                <w:color w:val="000000"/>
+                <w:sz w:val="22"/>
+                <w:szCs w:val="22"/>
+              </w:rPr>
+              <w:t xml:space="preserve">como </w:t>
+            </w:r>
+            <w:r>
+              <w:rPr>
+                <w:rFonts w:ascii="Arial" w:eastAsia="Arial" w:hAnsi="Arial" w:cs="Arial"/>
+                <w:color w:val="000000"/>
+                <w:sz w:val="22"/>
+                <w:szCs w:val="22"/>
+              </w:rPr>
+              <w:t xml:space="preserve">la generación de </w:t>
+            </w:r>
+            <w:r>
+              <w:rPr>
+                <w:rFonts w:ascii="Arial" w:eastAsia="Arial" w:hAnsi="Arial" w:cs="Arial"/>
+                <w:color w:val="000000"/>
+                <w:sz w:val="22"/>
+                <w:szCs w:val="22"/>
+              </w:rPr>
+              <w:t>recomendaciones personalizadas sobre el uso de agua, o integraciones con sistemas de control hogareños para</w:t>
+            </w:r>
+            <w:r>
+              <w:rPr>
+                <w:rFonts w:ascii="Arial" w:eastAsia="Arial" w:hAnsi="Arial" w:cs="Arial"/>
+                <w:color w:val="000000"/>
+                <w:sz w:val="22"/>
+                <w:szCs w:val="22"/>
+              </w:rPr>
+              <w:t xml:space="preserve"> la gestión automatizada del tanque</w:t>
+            </w:r>
+            <w:r>
+              <w:rPr>
+                <w:rFonts w:ascii="Arial" w:eastAsia="Arial" w:hAnsi="Arial" w:cs="Arial"/>
+                <w:color w:val="000000"/>
+                <w:sz w:val="22"/>
+                <w:szCs w:val="22"/>
+              </w:rPr>
+              <w:t>.</w:t>
             </w:r>
           </w:p>
         </w:tc>

</xml_diff>

<commit_message>
correccion riesgo interfaces mensajeria
Ahora no es tecnico y economico, solo tecnico
</commit_message>
<xml_diff>
--- a/1-Acta de Proyecto - UTN - 2023.docx
+++ b/1-Acta de Proyecto - UTN - 2023.docx
@@ -981,6 +981,7 @@
         </w:rPr>
         <w:t xml:space="preserve">Director de Cátedra: </w:t>
       </w:r>
+      <w:proofErr w:type="spellStart"/>
       <w:r>
         <w:rPr>
           <w:rFonts w:ascii="Arial" w:eastAsia="Arial" w:hAnsi="Arial" w:cs="Arial"/>
@@ -988,7 +989,17 @@
           <w:sz w:val="22"/>
           <w:szCs w:val="22"/>
         </w:rPr>
-        <w:t>Mag. Ing. Gabriela Salem</w:t>
+        <w:t>Mag</w:t>
+      </w:r>
+      <w:proofErr w:type="spellEnd"/>
+      <w:r>
+        <w:rPr>
+          <w:rFonts w:ascii="Arial" w:eastAsia="Arial" w:hAnsi="Arial" w:cs="Arial"/>
+          <w:i/>
+          <w:sz w:val="22"/>
+          <w:szCs w:val="22"/>
+        </w:rPr>
+        <w:t>. Ing. Gabriela Salem</w:t>
       </w:r>
     </w:p>
     <w:p>
@@ -1013,6 +1024,7 @@
         </w:rPr>
         <w:t xml:space="preserve">Profesor a cargo del curso:  </w:t>
       </w:r>
+      <w:proofErr w:type="spellStart"/>
       <w:r>
         <w:rPr>
           <w:rFonts w:ascii="Arial" w:eastAsia="Arial" w:hAnsi="Arial" w:cs="Arial"/>
@@ -1020,8 +1032,49 @@
           <w:sz w:val="22"/>
           <w:szCs w:val="22"/>
         </w:rPr>
-        <w:t>Mag. Ing. Gabriela Salem / Ing. Andrea Alegretti / Gabriel Simois</w:t>
+        <w:t>Mag</w:t>
       </w:r>
+      <w:proofErr w:type="spellEnd"/>
+      <w:r>
+        <w:rPr>
+          <w:rFonts w:ascii="Arial" w:eastAsia="Arial" w:hAnsi="Arial" w:cs="Arial"/>
+          <w:i/>
+          <w:sz w:val="22"/>
+          <w:szCs w:val="22"/>
+        </w:rPr>
+        <w:t xml:space="preserve">. Ing. Gabriela Salem / Ing. Andrea </w:t>
+      </w:r>
+      <w:proofErr w:type="spellStart"/>
+      <w:r>
+        <w:rPr>
+          <w:rFonts w:ascii="Arial" w:eastAsia="Arial" w:hAnsi="Arial" w:cs="Arial"/>
+          <w:i/>
+          <w:sz w:val="22"/>
+          <w:szCs w:val="22"/>
+        </w:rPr>
+        <w:t>Alegretti</w:t>
+      </w:r>
+      <w:proofErr w:type="spellEnd"/>
+      <w:r>
+        <w:rPr>
+          <w:rFonts w:ascii="Arial" w:eastAsia="Arial" w:hAnsi="Arial" w:cs="Arial"/>
+          <w:i/>
+          <w:sz w:val="22"/>
+          <w:szCs w:val="22"/>
+        </w:rPr>
+        <w:t xml:space="preserve"> / Gabriel </w:t>
+      </w:r>
+      <w:proofErr w:type="spellStart"/>
+      <w:r>
+        <w:rPr>
+          <w:rFonts w:ascii="Arial" w:eastAsia="Arial" w:hAnsi="Arial" w:cs="Arial"/>
+          <w:i/>
+          <w:sz w:val="22"/>
+          <w:szCs w:val="22"/>
+        </w:rPr>
+        <w:t>Simois</w:t>
+      </w:r>
+      <w:proofErr w:type="spellEnd"/>
     </w:p>
     <w:p>
       <w:pPr>
@@ -1050,8 +1103,19 @@
           <w:sz w:val="22"/>
           <w:szCs w:val="22"/>
         </w:rPr>
-        <w:t>Ing. Andrea Alegretti</w:t>
+        <w:t xml:space="preserve">Ing. Andrea </w:t>
       </w:r>
+      <w:proofErr w:type="spellStart"/>
+      <w:r>
+        <w:rPr>
+          <w:rFonts w:ascii="Arial" w:eastAsia="Arial" w:hAnsi="Arial" w:cs="Arial"/>
+          <w:i/>
+          <w:sz w:val="22"/>
+          <w:szCs w:val="22"/>
+        </w:rPr>
+        <w:t>Alegretti</w:t>
+      </w:r>
+      <w:proofErr w:type="spellEnd"/>
       <w:r>
         <w:rPr>
           <w:rFonts w:ascii="Arial" w:eastAsia="Arial" w:hAnsi="Arial" w:cs="Arial"/>
@@ -1069,8 +1133,9 @@
           <w:sz w:val="22"/>
           <w:szCs w:val="22"/>
         </w:rPr>
-        <w:t xml:space="preserve">Gabriel Simois / </w:t>
+        <w:t xml:space="preserve">Gabriel </w:t>
       </w:r>
+      <w:proofErr w:type="spellStart"/>
       <w:r>
         <w:rPr>
           <w:rFonts w:ascii="Arial" w:eastAsia="Arial" w:hAnsi="Arial" w:cs="Arial"/>
@@ -1078,12 +1143,73 @@
           <w:sz w:val="22"/>
           <w:szCs w:val="22"/>
         </w:rPr>
-        <w:t>Agustin López Munell/ Mauro Giraldez</w:t>
+        <w:t>Simois</w:t>
+      </w:r>
+      <w:proofErr w:type="spellEnd"/>
+      <w:r>
+        <w:rPr>
+          <w:rFonts w:ascii="Arial" w:eastAsia="Arial" w:hAnsi="Arial" w:cs="Arial"/>
+          <w:i/>
+          <w:sz w:val="22"/>
+          <w:szCs w:val="22"/>
+        </w:rPr>
+        <w:t xml:space="preserve"> / </w:t>
+      </w:r>
+      <w:proofErr w:type="spellStart"/>
+      <w:r>
+        <w:rPr>
+          <w:rFonts w:ascii="Arial" w:eastAsia="Arial" w:hAnsi="Arial" w:cs="Arial"/>
+          <w:i/>
+          <w:sz w:val="22"/>
+          <w:szCs w:val="22"/>
+        </w:rPr>
+        <w:t>Agustin</w:t>
+      </w:r>
+      <w:proofErr w:type="spellEnd"/>
+      <w:r>
+        <w:rPr>
+          <w:rFonts w:ascii="Arial" w:eastAsia="Arial" w:hAnsi="Arial" w:cs="Arial"/>
+          <w:i/>
+          <w:sz w:val="22"/>
+          <w:szCs w:val="22"/>
+        </w:rPr>
+        <w:t xml:space="preserve"> López </w:t>
+      </w:r>
+      <w:proofErr w:type="spellStart"/>
+      <w:r>
+        <w:rPr>
+          <w:rFonts w:ascii="Arial" w:eastAsia="Arial" w:hAnsi="Arial" w:cs="Arial"/>
+          <w:i/>
+          <w:sz w:val="22"/>
+          <w:szCs w:val="22"/>
+        </w:rPr>
+        <w:t>Munell</w:t>
+      </w:r>
+      <w:proofErr w:type="spellEnd"/>
+      <w:r>
+        <w:rPr>
+          <w:rFonts w:ascii="Arial" w:eastAsia="Arial" w:hAnsi="Arial" w:cs="Arial"/>
+          <w:i/>
+          <w:sz w:val="22"/>
+          <w:szCs w:val="22"/>
+        </w:rPr>
+        <w:t xml:space="preserve">/ Mauro </w:t>
+      </w:r>
+      <w:proofErr w:type="spellStart"/>
+      <w:r>
+        <w:rPr>
+          <w:rFonts w:ascii="Arial" w:eastAsia="Arial" w:hAnsi="Arial" w:cs="Arial"/>
+          <w:i/>
+          <w:sz w:val="22"/>
+          <w:szCs w:val="22"/>
+        </w:rPr>
+        <w:t>Giraldez</w:t>
       </w:r>
       <w:bookmarkStart w:id="1" w:name="_heading=h.30j0zll" w:colFirst="0" w:colLast="0"/>
       <w:bookmarkStart w:id="2" w:name="_heading=h.1fob9te" w:colFirst="0" w:colLast="0"/>
       <w:bookmarkEnd w:id="1"/>
       <w:bookmarkEnd w:id="2"/>
+      <w:proofErr w:type="spellEnd"/>
     </w:p>
     <w:p>
       <w:pPr>
@@ -5019,7 +5145,47 @@
                 <w:sz w:val="20"/>
                 <w:szCs w:val="20"/>
               </w:rPr>
-              <w:t xml:space="preserve"> parte del ítem se completa con los diferentes roles que van a actuar en el proyecto. Los mismos van a surgir de los entregables (WBS) identificados como parte de la definición del proyecto. La segunda parte, en cambio, consiste en asignar nombre y apellido a cada rol del proyecto. Cabe aclarar, que en la vida real, la asignación de nombre y apellido a un determinado rol se lo suele realizar antes de la reunión de kickoff o lanzamiento del proyecto, dado que no siempre es posible conocer quiénes serán las personas asignadas para trabajar con mucha anticipación. Asimismo, de existir la posibilidad de que una persona desempeñe más de un rol en el proyecto, el acta deberá reflejar todos los roles que esa persona desempeñará)</w:t>
+              <w:t xml:space="preserve"> parte del ítem se completa con los diferentes roles que van a actuar en el proyecto. Los mismos van a surgir de los entregables (WBS) identificados como parte de la definición del proyecto. La segunda parte, en cambio, consiste en asignar nombre y apellido a cada rol del proyecto. Cabe aclarar, </w:t>
+            </w:r>
+            <w:proofErr w:type="gramStart"/>
+            <w:r>
+              <w:rPr>
+                <w:rFonts w:ascii="Arial" w:eastAsia="Arial" w:hAnsi="Arial" w:cs="Arial"/>
+                <w:color w:val="000000"/>
+                <w:sz w:val="20"/>
+                <w:szCs w:val="20"/>
+              </w:rPr>
+              <w:t>que</w:t>
+            </w:r>
+            <w:proofErr w:type="gramEnd"/>
+            <w:r>
+              <w:rPr>
+                <w:rFonts w:ascii="Arial" w:eastAsia="Arial" w:hAnsi="Arial" w:cs="Arial"/>
+                <w:color w:val="000000"/>
+                <w:sz w:val="20"/>
+                <w:szCs w:val="20"/>
+              </w:rPr>
+              <w:t xml:space="preserve"> en la vida real, la asignación de nombre y apellido a un determinado rol se lo suele realizar antes de la reunión de </w:t>
+            </w:r>
+            <w:proofErr w:type="spellStart"/>
+            <w:r>
+              <w:rPr>
+                <w:rFonts w:ascii="Arial" w:eastAsia="Arial" w:hAnsi="Arial" w:cs="Arial"/>
+                <w:color w:val="000000"/>
+                <w:sz w:val="20"/>
+                <w:szCs w:val="20"/>
+              </w:rPr>
+              <w:t>kickoff</w:t>
+            </w:r>
+            <w:proofErr w:type="spellEnd"/>
+            <w:r>
+              <w:rPr>
+                <w:rFonts w:ascii="Arial" w:eastAsia="Arial" w:hAnsi="Arial" w:cs="Arial"/>
+                <w:color w:val="000000"/>
+                <w:sz w:val="20"/>
+                <w:szCs w:val="20"/>
+              </w:rPr>
+              <w:t xml:space="preserve"> o lanzamiento del proyecto, dado que no siempre es posible conocer quiénes serán las personas asignadas para trabajar con mucha anticipación. Asimismo, de existir la posibilidad de que una persona desempeñe más de un rol en el proyecto, el acta deberá reflejar todos los roles que esa persona desempeñará)</w:t>
             </w:r>
           </w:p>
           <w:p>
@@ -5735,7 +5901,47 @@
                 <w:sz w:val="20"/>
                 <w:szCs w:val="20"/>
               </w:rPr>
-              <w:t>(Aclaración: los principales hitos del proyecto están asociados a los objetivos parciales, teniendo en cuenta el enfoque de implementación elegido y los entregables del proyecto identificados. Este ítem suele completarse con una imagen del plan a muy alto nivel que se elabora con el propósito de mostrarlo en la presentación del kickoff del proyecto. A continuación se muestran dos modelos como ejemplo).</w:t>
+              <w:t xml:space="preserve">(Aclaración: los principales hitos del proyecto están asociados a los objetivos parciales, teniendo en cuenta el enfoque de implementación elegido y los entregables del proyecto identificados. Este ítem suele completarse con una imagen del plan a muy alto nivel que se elabora con el propósito de mostrarlo en la presentación del </w:t>
+            </w:r>
+            <w:proofErr w:type="spellStart"/>
+            <w:r>
+              <w:rPr>
+                <w:rFonts w:ascii="Arial" w:eastAsia="Arial" w:hAnsi="Arial" w:cs="Arial"/>
+                <w:color w:val="000000"/>
+                <w:sz w:val="20"/>
+                <w:szCs w:val="20"/>
+              </w:rPr>
+              <w:t>kickoff</w:t>
+            </w:r>
+            <w:proofErr w:type="spellEnd"/>
+            <w:r>
+              <w:rPr>
+                <w:rFonts w:ascii="Arial" w:eastAsia="Arial" w:hAnsi="Arial" w:cs="Arial"/>
+                <w:color w:val="000000"/>
+                <w:sz w:val="20"/>
+                <w:szCs w:val="20"/>
+              </w:rPr>
+              <w:t xml:space="preserve"> del proyecto. A </w:t>
+            </w:r>
+            <w:proofErr w:type="gramStart"/>
+            <w:r>
+              <w:rPr>
+                <w:rFonts w:ascii="Arial" w:eastAsia="Arial" w:hAnsi="Arial" w:cs="Arial"/>
+                <w:color w:val="000000"/>
+                <w:sz w:val="20"/>
+                <w:szCs w:val="20"/>
+              </w:rPr>
+              <w:t>continuación</w:t>
+            </w:r>
+            <w:proofErr w:type="gramEnd"/>
+            <w:r>
+              <w:rPr>
+                <w:rFonts w:ascii="Arial" w:eastAsia="Arial" w:hAnsi="Arial" w:cs="Arial"/>
+                <w:color w:val="000000"/>
+                <w:sz w:val="20"/>
+                <w:szCs w:val="20"/>
+              </w:rPr>
+              <w:t xml:space="preserve"> se muestran dos modelos como ejemplo).</w:t>
             </w:r>
           </w:p>
           <w:p>
@@ -6181,7 +6387,27 @@
                 <w:sz w:val="20"/>
                 <w:szCs w:val="20"/>
               </w:rPr>
-              <w:t>Dado que los  componentes de software externos pueden presentar vulnerabilidades de seguridad, entonces el sistema se podría ver comprometido</w:t>
+              <w:t xml:space="preserve">Dado que </w:t>
+            </w:r>
+            <w:proofErr w:type="gramStart"/>
+            <w:r>
+              <w:rPr>
+                <w:rFonts w:ascii="Arial" w:eastAsia="Arial" w:hAnsi="Arial" w:cs="Arial"/>
+                <w:color w:val="000000"/>
+                <w:sz w:val="20"/>
+                <w:szCs w:val="20"/>
+              </w:rPr>
+              <w:t>los  componentes</w:t>
+            </w:r>
+            <w:proofErr w:type="gramEnd"/>
+            <w:r>
+              <w:rPr>
+                <w:rFonts w:ascii="Arial" w:eastAsia="Arial" w:hAnsi="Arial" w:cs="Arial"/>
+                <w:color w:val="000000"/>
+                <w:sz w:val="20"/>
+                <w:szCs w:val="20"/>
+              </w:rPr>
+              <w:t xml:space="preserve"> de software externos pueden presentar vulnerabilidades de seguridad, entonces el sistema se podría ver comprometido</w:t>
             </w:r>
           </w:p>
           <w:p>
@@ -6212,7 +6438,7 @@
                 <w:sz w:val="20"/>
                 <w:szCs w:val="20"/>
               </w:rPr>
-              <w:t>Dado que las condiciones de los proveedores de servicios de mensajería pueden cambiar, el proyecto se puede ver desfavorecida técnica y/o económicamente</w:t>
+              <w:t>Dado que pueden cambiar las interfaces que exponen los proveedores de servicios de mensajería, entonces quedarían invalidados los módulos correspondientes</w:t>
             </w:r>
           </w:p>
           <w:p>
@@ -6370,7 +6596,27 @@
                 <w:sz w:val="20"/>
                 <w:szCs w:val="20"/>
               </w:rPr>
-              <w:t>(Aclaración: se identifica como supuesto a toda acción que no ha sido contemplada como parte del alcance del proyecto y que el equipo considera que el usuario, cliente / sponsor debiera conocer. Muchas veces, se lo utiliza como elemento de negociación para modificar el alcance del proyecto).</w:t>
+              <w:t xml:space="preserve">(Aclaración: se identifica como supuesto a toda acción que no ha sido contemplada como parte del alcance del proyecto y que el equipo considera que el usuario, cliente / </w:t>
+            </w:r>
+            <w:proofErr w:type="gramStart"/>
+            <w:r>
+              <w:rPr>
+                <w:rFonts w:ascii="Arial" w:eastAsia="Arial" w:hAnsi="Arial" w:cs="Arial"/>
+                <w:color w:val="000000"/>
+                <w:sz w:val="20"/>
+                <w:szCs w:val="20"/>
+              </w:rPr>
+              <w:t>sponsor</w:t>
+            </w:r>
+            <w:proofErr w:type="gramEnd"/>
+            <w:r>
+              <w:rPr>
+                <w:rFonts w:ascii="Arial" w:eastAsia="Arial" w:hAnsi="Arial" w:cs="Arial"/>
+                <w:color w:val="000000"/>
+                <w:sz w:val="20"/>
+                <w:szCs w:val="20"/>
+              </w:rPr>
+              <w:t xml:space="preserve"> debiera conocer. Muchas veces, se lo utiliza como elemento de negociación para modificar el alcance del proyecto).</w:t>
             </w:r>
           </w:p>
           <w:p>
@@ -6497,7 +6743,27 @@
                 <w:sz w:val="20"/>
                 <w:szCs w:val="20"/>
               </w:rPr>
-              <w:t>(Aclaración: se identifica como restricción a toda acción que se considera bloqueante del proyecto, sin embargo, se considera desde una perspectiva de responsabilidad del usuario, cliente / sponsor del proyecto. También, se lo suele encontrar como responsabilidad del cliente).</w:t>
+              <w:t xml:space="preserve">(Aclaración: se identifica como restricción a toda acción que se considera bloqueante del proyecto, sin embargo, se considera desde una perspectiva de responsabilidad del usuario, cliente / </w:t>
+            </w:r>
+            <w:proofErr w:type="gramStart"/>
+            <w:r>
+              <w:rPr>
+                <w:rFonts w:ascii="Arial" w:eastAsia="Arial" w:hAnsi="Arial" w:cs="Arial"/>
+                <w:color w:val="000000"/>
+                <w:sz w:val="20"/>
+                <w:szCs w:val="20"/>
+              </w:rPr>
+              <w:t>sponsor</w:t>
+            </w:r>
+            <w:proofErr w:type="gramEnd"/>
+            <w:r>
+              <w:rPr>
+                <w:rFonts w:ascii="Arial" w:eastAsia="Arial" w:hAnsi="Arial" w:cs="Arial"/>
+                <w:color w:val="000000"/>
+                <w:sz w:val="20"/>
+                <w:szCs w:val="20"/>
+              </w:rPr>
+              <w:t xml:space="preserve"> del proyecto. También, se lo suele encontrar como responsabilidad del cliente).</w:t>
             </w:r>
           </w:p>
           <w:p>
@@ -6875,6 +7141,7 @@
         </w:rPr>
         <w:tab/>
       </w:r>
+      <w:proofErr w:type="gramStart"/>
       <w:r>
         <w:rPr>
           <w:rFonts w:ascii="Arial" w:eastAsia="Arial" w:hAnsi="Arial" w:cs="Arial"/>
@@ -6882,7 +7149,17 @@
           <w:sz w:val="22"/>
           <w:szCs w:val="22"/>
         </w:rPr>
-        <w:t>Fecha:_________________</w:t>
+        <w:t>Fecha:_</w:t>
+      </w:r>
+      <w:proofErr w:type="gramEnd"/>
+      <w:r>
+        <w:rPr>
+          <w:rFonts w:ascii="Arial" w:eastAsia="Arial" w:hAnsi="Arial" w:cs="Arial"/>
+          <w:color w:val="000000"/>
+          <w:sz w:val="22"/>
+          <w:szCs w:val="22"/>
+        </w:rPr>
+        <w:t>________________</w:t>
       </w:r>
       <w:r>
         <w:rPr>
@@ -7022,6 +7299,7 @@
         </w:rPr>
         <w:tab/>
       </w:r>
+      <w:proofErr w:type="gramStart"/>
       <w:r>
         <w:rPr>
           <w:rFonts w:ascii="Arial" w:eastAsia="Arial" w:hAnsi="Arial" w:cs="Arial"/>
@@ -7029,7 +7307,17 @@
           <w:sz w:val="22"/>
           <w:szCs w:val="22"/>
         </w:rPr>
-        <w:t>Fecha:_________________</w:t>
+        <w:t>Fecha:_</w:t>
+      </w:r>
+      <w:proofErr w:type="gramEnd"/>
+      <w:r>
+        <w:rPr>
+          <w:rFonts w:ascii="Arial" w:eastAsia="Arial" w:hAnsi="Arial" w:cs="Arial"/>
+          <w:color w:val="000000"/>
+          <w:sz w:val="22"/>
+          <w:szCs w:val="22"/>
+        </w:rPr>
+        <w:t>________________</w:t>
       </w:r>
       <w:r>
         <w:rPr>
@@ -7109,7 +7397,17 @@
           <w:sz w:val="20"/>
           <w:szCs w:val="20"/>
         </w:rPr>
-        <w:t xml:space="preserve">(Aclaración: la aprobación del documento, estará dada por todos los docentes  </w:t>
+        <w:t xml:space="preserve">(Aclaración: la aprobación del documento, estará dada por todos los </w:t>
+      </w:r>
+      <w:proofErr w:type="gramStart"/>
+      <w:r>
+        <w:rPr>
+          <w:rFonts w:ascii="Arial" w:eastAsia="Arial" w:hAnsi="Arial" w:cs="Arial"/>
+          <w:color w:val="000000"/>
+          <w:sz w:val="20"/>
+          <w:szCs w:val="20"/>
+        </w:rPr>
+        <w:t xml:space="preserve">docentes  </w:t>
       </w:r>
       <w:r>
         <w:rPr>
@@ -7119,6 +7417,7 @@
         </w:rPr>
         <w:t>adicionales</w:t>
       </w:r>
+      <w:proofErr w:type="gramEnd"/>
       <w:r>
         <w:rPr>
           <w:rFonts w:ascii="Arial" w:eastAsia="Arial" w:hAnsi="Arial" w:cs="Arial"/>
@@ -7435,6 +7734,7 @@
         <w:szCs w:val="20"/>
       </w:rPr>
     </w:pPr>
+    <w:proofErr w:type="spellStart"/>
     <w:r>
       <w:rPr>
         <w:rFonts w:ascii="Arial" w:eastAsia="Arial" w:hAnsi="Arial" w:cs="Arial"/>
@@ -7442,7 +7742,17 @@
         <w:sz w:val="16"/>
         <w:szCs w:val="16"/>
       </w:rPr>
-      <w:t>Template 2023</w:t>
+      <w:t>Template</w:t>
+    </w:r>
+    <w:proofErr w:type="spellEnd"/>
+    <w:r>
+      <w:rPr>
+        <w:rFonts w:ascii="Arial" w:eastAsia="Arial" w:hAnsi="Arial" w:cs="Arial"/>
+        <w:color w:val="000000"/>
+        <w:sz w:val="16"/>
+        <w:szCs w:val="16"/>
+      </w:rPr>
+      <w:t xml:space="preserve"> 2023</w:t>
     </w:r>
   </w:p>
 </w:ftr>
@@ -8694,7 +9004,7 @@
   <w:abstractNum w:abstractNumId="6" w15:restartNumberingAfterBreak="0">
     <w:nsid w:val="5FC84EC0"/>
     <w:multiLevelType w:val="hybridMultilevel"/>
-    <w:tmpl w:val="9EFCCAD2"/>
+    <w:tmpl w:val="E556D7F6"/>
     <w:lvl w:ilvl="0" w:tplc="2C0A0001">
       <w:start w:val="1"/>
       <w:numFmt w:val="bullet"/>

</xml_diff>

<commit_message>
lecciones aprendidas - aprobado -> completado
</commit_message>
<xml_diff>
--- a/1-Acta de Proyecto - UTN - 2023.docx
+++ b/1-Acta de Proyecto - UTN - 2023.docx
@@ -981,7 +981,6 @@
         </w:rPr>
         <w:t xml:space="preserve">Director de Cátedra: </w:t>
       </w:r>
-      <w:proofErr w:type="spellStart"/>
       <w:r>
         <w:rPr>
           <w:rFonts w:ascii="Arial" w:eastAsia="Arial" w:hAnsi="Arial" w:cs="Arial"/>
@@ -989,17 +988,7 @@
           <w:sz w:val="22"/>
           <w:szCs w:val="22"/>
         </w:rPr>
-        <w:t>Mag</w:t>
-      </w:r>
-      <w:proofErr w:type="spellEnd"/>
-      <w:r>
-        <w:rPr>
-          <w:rFonts w:ascii="Arial" w:eastAsia="Arial" w:hAnsi="Arial" w:cs="Arial"/>
-          <w:i/>
-          <w:sz w:val="22"/>
-          <w:szCs w:val="22"/>
-        </w:rPr>
-        <w:t>. Ing. Gabriela Salem</w:t>
+        <w:t>Mag. Ing. Gabriela Salem</w:t>
       </w:r>
     </w:p>
     <w:p>
@@ -1024,7 +1013,6 @@
         </w:rPr>
         <w:t xml:space="preserve">Profesor a cargo del curso:  </w:t>
       </w:r>
-      <w:proofErr w:type="spellStart"/>
       <w:r>
         <w:rPr>
           <w:rFonts w:ascii="Arial" w:eastAsia="Arial" w:hAnsi="Arial" w:cs="Arial"/>
@@ -1032,49 +1020,8 @@
           <w:sz w:val="22"/>
           <w:szCs w:val="22"/>
         </w:rPr>
-        <w:t>Mag</w:t>
+        <w:t>Mag. Ing. Gabriela Salem / Ing. Andrea Alegretti / Gabriel Simois</w:t>
       </w:r>
-      <w:proofErr w:type="spellEnd"/>
-      <w:r>
-        <w:rPr>
-          <w:rFonts w:ascii="Arial" w:eastAsia="Arial" w:hAnsi="Arial" w:cs="Arial"/>
-          <w:i/>
-          <w:sz w:val="22"/>
-          <w:szCs w:val="22"/>
-        </w:rPr>
-        <w:t xml:space="preserve">. Ing. Gabriela Salem / Ing. Andrea </w:t>
-      </w:r>
-      <w:proofErr w:type="spellStart"/>
-      <w:r>
-        <w:rPr>
-          <w:rFonts w:ascii="Arial" w:eastAsia="Arial" w:hAnsi="Arial" w:cs="Arial"/>
-          <w:i/>
-          <w:sz w:val="22"/>
-          <w:szCs w:val="22"/>
-        </w:rPr>
-        <w:t>Alegretti</w:t>
-      </w:r>
-      <w:proofErr w:type="spellEnd"/>
-      <w:r>
-        <w:rPr>
-          <w:rFonts w:ascii="Arial" w:eastAsia="Arial" w:hAnsi="Arial" w:cs="Arial"/>
-          <w:i/>
-          <w:sz w:val="22"/>
-          <w:szCs w:val="22"/>
-        </w:rPr>
-        <w:t xml:space="preserve"> / Gabriel </w:t>
-      </w:r>
-      <w:proofErr w:type="spellStart"/>
-      <w:r>
-        <w:rPr>
-          <w:rFonts w:ascii="Arial" w:eastAsia="Arial" w:hAnsi="Arial" w:cs="Arial"/>
-          <w:i/>
-          <w:sz w:val="22"/>
-          <w:szCs w:val="22"/>
-        </w:rPr>
-        <w:t>Simois</w:t>
-      </w:r>
-      <w:proofErr w:type="spellEnd"/>
     </w:p>
     <w:p>
       <w:pPr>
@@ -1103,19 +1050,8 @@
           <w:sz w:val="22"/>
           <w:szCs w:val="22"/>
         </w:rPr>
-        <w:t xml:space="preserve">Ing. Andrea </w:t>
+        <w:t>Ing. Andrea Alegretti</w:t>
       </w:r>
-      <w:proofErr w:type="spellStart"/>
-      <w:r>
-        <w:rPr>
-          <w:rFonts w:ascii="Arial" w:eastAsia="Arial" w:hAnsi="Arial" w:cs="Arial"/>
-          <w:i/>
-          <w:sz w:val="22"/>
-          <w:szCs w:val="22"/>
-        </w:rPr>
-        <w:t>Alegretti</w:t>
-      </w:r>
-      <w:proofErr w:type="spellEnd"/>
       <w:r>
         <w:rPr>
           <w:rFonts w:ascii="Arial" w:eastAsia="Arial" w:hAnsi="Arial" w:cs="Arial"/>
@@ -1133,9 +1069,8 @@
           <w:sz w:val="22"/>
           <w:szCs w:val="22"/>
         </w:rPr>
-        <w:t xml:space="preserve">Gabriel </w:t>
+        <w:t xml:space="preserve">Gabriel Simois / </w:t>
       </w:r>
-      <w:proofErr w:type="spellStart"/>
       <w:r>
         <w:rPr>
           <w:rFonts w:ascii="Arial" w:eastAsia="Arial" w:hAnsi="Arial" w:cs="Arial"/>
@@ -1143,73 +1078,12 @@
           <w:sz w:val="22"/>
           <w:szCs w:val="22"/>
         </w:rPr>
-        <w:t>Simois</w:t>
-      </w:r>
-      <w:proofErr w:type="spellEnd"/>
-      <w:r>
-        <w:rPr>
-          <w:rFonts w:ascii="Arial" w:eastAsia="Arial" w:hAnsi="Arial" w:cs="Arial"/>
-          <w:i/>
-          <w:sz w:val="22"/>
-          <w:szCs w:val="22"/>
-        </w:rPr>
-        <w:t xml:space="preserve"> / </w:t>
-      </w:r>
-      <w:proofErr w:type="spellStart"/>
-      <w:r>
-        <w:rPr>
-          <w:rFonts w:ascii="Arial" w:eastAsia="Arial" w:hAnsi="Arial" w:cs="Arial"/>
-          <w:i/>
-          <w:sz w:val="22"/>
-          <w:szCs w:val="22"/>
-        </w:rPr>
-        <w:t>Agustin</w:t>
-      </w:r>
-      <w:proofErr w:type="spellEnd"/>
-      <w:r>
-        <w:rPr>
-          <w:rFonts w:ascii="Arial" w:eastAsia="Arial" w:hAnsi="Arial" w:cs="Arial"/>
-          <w:i/>
-          <w:sz w:val="22"/>
-          <w:szCs w:val="22"/>
-        </w:rPr>
-        <w:t xml:space="preserve"> López </w:t>
-      </w:r>
-      <w:proofErr w:type="spellStart"/>
-      <w:r>
-        <w:rPr>
-          <w:rFonts w:ascii="Arial" w:eastAsia="Arial" w:hAnsi="Arial" w:cs="Arial"/>
-          <w:i/>
-          <w:sz w:val="22"/>
-          <w:szCs w:val="22"/>
-        </w:rPr>
-        <w:t>Munell</w:t>
-      </w:r>
-      <w:proofErr w:type="spellEnd"/>
-      <w:r>
-        <w:rPr>
-          <w:rFonts w:ascii="Arial" w:eastAsia="Arial" w:hAnsi="Arial" w:cs="Arial"/>
-          <w:i/>
-          <w:sz w:val="22"/>
-          <w:szCs w:val="22"/>
-        </w:rPr>
-        <w:t xml:space="preserve">/ Mauro </w:t>
-      </w:r>
-      <w:proofErr w:type="spellStart"/>
-      <w:r>
-        <w:rPr>
-          <w:rFonts w:ascii="Arial" w:eastAsia="Arial" w:hAnsi="Arial" w:cs="Arial"/>
-          <w:i/>
-          <w:sz w:val="22"/>
-          <w:szCs w:val="22"/>
-        </w:rPr>
-        <w:t>Giraldez</w:t>
+        <w:t>Agustin López Munell/ Mauro Giraldez</w:t>
       </w:r>
       <w:bookmarkStart w:id="1" w:name="_heading=h.30j0zll" w:colFirst="0" w:colLast="0"/>
       <w:bookmarkStart w:id="2" w:name="_heading=h.1fob9te" w:colFirst="0" w:colLast="0"/>
       <w:bookmarkEnd w:id="1"/>
       <w:bookmarkEnd w:id="2"/>
-      <w:proofErr w:type="spellEnd"/>
     </w:p>
     <w:p>
       <w:pPr>
@@ -4827,7 +4701,7 @@
                 <w:szCs w:val="22"/>
                 <w:shd w:val="clear" w:color="auto" w:fill="FBFBFB"/>
               </w:rPr>
-              <w:t>aprobado</w:t>
+              <w:t>completado</w:t>
             </w:r>
           </w:p>
           <w:p>
@@ -5145,47 +5019,7 @@
                 <w:sz w:val="20"/>
                 <w:szCs w:val="20"/>
               </w:rPr>
-              <w:t xml:space="preserve"> parte del ítem se completa con los diferentes roles que van a actuar en el proyecto. Los mismos van a surgir de los entregables (WBS) identificados como parte de la definición del proyecto. La segunda parte, en cambio, consiste en asignar nombre y apellido a cada rol del proyecto. Cabe aclarar, </w:t>
-            </w:r>
-            <w:proofErr w:type="gramStart"/>
-            <w:r>
-              <w:rPr>
-                <w:rFonts w:ascii="Arial" w:eastAsia="Arial" w:hAnsi="Arial" w:cs="Arial"/>
-                <w:color w:val="000000"/>
-                <w:sz w:val="20"/>
-                <w:szCs w:val="20"/>
-              </w:rPr>
-              <w:t>que</w:t>
-            </w:r>
-            <w:proofErr w:type="gramEnd"/>
-            <w:r>
-              <w:rPr>
-                <w:rFonts w:ascii="Arial" w:eastAsia="Arial" w:hAnsi="Arial" w:cs="Arial"/>
-                <w:color w:val="000000"/>
-                <w:sz w:val="20"/>
-                <w:szCs w:val="20"/>
-              </w:rPr>
-              <w:t xml:space="preserve"> en la vida real, la asignación de nombre y apellido a un determinado rol se lo suele realizar antes de la reunión de </w:t>
-            </w:r>
-            <w:proofErr w:type="spellStart"/>
-            <w:r>
-              <w:rPr>
-                <w:rFonts w:ascii="Arial" w:eastAsia="Arial" w:hAnsi="Arial" w:cs="Arial"/>
-                <w:color w:val="000000"/>
-                <w:sz w:val="20"/>
-                <w:szCs w:val="20"/>
-              </w:rPr>
-              <w:t>kickoff</w:t>
-            </w:r>
-            <w:proofErr w:type="spellEnd"/>
-            <w:r>
-              <w:rPr>
-                <w:rFonts w:ascii="Arial" w:eastAsia="Arial" w:hAnsi="Arial" w:cs="Arial"/>
-                <w:color w:val="000000"/>
-                <w:sz w:val="20"/>
-                <w:szCs w:val="20"/>
-              </w:rPr>
-              <w:t xml:space="preserve"> o lanzamiento del proyecto, dado que no siempre es posible conocer quiénes serán las personas asignadas para trabajar con mucha anticipación. Asimismo, de existir la posibilidad de que una persona desempeñe más de un rol en el proyecto, el acta deberá reflejar todos los roles que esa persona desempeñará)</w:t>
+              <w:t xml:space="preserve"> parte del ítem se completa con los diferentes roles que van a actuar en el proyecto. Los mismos van a surgir de los entregables (WBS) identificados como parte de la definición del proyecto. La segunda parte, en cambio, consiste en asignar nombre y apellido a cada rol del proyecto. Cabe aclarar, que en la vida real, la asignación de nombre y apellido a un determinado rol se lo suele realizar antes de la reunión de kickoff o lanzamiento del proyecto, dado que no siempre es posible conocer quiénes serán las personas asignadas para trabajar con mucha anticipación. Asimismo, de existir la posibilidad de que una persona desempeñe más de un rol en el proyecto, el acta deberá reflejar todos los roles que esa persona desempeñará)</w:t>
             </w:r>
           </w:p>
           <w:p>
@@ -5901,47 +5735,7 @@
                 <w:sz w:val="20"/>
                 <w:szCs w:val="20"/>
               </w:rPr>
-              <w:t xml:space="preserve">(Aclaración: los principales hitos del proyecto están asociados a los objetivos parciales, teniendo en cuenta el enfoque de implementación elegido y los entregables del proyecto identificados. Este ítem suele completarse con una imagen del plan a muy alto nivel que se elabora con el propósito de mostrarlo en la presentación del </w:t>
-            </w:r>
-            <w:proofErr w:type="spellStart"/>
-            <w:r>
-              <w:rPr>
-                <w:rFonts w:ascii="Arial" w:eastAsia="Arial" w:hAnsi="Arial" w:cs="Arial"/>
-                <w:color w:val="000000"/>
-                <w:sz w:val="20"/>
-                <w:szCs w:val="20"/>
-              </w:rPr>
-              <w:t>kickoff</w:t>
-            </w:r>
-            <w:proofErr w:type="spellEnd"/>
-            <w:r>
-              <w:rPr>
-                <w:rFonts w:ascii="Arial" w:eastAsia="Arial" w:hAnsi="Arial" w:cs="Arial"/>
-                <w:color w:val="000000"/>
-                <w:sz w:val="20"/>
-                <w:szCs w:val="20"/>
-              </w:rPr>
-              <w:t xml:space="preserve"> del proyecto. A </w:t>
-            </w:r>
-            <w:proofErr w:type="gramStart"/>
-            <w:r>
-              <w:rPr>
-                <w:rFonts w:ascii="Arial" w:eastAsia="Arial" w:hAnsi="Arial" w:cs="Arial"/>
-                <w:color w:val="000000"/>
-                <w:sz w:val="20"/>
-                <w:szCs w:val="20"/>
-              </w:rPr>
-              <w:t>continuación</w:t>
-            </w:r>
-            <w:proofErr w:type="gramEnd"/>
-            <w:r>
-              <w:rPr>
-                <w:rFonts w:ascii="Arial" w:eastAsia="Arial" w:hAnsi="Arial" w:cs="Arial"/>
-                <w:color w:val="000000"/>
-                <w:sz w:val="20"/>
-                <w:szCs w:val="20"/>
-              </w:rPr>
-              <w:t xml:space="preserve"> se muestran dos modelos como ejemplo).</w:t>
+              <w:t>(Aclaración: los principales hitos del proyecto están asociados a los objetivos parciales, teniendo en cuenta el enfoque de implementación elegido y los entregables del proyecto identificados. Este ítem suele completarse con una imagen del plan a muy alto nivel que se elabora con el propósito de mostrarlo en la presentación del kickoff del proyecto. A continuación se muestran dos modelos como ejemplo).</w:t>
             </w:r>
           </w:p>
           <w:p>
@@ -6387,27 +6181,7 @@
                 <w:sz w:val="20"/>
                 <w:szCs w:val="20"/>
               </w:rPr>
-              <w:t xml:space="preserve">Dado que </w:t>
-            </w:r>
-            <w:proofErr w:type="gramStart"/>
-            <w:r>
-              <w:rPr>
-                <w:rFonts w:ascii="Arial" w:eastAsia="Arial" w:hAnsi="Arial" w:cs="Arial"/>
-                <w:color w:val="000000"/>
-                <w:sz w:val="20"/>
-                <w:szCs w:val="20"/>
-              </w:rPr>
-              <w:t>los  componentes</w:t>
-            </w:r>
-            <w:proofErr w:type="gramEnd"/>
-            <w:r>
-              <w:rPr>
-                <w:rFonts w:ascii="Arial" w:eastAsia="Arial" w:hAnsi="Arial" w:cs="Arial"/>
-                <w:color w:val="000000"/>
-                <w:sz w:val="20"/>
-                <w:szCs w:val="20"/>
-              </w:rPr>
-              <w:t xml:space="preserve"> de software externos pueden presentar vulnerabilidades de seguridad, entonces el sistema se podría ver comprometido</w:t>
+              <w:t>Dado que los  componentes de software externos pueden presentar vulnerabilidades de seguridad, entonces el sistema se podría ver comprometido</w:t>
             </w:r>
           </w:p>
           <w:p>
@@ -6596,27 +6370,7 @@
                 <w:sz w:val="20"/>
                 <w:szCs w:val="20"/>
               </w:rPr>
-              <w:t xml:space="preserve">(Aclaración: se identifica como supuesto a toda acción que no ha sido contemplada como parte del alcance del proyecto y que el equipo considera que el usuario, cliente / </w:t>
-            </w:r>
-            <w:proofErr w:type="gramStart"/>
-            <w:r>
-              <w:rPr>
-                <w:rFonts w:ascii="Arial" w:eastAsia="Arial" w:hAnsi="Arial" w:cs="Arial"/>
-                <w:color w:val="000000"/>
-                <w:sz w:val="20"/>
-                <w:szCs w:val="20"/>
-              </w:rPr>
-              <w:t>sponsor</w:t>
-            </w:r>
-            <w:proofErr w:type="gramEnd"/>
-            <w:r>
-              <w:rPr>
-                <w:rFonts w:ascii="Arial" w:eastAsia="Arial" w:hAnsi="Arial" w:cs="Arial"/>
-                <w:color w:val="000000"/>
-                <w:sz w:val="20"/>
-                <w:szCs w:val="20"/>
-              </w:rPr>
-              <w:t xml:space="preserve"> debiera conocer. Muchas veces, se lo utiliza como elemento de negociación para modificar el alcance del proyecto).</w:t>
+              <w:t>(Aclaración: se identifica como supuesto a toda acción que no ha sido contemplada como parte del alcance del proyecto y que el equipo considera que el usuario, cliente / sponsor debiera conocer. Muchas veces, se lo utiliza como elemento de negociación para modificar el alcance del proyecto).</w:t>
             </w:r>
           </w:p>
           <w:p>
@@ -6743,27 +6497,7 @@
                 <w:sz w:val="20"/>
                 <w:szCs w:val="20"/>
               </w:rPr>
-              <w:t xml:space="preserve">(Aclaración: se identifica como restricción a toda acción que se considera bloqueante del proyecto, sin embargo, se considera desde una perspectiva de responsabilidad del usuario, cliente / </w:t>
-            </w:r>
-            <w:proofErr w:type="gramStart"/>
-            <w:r>
-              <w:rPr>
-                <w:rFonts w:ascii="Arial" w:eastAsia="Arial" w:hAnsi="Arial" w:cs="Arial"/>
-                <w:color w:val="000000"/>
-                <w:sz w:val="20"/>
-                <w:szCs w:val="20"/>
-              </w:rPr>
-              <w:t>sponsor</w:t>
-            </w:r>
-            <w:proofErr w:type="gramEnd"/>
-            <w:r>
-              <w:rPr>
-                <w:rFonts w:ascii="Arial" w:eastAsia="Arial" w:hAnsi="Arial" w:cs="Arial"/>
-                <w:color w:val="000000"/>
-                <w:sz w:val="20"/>
-                <w:szCs w:val="20"/>
-              </w:rPr>
-              <w:t xml:space="preserve"> del proyecto. También, se lo suele encontrar como responsabilidad del cliente).</w:t>
+              <w:t>(Aclaración: se identifica como restricción a toda acción que se considera bloqueante del proyecto, sin embargo, se considera desde una perspectiva de responsabilidad del usuario, cliente / sponsor del proyecto. También, se lo suele encontrar como responsabilidad del cliente).</w:t>
             </w:r>
           </w:p>
           <w:p>
@@ -7141,7 +6875,6 @@
         </w:rPr>
         <w:tab/>
       </w:r>
-      <w:proofErr w:type="gramStart"/>
       <w:r>
         <w:rPr>
           <w:rFonts w:ascii="Arial" w:eastAsia="Arial" w:hAnsi="Arial" w:cs="Arial"/>
@@ -7149,17 +6882,7 @@
           <w:sz w:val="22"/>
           <w:szCs w:val="22"/>
         </w:rPr>
-        <w:t>Fecha:_</w:t>
-      </w:r>
-      <w:proofErr w:type="gramEnd"/>
-      <w:r>
-        <w:rPr>
-          <w:rFonts w:ascii="Arial" w:eastAsia="Arial" w:hAnsi="Arial" w:cs="Arial"/>
-          <w:color w:val="000000"/>
-          <w:sz w:val="22"/>
-          <w:szCs w:val="22"/>
-        </w:rPr>
-        <w:t>________________</w:t>
+        <w:t>Fecha:_________________</w:t>
       </w:r>
       <w:r>
         <w:rPr>
@@ -7299,7 +7022,6 @@
         </w:rPr>
         <w:tab/>
       </w:r>
-      <w:proofErr w:type="gramStart"/>
       <w:r>
         <w:rPr>
           <w:rFonts w:ascii="Arial" w:eastAsia="Arial" w:hAnsi="Arial" w:cs="Arial"/>
@@ -7307,17 +7029,7 @@
           <w:sz w:val="22"/>
           <w:szCs w:val="22"/>
         </w:rPr>
-        <w:t>Fecha:_</w:t>
-      </w:r>
-      <w:proofErr w:type="gramEnd"/>
-      <w:r>
-        <w:rPr>
-          <w:rFonts w:ascii="Arial" w:eastAsia="Arial" w:hAnsi="Arial" w:cs="Arial"/>
-          <w:color w:val="000000"/>
-          <w:sz w:val="22"/>
-          <w:szCs w:val="22"/>
-        </w:rPr>
-        <w:t>________________</w:t>
+        <w:t>Fecha:_________________</w:t>
       </w:r>
       <w:r>
         <w:rPr>
@@ -7397,17 +7109,7 @@
           <w:sz w:val="20"/>
           <w:szCs w:val="20"/>
         </w:rPr>
-        <w:t xml:space="preserve">(Aclaración: la aprobación del documento, estará dada por todos los </w:t>
-      </w:r>
-      <w:proofErr w:type="gramStart"/>
-      <w:r>
-        <w:rPr>
-          <w:rFonts w:ascii="Arial" w:eastAsia="Arial" w:hAnsi="Arial" w:cs="Arial"/>
-          <w:color w:val="000000"/>
-          <w:sz w:val="20"/>
-          <w:szCs w:val="20"/>
-        </w:rPr>
-        <w:t xml:space="preserve">docentes  </w:t>
+        <w:t xml:space="preserve">(Aclaración: la aprobación del documento, estará dada por todos los docentes  </w:t>
       </w:r>
       <w:r>
         <w:rPr>
@@ -7417,7 +7119,6 @@
         </w:rPr>
         <w:t>adicionales</w:t>
       </w:r>
-      <w:proofErr w:type="gramEnd"/>
       <w:r>
         <w:rPr>
           <w:rFonts w:ascii="Arial" w:eastAsia="Arial" w:hAnsi="Arial" w:cs="Arial"/>
@@ -7734,7 +7435,6 @@
         <w:szCs w:val="20"/>
       </w:rPr>
     </w:pPr>
-    <w:proofErr w:type="spellStart"/>
     <w:r>
       <w:rPr>
         <w:rFonts w:ascii="Arial" w:eastAsia="Arial" w:hAnsi="Arial" w:cs="Arial"/>
@@ -7742,17 +7442,7 @@
         <w:sz w:val="16"/>
         <w:szCs w:val="16"/>
       </w:rPr>
-      <w:t>Template</w:t>
-    </w:r>
-    <w:proofErr w:type="spellEnd"/>
-    <w:r>
-      <w:rPr>
-        <w:rFonts w:ascii="Arial" w:eastAsia="Arial" w:hAnsi="Arial" w:cs="Arial"/>
-        <w:color w:val="000000"/>
-        <w:sz w:val="16"/>
-        <w:szCs w:val="16"/>
-      </w:rPr>
-      <w:t xml:space="preserve"> 2023</w:t>
+      <w:t>Template 2023</w:t>
     </w:r>
   </w:p>
 </w:ftr>

</xml_diff>

<commit_message>
acta - enfoque de proyecto y producto
</commit_message>
<xml_diff>
--- a/1-Acta de Proyecto - UTN - 2023.docx
+++ b/1-Acta de Proyecto - UTN - 2023.docx
@@ -981,6 +981,7 @@
         </w:rPr>
         <w:t xml:space="preserve">Director de Cátedra: </w:t>
       </w:r>
+      <w:proofErr w:type="spellStart"/>
       <w:r>
         <w:rPr>
           <w:rFonts w:ascii="Arial" w:eastAsia="Arial" w:hAnsi="Arial" w:cs="Arial"/>
@@ -988,7 +989,17 @@
           <w:sz w:val="22"/>
           <w:szCs w:val="22"/>
         </w:rPr>
-        <w:t>Mag. Ing. Gabriela Salem</w:t>
+        <w:t>Mag</w:t>
+      </w:r>
+      <w:proofErr w:type="spellEnd"/>
+      <w:r>
+        <w:rPr>
+          <w:rFonts w:ascii="Arial" w:eastAsia="Arial" w:hAnsi="Arial" w:cs="Arial"/>
+          <w:i/>
+          <w:sz w:val="22"/>
+          <w:szCs w:val="22"/>
+        </w:rPr>
+        <w:t>. Ing. Gabriela Salem</w:t>
       </w:r>
     </w:p>
     <w:p>
@@ -1013,6 +1024,7 @@
         </w:rPr>
         <w:t xml:space="preserve">Profesor a cargo del curso:  </w:t>
       </w:r>
+      <w:proofErr w:type="spellStart"/>
       <w:r>
         <w:rPr>
           <w:rFonts w:ascii="Arial" w:eastAsia="Arial" w:hAnsi="Arial" w:cs="Arial"/>
@@ -1020,8 +1032,49 @@
           <w:sz w:val="22"/>
           <w:szCs w:val="22"/>
         </w:rPr>
-        <w:t>Mag. Ing. Gabriela Salem / Ing. Andrea Alegretti / Gabriel Simois</w:t>
+        <w:t>Mag</w:t>
       </w:r>
+      <w:proofErr w:type="spellEnd"/>
+      <w:r>
+        <w:rPr>
+          <w:rFonts w:ascii="Arial" w:eastAsia="Arial" w:hAnsi="Arial" w:cs="Arial"/>
+          <w:i/>
+          <w:sz w:val="22"/>
+          <w:szCs w:val="22"/>
+        </w:rPr>
+        <w:t xml:space="preserve">. Ing. Gabriela Salem / Ing. Andrea </w:t>
+      </w:r>
+      <w:proofErr w:type="spellStart"/>
+      <w:r>
+        <w:rPr>
+          <w:rFonts w:ascii="Arial" w:eastAsia="Arial" w:hAnsi="Arial" w:cs="Arial"/>
+          <w:i/>
+          <w:sz w:val="22"/>
+          <w:szCs w:val="22"/>
+        </w:rPr>
+        <w:t>Alegretti</w:t>
+      </w:r>
+      <w:proofErr w:type="spellEnd"/>
+      <w:r>
+        <w:rPr>
+          <w:rFonts w:ascii="Arial" w:eastAsia="Arial" w:hAnsi="Arial" w:cs="Arial"/>
+          <w:i/>
+          <w:sz w:val="22"/>
+          <w:szCs w:val="22"/>
+        </w:rPr>
+        <w:t xml:space="preserve"> / Gabriel </w:t>
+      </w:r>
+      <w:proofErr w:type="spellStart"/>
+      <w:r>
+        <w:rPr>
+          <w:rFonts w:ascii="Arial" w:eastAsia="Arial" w:hAnsi="Arial" w:cs="Arial"/>
+          <w:i/>
+          <w:sz w:val="22"/>
+          <w:szCs w:val="22"/>
+        </w:rPr>
+        <w:t>Simois</w:t>
+      </w:r>
+      <w:proofErr w:type="spellEnd"/>
     </w:p>
     <w:p>
       <w:pPr>
@@ -1050,8 +1103,19 @@
           <w:sz w:val="22"/>
           <w:szCs w:val="22"/>
         </w:rPr>
-        <w:t>Ing. Andrea Alegretti</w:t>
+        <w:t xml:space="preserve">Ing. Andrea </w:t>
       </w:r>
+      <w:proofErr w:type="spellStart"/>
+      <w:r>
+        <w:rPr>
+          <w:rFonts w:ascii="Arial" w:eastAsia="Arial" w:hAnsi="Arial" w:cs="Arial"/>
+          <w:i/>
+          <w:sz w:val="22"/>
+          <w:szCs w:val="22"/>
+        </w:rPr>
+        <w:t>Alegretti</w:t>
+      </w:r>
+      <w:proofErr w:type="spellEnd"/>
       <w:r>
         <w:rPr>
           <w:rFonts w:ascii="Arial" w:eastAsia="Arial" w:hAnsi="Arial" w:cs="Arial"/>
@@ -1069,8 +1133,9 @@
           <w:sz w:val="22"/>
           <w:szCs w:val="22"/>
         </w:rPr>
-        <w:t xml:space="preserve">Gabriel Simois / </w:t>
+        <w:t xml:space="preserve">Gabriel </w:t>
       </w:r>
+      <w:proofErr w:type="spellStart"/>
       <w:r>
         <w:rPr>
           <w:rFonts w:ascii="Arial" w:eastAsia="Arial" w:hAnsi="Arial" w:cs="Arial"/>
@@ -1078,12 +1143,73 @@
           <w:sz w:val="22"/>
           <w:szCs w:val="22"/>
         </w:rPr>
-        <w:t>Agustin López Munell/ Mauro Giraldez</w:t>
+        <w:t>Simois</w:t>
+      </w:r>
+      <w:proofErr w:type="spellEnd"/>
+      <w:r>
+        <w:rPr>
+          <w:rFonts w:ascii="Arial" w:eastAsia="Arial" w:hAnsi="Arial" w:cs="Arial"/>
+          <w:i/>
+          <w:sz w:val="22"/>
+          <w:szCs w:val="22"/>
+        </w:rPr>
+        <w:t xml:space="preserve"> / </w:t>
+      </w:r>
+      <w:proofErr w:type="spellStart"/>
+      <w:r>
+        <w:rPr>
+          <w:rFonts w:ascii="Arial" w:eastAsia="Arial" w:hAnsi="Arial" w:cs="Arial"/>
+          <w:i/>
+          <w:sz w:val="22"/>
+          <w:szCs w:val="22"/>
+        </w:rPr>
+        <w:t>Agustin</w:t>
+      </w:r>
+      <w:proofErr w:type="spellEnd"/>
+      <w:r>
+        <w:rPr>
+          <w:rFonts w:ascii="Arial" w:eastAsia="Arial" w:hAnsi="Arial" w:cs="Arial"/>
+          <w:i/>
+          <w:sz w:val="22"/>
+          <w:szCs w:val="22"/>
+        </w:rPr>
+        <w:t xml:space="preserve"> López </w:t>
+      </w:r>
+      <w:proofErr w:type="spellStart"/>
+      <w:r>
+        <w:rPr>
+          <w:rFonts w:ascii="Arial" w:eastAsia="Arial" w:hAnsi="Arial" w:cs="Arial"/>
+          <w:i/>
+          <w:sz w:val="22"/>
+          <w:szCs w:val="22"/>
+        </w:rPr>
+        <w:t>Munell</w:t>
+      </w:r>
+      <w:proofErr w:type="spellEnd"/>
+      <w:r>
+        <w:rPr>
+          <w:rFonts w:ascii="Arial" w:eastAsia="Arial" w:hAnsi="Arial" w:cs="Arial"/>
+          <w:i/>
+          <w:sz w:val="22"/>
+          <w:szCs w:val="22"/>
+        </w:rPr>
+        <w:t xml:space="preserve">/ Mauro </w:t>
+      </w:r>
+      <w:proofErr w:type="spellStart"/>
+      <w:r>
+        <w:rPr>
+          <w:rFonts w:ascii="Arial" w:eastAsia="Arial" w:hAnsi="Arial" w:cs="Arial"/>
+          <w:i/>
+          <w:sz w:val="22"/>
+          <w:szCs w:val="22"/>
+        </w:rPr>
+        <w:t>Giraldez</w:t>
       </w:r>
       <w:bookmarkStart w:id="1" w:name="_heading=h.30j0zll" w:colFirst="0" w:colLast="0"/>
       <w:bookmarkStart w:id="2" w:name="_heading=h.1fob9te" w:colFirst="0" w:colLast="0"/>
       <w:bookmarkEnd w:id="1"/>
       <w:bookmarkEnd w:id="2"/>
+      <w:proofErr w:type="spellEnd"/>
     </w:p>
     <w:p>
       <w:pPr>
@@ -1667,6 +1793,15 @@
               </w:rPr>
               <w:t>del Sprint 1</w:t>
             </w:r>
+            <w:r>
+              <w:rPr>
+                <w:rFonts w:ascii="Arial" w:eastAsia="Arial" w:hAnsi="Arial" w:cs="Arial"/>
+                <w:color w:val="000000"/>
+                <w:sz w:val="22"/>
+                <w:szCs w:val="22"/>
+              </w:rPr>
+              <w:t xml:space="preserve"> y Sprint 2</w:t>
+            </w:r>
           </w:p>
         </w:tc>
         <w:tc>
@@ -1873,6 +2008,15 @@
                 <w:szCs w:val="22"/>
               </w:rPr>
               <w:t xml:space="preserve"> del Sprint 2</w:t>
+            </w:r>
+            <w:r>
+              <w:rPr>
+                <w:rFonts w:ascii="Arial" w:eastAsia="Arial" w:hAnsi="Arial" w:cs="Arial"/>
+                <w:color w:val="000000"/>
+                <w:sz w:val="22"/>
+                <w:szCs w:val="22"/>
+              </w:rPr>
+              <w:t xml:space="preserve"> y Sprint 3</w:t>
             </w:r>
           </w:p>
         </w:tc>
@@ -5019,7 +5163,47 @@
                 <w:sz w:val="20"/>
                 <w:szCs w:val="20"/>
               </w:rPr>
-              <w:t xml:space="preserve"> parte del ítem se completa con los diferentes roles que van a actuar en el proyecto. Los mismos van a surgir de los entregables (WBS) identificados como parte de la definición del proyecto. La segunda parte, en cambio, consiste en asignar nombre y apellido a cada rol del proyecto. Cabe aclarar, que en la vida real, la asignación de nombre y apellido a un determinado rol se lo suele realizar antes de la reunión de kickoff o lanzamiento del proyecto, dado que no siempre es posible conocer quiénes serán las personas asignadas para trabajar con mucha anticipación. Asimismo, de existir la posibilidad de que una persona desempeñe más de un rol en el proyecto, el acta deberá reflejar todos los roles que esa persona desempeñará)</w:t>
+              <w:t xml:space="preserve"> parte del ítem se completa con los diferentes roles que van a actuar en el proyecto. Los mismos van a surgir de los entregables (WBS) identificados como parte de la definición del proyecto. La segunda parte, en cambio, consiste en asignar nombre y apellido a cada rol del proyecto. Cabe aclarar, </w:t>
+            </w:r>
+            <w:proofErr w:type="gramStart"/>
+            <w:r>
+              <w:rPr>
+                <w:rFonts w:ascii="Arial" w:eastAsia="Arial" w:hAnsi="Arial" w:cs="Arial"/>
+                <w:color w:val="000000"/>
+                <w:sz w:val="20"/>
+                <w:szCs w:val="20"/>
+              </w:rPr>
+              <w:t>que</w:t>
+            </w:r>
+            <w:proofErr w:type="gramEnd"/>
+            <w:r>
+              <w:rPr>
+                <w:rFonts w:ascii="Arial" w:eastAsia="Arial" w:hAnsi="Arial" w:cs="Arial"/>
+                <w:color w:val="000000"/>
+                <w:sz w:val="20"/>
+                <w:szCs w:val="20"/>
+              </w:rPr>
+              <w:t xml:space="preserve"> en la vida real, la asignación de nombre y apellido a un determinado rol se lo suele realizar antes de la reunión de </w:t>
+            </w:r>
+            <w:proofErr w:type="spellStart"/>
+            <w:r>
+              <w:rPr>
+                <w:rFonts w:ascii="Arial" w:eastAsia="Arial" w:hAnsi="Arial" w:cs="Arial"/>
+                <w:color w:val="000000"/>
+                <w:sz w:val="20"/>
+                <w:szCs w:val="20"/>
+              </w:rPr>
+              <w:t>kickoff</w:t>
+            </w:r>
+            <w:proofErr w:type="spellEnd"/>
+            <w:r>
+              <w:rPr>
+                <w:rFonts w:ascii="Arial" w:eastAsia="Arial" w:hAnsi="Arial" w:cs="Arial"/>
+                <w:color w:val="000000"/>
+                <w:sz w:val="20"/>
+                <w:szCs w:val="20"/>
+              </w:rPr>
+              <w:t xml:space="preserve"> o lanzamiento del proyecto, dado que no siempre es posible conocer quiénes serán las personas asignadas para trabajar con mucha anticipación. Asimismo, de existir la posibilidad de que una persona desempeñe más de un rol en el proyecto, el acta deberá reflejar todos los roles que esa persona desempeñará)</w:t>
             </w:r>
           </w:p>
           <w:p>
@@ -5431,50 +5615,89 @@
                 <w:sz w:val="22"/>
                 <w:szCs w:val="22"/>
               </w:rPr>
-              <w:t>Se detalla la modalidad de ejecución con el que se va a encarar el proyecto. Incluye la metodología a utilizar para la gestión, como así también, la que se utilizará para la construcción de la solución de software.</w:t>
-            </w:r>
-          </w:p>
-          <w:p>
-            <w:pPr>
-              <w:pBdr>
-                <w:top w:val="nil"/>
-                <w:left w:val="nil"/>
-                <w:bottom w:val="nil"/>
-                <w:right w:val="nil"/>
-                <w:between w:val="nil"/>
-              </w:pBdr>
-              <w:rPr>
-                <w:rFonts w:ascii="Arial" w:eastAsia="Arial" w:hAnsi="Arial" w:cs="Arial"/>
-                <w:color w:val="000000"/>
-                <w:sz w:val="20"/>
-                <w:szCs w:val="20"/>
-              </w:rPr>
-            </w:pPr>
-          </w:p>
-          <w:p>
-            <w:pPr>
-              <w:pBdr>
-                <w:top w:val="nil"/>
-                <w:left w:val="nil"/>
-                <w:bottom w:val="nil"/>
-                <w:right w:val="nil"/>
-                <w:between w:val="nil"/>
-              </w:pBdr>
-              <w:rPr>
-                <w:rFonts w:ascii="Arial" w:eastAsia="Arial" w:hAnsi="Arial" w:cs="Arial"/>
-                <w:color w:val="000000"/>
-                <w:sz w:val="20"/>
-                <w:szCs w:val="20"/>
-              </w:rPr>
-            </w:pPr>
-            <w:r>
-              <w:rPr>
-                <w:rFonts w:ascii="Arial" w:eastAsia="Arial" w:hAnsi="Arial" w:cs="Arial"/>
-                <w:color w:val="000000"/>
-                <w:sz w:val="20"/>
-                <w:szCs w:val="20"/>
-              </w:rPr>
-              <w:t>(Aclaración: dentro de las buenas prácticas, este ítem describe la metodología de gestión que se utilizará para gestionar el proyecto y cuál será la metodología elegida para la construcción del software).</w:t>
+              <w:t xml:space="preserve">Para la gestión del proyecto, se seguirán las prácticas definidas por </w:t>
+            </w:r>
+            <w:proofErr w:type="spellStart"/>
+            <w:r>
+              <w:rPr>
+                <w:rFonts w:ascii="Arial" w:eastAsia="Arial" w:hAnsi="Arial" w:cs="Arial"/>
+                <w:color w:val="000000"/>
+                <w:sz w:val="22"/>
+                <w:szCs w:val="22"/>
+              </w:rPr>
+              <w:t>el</w:t>
+            </w:r>
+            <w:proofErr w:type="spellEnd"/>
+            <w:r>
+              <w:rPr>
+                <w:rFonts w:ascii="Arial" w:eastAsia="Arial" w:hAnsi="Arial" w:cs="Arial"/>
+                <w:color w:val="000000"/>
+                <w:sz w:val="22"/>
+                <w:szCs w:val="22"/>
+              </w:rPr>
+              <w:t xml:space="preserve"> PMI</w:t>
+            </w:r>
+            <w:r>
+              <w:rPr>
+                <w:rFonts w:ascii="Arial" w:eastAsia="Arial" w:hAnsi="Arial" w:cs="Arial"/>
+                <w:color w:val="000000"/>
+                <w:sz w:val="22"/>
+                <w:szCs w:val="22"/>
+              </w:rPr>
+              <w:t xml:space="preserve">, lo que implica la aplicación de un enfoque de gestión tradicional. </w:t>
+            </w:r>
+          </w:p>
+          <w:p>
+            <w:pPr>
+              <w:pBdr>
+                <w:top w:val="nil"/>
+                <w:left w:val="nil"/>
+                <w:bottom w:val="nil"/>
+                <w:right w:val="nil"/>
+                <w:between w:val="nil"/>
+              </w:pBdr>
+              <w:rPr>
+                <w:rFonts w:ascii="Arial" w:eastAsia="Arial" w:hAnsi="Arial" w:cs="Arial"/>
+                <w:color w:val="000000"/>
+                <w:sz w:val="22"/>
+                <w:szCs w:val="22"/>
+              </w:rPr>
+            </w:pPr>
+            <w:r>
+              <w:rPr>
+                <w:rFonts w:ascii="Arial" w:eastAsia="Arial" w:hAnsi="Arial" w:cs="Arial"/>
+                <w:color w:val="000000"/>
+                <w:sz w:val="22"/>
+                <w:szCs w:val="22"/>
+              </w:rPr>
+              <w:t xml:space="preserve">En cuanto a la construcción de la solución de software, se empleará un enfoque de desarrollo basado en el modelo </w:t>
+            </w:r>
+            <w:r>
+              <w:rPr>
+                <w:rFonts w:ascii="Arial" w:eastAsia="Arial" w:hAnsi="Arial" w:cs="Arial"/>
+                <w:color w:val="000000"/>
+                <w:sz w:val="22"/>
+                <w:szCs w:val="22"/>
+              </w:rPr>
+              <w:t>Cascada</w:t>
+            </w:r>
+            <w:r>
+              <w:rPr>
+                <w:rFonts w:ascii="Arial" w:eastAsia="Arial" w:hAnsi="Arial" w:cs="Arial"/>
+                <w:color w:val="000000"/>
+                <w:sz w:val="22"/>
+                <w:szCs w:val="22"/>
+              </w:rPr>
+              <w:t>, que se alinea con el enfoque de gestión tradicional del proyecto</w:t>
+            </w:r>
+            <w:r>
+              <w:rPr>
+                <w:rFonts w:ascii="Arial" w:eastAsia="Arial" w:hAnsi="Arial" w:cs="Arial"/>
+                <w:color w:val="000000"/>
+                <w:sz w:val="22"/>
+                <w:szCs w:val="22"/>
+              </w:rPr>
+              <w:t>.</w:t>
             </w:r>
           </w:p>
           <w:p>
@@ -5550,61 +5773,18 @@
               <w:rPr>
                 <w:rFonts w:ascii="Arial" w:eastAsia="Arial" w:hAnsi="Arial" w:cs="Arial"/>
                 <w:color w:val="000000"/>
-                <w:sz w:val="22"/>
-                <w:szCs w:val="22"/>
-              </w:rPr>
-            </w:pPr>
-            <w:r>
-              <w:rPr>
-                <w:rFonts w:ascii="Arial" w:eastAsia="Arial" w:hAnsi="Arial" w:cs="Arial"/>
-                <w:color w:val="000000"/>
-                <w:sz w:val="22"/>
-                <w:szCs w:val="22"/>
-              </w:rPr>
-              <w:t>Se detalla la modalidad en que se llevará a cabo la puesta en marcha en producción de la solución propuesta y los procesos definidos como parte del proyecto.</w:t>
-            </w:r>
-          </w:p>
-          <w:p>
-            <w:pPr>
-              <w:pBdr>
-                <w:top w:val="nil"/>
-                <w:left w:val="nil"/>
-                <w:bottom w:val="nil"/>
-                <w:right w:val="nil"/>
-                <w:between w:val="nil"/>
-              </w:pBdr>
-              <w:rPr>
-                <w:rFonts w:ascii="Arial" w:eastAsia="Arial" w:hAnsi="Arial" w:cs="Arial"/>
-                <w:color w:val="000000"/>
                 <w:sz w:val="20"/>
                 <w:szCs w:val="20"/>
               </w:rPr>
             </w:pPr>
-          </w:p>
-          <w:p>
-            <w:pPr>
-              <w:pBdr>
-                <w:top w:val="nil"/>
-                <w:left w:val="nil"/>
-                <w:bottom w:val="nil"/>
-                <w:right w:val="nil"/>
-                <w:between w:val="nil"/>
-              </w:pBdr>
-              <w:rPr>
-                <w:rFonts w:ascii="Arial" w:eastAsia="Arial" w:hAnsi="Arial" w:cs="Arial"/>
-                <w:color w:val="000000"/>
-                <w:sz w:val="20"/>
-                <w:szCs w:val="20"/>
-              </w:rPr>
-            </w:pPr>
-            <w:r>
-              <w:rPr>
-                <w:rFonts w:ascii="Arial" w:eastAsia="Arial" w:hAnsi="Arial" w:cs="Arial"/>
-                <w:color w:val="000000"/>
-                <w:sz w:val="20"/>
-                <w:szCs w:val="20"/>
-              </w:rPr>
-              <w:t>(Aclaración: este ítem sirve para establecer la modalidad de puesta en marcha o despliegue del producto en producción).</w:t>
+            <w:r>
+              <w:rPr>
+                <w:rFonts w:ascii="Arial" w:eastAsia="Arial" w:hAnsi="Arial" w:cs="Arial"/>
+                <w:color w:val="000000"/>
+                <w:sz w:val="22"/>
+                <w:szCs w:val="22"/>
+              </w:rPr>
+              <w:t>La ejecución de implementación del sistema se encuentra por fuera del alcance del proyecto. La misma se debe realizar acorde a la especificación de la documentación de despliegue correspondientemente generada por el Arquitecto de Sistemas.</w:t>
             </w:r>
           </w:p>
           <w:p>
@@ -5735,7 +5915,47 @@
                 <w:sz w:val="20"/>
                 <w:szCs w:val="20"/>
               </w:rPr>
-              <w:t>(Aclaración: los principales hitos del proyecto están asociados a los objetivos parciales, teniendo en cuenta el enfoque de implementación elegido y los entregables del proyecto identificados. Este ítem suele completarse con una imagen del plan a muy alto nivel que se elabora con el propósito de mostrarlo en la presentación del kickoff del proyecto. A continuación se muestran dos modelos como ejemplo).</w:t>
+              <w:t xml:space="preserve">(Aclaración: los principales hitos del proyecto están asociados a los objetivos parciales, teniendo en cuenta el enfoque de implementación elegido y los entregables del proyecto identificados. Este ítem suele completarse con una imagen del plan a muy alto nivel que se elabora con el propósito de mostrarlo en la presentación del </w:t>
+            </w:r>
+            <w:proofErr w:type="spellStart"/>
+            <w:r>
+              <w:rPr>
+                <w:rFonts w:ascii="Arial" w:eastAsia="Arial" w:hAnsi="Arial" w:cs="Arial"/>
+                <w:color w:val="000000"/>
+                <w:sz w:val="20"/>
+                <w:szCs w:val="20"/>
+              </w:rPr>
+              <w:t>kickoff</w:t>
+            </w:r>
+            <w:proofErr w:type="spellEnd"/>
+            <w:r>
+              <w:rPr>
+                <w:rFonts w:ascii="Arial" w:eastAsia="Arial" w:hAnsi="Arial" w:cs="Arial"/>
+                <w:color w:val="000000"/>
+                <w:sz w:val="20"/>
+                <w:szCs w:val="20"/>
+              </w:rPr>
+              <w:t xml:space="preserve"> del proyecto. A </w:t>
+            </w:r>
+            <w:proofErr w:type="gramStart"/>
+            <w:r>
+              <w:rPr>
+                <w:rFonts w:ascii="Arial" w:eastAsia="Arial" w:hAnsi="Arial" w:cs="Arial"/>
+                <w:color w:val="000000"/>
+                <w:sz w:val="20"/>
+                <w:szCs w:val="20"/>
+              </w:rPr>
+              <w:t>continuación</w:t>
+            </w:r>
+            <w:proofErr w:type="gramEnd"/>
+            <w:r>
+              <w:rPr>
+                <w:rFonts w:ascii="Arial" w:eastAsia="Arial" w:hAnsi="Arial" w:cs="Arial"/>
+                <w:color w:val="000000"/>
+                <w:sz w:val="20"/>
+                <w:szCs w:val="20"/>
+              </w:rPr>
+              <w:t xml:space="preserve"> se muestran dos modelos como ejemplo).</w:t>
             </w:r>
           </w:p>
           <w:p>
@@ -6181,7 +6401,27 @@
                 <w:sz w:val="20"/>
                 <w:szCs w:val="20"/>
               </w:rPr>
-              <w:t>Dado que los  componentes de software externos pueden presentar vulnerabilidades de seguridad, entonces el sistema se podría ver comprometido</w:t>
+              <w:t xml:space="preserve">Dado que </w:t>
+            </w:r>
+            <w:proofErr w:type="gramStart"/>
+            <w:r>
+              <w:rPr>
+                <w:rFonts w:ascii="Arial" w:eastAsia="Arial" w:hAnsi="Arial" w:cs="Arial"/>
+                <w:color w:val="000000"/>
+                <w:sz w:val="20"/>
+                <w:szCs w:val="20"/>
+              </w:rPr>
+              <w:t>los  componentes</w:t>
+            </w:r>
+            <w:proofErr w:type="gramEnd"/>
+            <w:r>
+              <w:rPr>
+                <w:rFonts w:ascii="Arial" w:eastAsia="Arial" w:hAnsi="Arial" w:cs="Arial"/>
+                <w:color w:val="000000"/>
+                <w:sz w:val="20"/>
+                <w:szCs w:val="20"/>
+              </w:rPr>
+              <w:t xml:space="preserve"> de software externos pueden presentar vulnerabilidades de seguridad, entonces el sistema se podría ver comprometido</w:t>
             </w:r>
           </w:p>
           <w:p>
@@ -6370,7 +6610,27 @@
                 <w:sz w:val="20"/>
                 <w:szCs w:val="20"/>
               </w:rPr>
-              <w:t>(Aclaración: se identifica como supuesto a toda acción que no ha sido contemplada como parte del alcance del proyecto y que el equipo considera que el usuario, cliente / sponsor debiera conocer. Muchas veces, se lo utiliza como elemento de negociación para modificar el alcance del proyecto).</w:t>
+              <w:t xml:space="preserve">(Aclaración: se identifica como supuesto a toda acción que no ha sido contemplada como parte del alcance del proyecto y que el equipo considera que el usuario, cliente / </w:t>
+            </w:r>
+            <w:proofErr w:type="gramStart"/>
+            <w:r>
+              <w:rPr>
+                <w:rFonts w:ascii="Arial" w:eastAsia="Arial" w:hAnsi="Arial" w:cs="Arial"/>
+                <w:color w:val="000000"/>
+                <w:sz w:val="20"/>
+                <w:szCs w:val="20"/>
+              </w:rPr>
+              <w:t>sponsor</w:t>
+            </w:r>
+            <w:proofErr w:type="gramEnd"/>
+            <w:r>
+              <w:rPr>
+                <w:rFonts w:ascii="Arial" w:eastAsia="Arial" w:hAnsi="Arial" w:cs="Arial"/>
+                <w:color w:val="000000"/>
+                <w:sz w:val="20"/>
+                <w:szCs w:val="20"/>
+              </w:rPr>
+              <w:t xml:space="preserve"> debiera conocer. Muchas veces, se lo utiliza como elemento de negociación para modificar el alcance del proyecto).</w:t>
             </w:r>
           </w:p>
           <w:p>
@@ -6497,7 +6757,27 @@
                 <w:sz w:val="20"/>
                 <w:szCs w:val="20"/>
               </w:rPr>
-              <w:t>(Aclaración: se identifica como restricción a toda acción que se considera bloqueante del proyecto, sin embargo, se considera desde una perspectiva de responsabilidad del usuario, cliente / sponsor del proyecto. También, se lo suele encontrar como responsabilidad del cliente).</w:t>
+              <w:t xml:space="preserve">(Aclaración: se identifica como restricción a toda acción que se considera bloqueante del proyecto, sin embargo, se considera desde una perspectiva de responsabilidad del usuario, cliente / </w:t>
+            </w:r>
+            <w:proofErr w:type="gramStart"/>
+            <w:r>
+              <w:rPr>
+                <w:rFonts w:ascii="Arial" w:eastAsia="Arial" w:hAnsi="Arial" w:cs="Arial"/>
+                <w:color w:val="000000"/>
+                <w:sz w:val="20"/>
+                <w:szCs w:val="20"/>
+              </w:rPr>
+              <w:t>sponsor</w:t>
+            </w:r>
+            <w:proofErr w:type="gramEnd"/>
+            <w:r>
+              <w:rPr>
+                <w:rFonts w:ascii="Arial" w:eastAsia="Arial" w:hAnsi="Arial" w:cs="Arial"/>
+                <w:color w:val="000000"/>
+                <w:sz w:val="20"/>
+                <w:szCs w:val="20"/>
+              </w:rPr>
+              <w:t xml:space="preserve"> del proyecto. También, se lo suele encontrar como responsabilidad del cliente).</w:t>
             </w:r>
           </w:p>
           <w:p>
@@ -6875,6 +7155,7 @@
         </w:rPr>
         <w:tab/>
       </w:r>
+      <w:proofErr w:type="gramStart"/>
       <w:r>
         <w:rPr>
           <w:rFonts w:ascii="Arial" w:eastAsia="Arial" w:hAnsi="Arial" w:cs="Arial"/>
@@ -6882,7 +7163,17 @@
           <w:sz w:val="22"/>
           <w:szCs w:val="22"/>
         </w:rPr>
-        <w:t>Fecha:_________________</w:t>
+        <w:t>Fecha:_</w:t>
+      </w:r>
+      <w:proofErr w:type="gramEnd"/>
+      <w:r>
+        <w:rPr>
+          <w:rFonts w:ascii="Arial" w:eastAsia="Arial" w:hAnsi="Arial" w:cs="Arial"/>
+          <w:color w:val="000000"/>
+          <w:sz w:val="22"/>
+          <w:szCs w:val="22"/>
+        </w:rPr>
+        <w:t>________________</w:t>
       </w:r>
       <w:r>
         <w:rPr>
@@ -7022,6 +7313,7 @@
         </w:rPr>
         <w:tab/>
       </w:r>
+      <w:proofErr w:type="gramStart"/>
       <w:r>
         <w:rPr>
           <w:rFonts w:ascii="Arial" w:eastAsia="Arial" w:hAnsi="Arial" w:cs="Arial"/>
@@ -7029,7 +7321,17 @@
           <w:sz w:val="22"/>
           <w:szCs w:val="22"/>
         </w:rPr>
-        <w:t>Fecha:_________________</w:t>
+        <w:t>Fecha:_</w:t>
+      </w:r>
+      <w:proofErr w:type="gramEnd"/>
+      <w:r>
+        <w:rPr>
+          <w:rFonts w:ascii="Arial" w:eastAsia="Arial" w:hAnsi="Arial" w:cs="Arial"/>
+          <w:color w:val="000000"/>
+          <w:sz w:val="22"/>
+          <w:szCs w:val="22"/>
+        </w:rPr>
+        <w:t>________________</w:t>
       </w:r>
       <w:r>
         <w:rPr>
@@ -7109,7 +7411,17 @@
           <w:sz w:val="20"/>
           <w:szCs w:val="20"/>
         </w:rPr>
-        <w:t xml:space="preserve">(Aclaración: la aprobación del documento, estará dada por todos los docentes  </w:t>
+        <w:t xml:space="preserve">(Aclaración: la aprobación del documento, estará dada por todos los </w:t>
+      </w:r>
+      <w:proofErr w:type="gramStart"/>
+      <w:r>
+        <w:rPr>
+          <w:rFonts w:ascii="Arial" w:eastAsia="Arial" w:hAnsi="Arial" w:cs="Arial"/>
+          <w:color w:val="000000"/>
+          <w:sz w:val="20"/>
+          <w:szCs w:val="20"/>
+        </w:rPr>
+        <w:t xml:space="preserve">docentes  </w:t>
       </w:r>
       <w:r>
         <w:rPr>
@@ -7119,6 +7431,7 @@
         </w:rPr>
         <w:t>adicionales</w:t>
       </w:r>
+      <w:proofErr w:type="gramEnd"/>
       <w:r>
         <w:rPr>
           <w:rFonts w:ascii="Arial" w:eastAsia="Arial" w:hAnsi="Arial" w:cs="Arial"/>
@@ -7435,6 +7748,7 @@
         <w:szCs w:val="20"/>
       </w:rPr>
     </w:pPr>
+    <w:proofErr w:type="spellStart"/>
     <w:r>
       <w:rPr>
         <w:rFonts w:ascii="Arial" w:eastAsia="Arial" w:hAnsi="Arial" w:cs="Arial"/>
@@ -7442,7 +7756,17 @@
         <w:sz w:val="16"/>
         <w:szCs w:val="16"/>
       </w:rPr>
-      <w:t>Template 2023</w:t>
+      <w:t>Template</w:t>
+    </w:r>
+    <w:proofErr w:type="spellEnd"/>
+    <w:r>
+      <w:rPr>
+        <w:rFonts w:ascii="Arial" w:eastAsia="Arial" w:hAnsi="Arial" w:cs="Arial"/>
+        <w:color w:val="000000"/>
+        <w:sz w:val="16"/>
+        <w:szCs w:val="16"/>
+      </w:rPr>
+      <w:t xml:space="preserve"> 2023</w:t>
     </w:r>
   </w:p>
 </w:ftr>

</xml_diff>

<commit_message>
acta - organizacion del proyecto
</commit_message>
<xml_diff>
--- a/1-Acta de Proyecto - UTN - 2023.docx
+++ b/1-Acta de Proyecto - UTN - 2023.docx
@@ -981,7 +981,6 @@
         </w:rPr>
         <w:t xml:space="preserve">Director de Cátedra: </w:t>
       </w:r>
-      <w:proofErr w:type="spellStart"/>
       <w:r>
         <w:rPr>
           <w:rFonts w:ascii="Arial" w:eastAsia="Arial" w:hAnsi="Arial" w:cs="Arial"/>
@@ -989,17 +988,7 @@
           <w:sz w:val="22"/>
           <w:szCs w:val="22"/>
         </w:rPr>
-        <w:t>Mag</w:t>
-      </w:r>
-      <w:proofErr w:type="spellEnd"/>
-      <w:r>
-        <w:rPr>
-          <w:rFonts w:ascii="Arial" w:eastAsia="Arial" w:hAnsi="Arial" w:cs="Arial"/>
-          <w:i/>
-          <w:sz w:val="22"/>
-          <w:szCs w:val="22"/>
-        </w:rPr>
-        <w:t>. Ing. Gabriela Salem</w:t>
+        <w:t>Mag. Ing. Gabriela Salem</w:t>
       </w:r>
     </w:p>
     <w:p>
@@ -1024,7 +1013,6 @@
         </w:rPr>
         <w:t xml:space="preserve">Profesor a cargo del curso:  </w:t>
       </w:r>
-      <w:proofErr w:type="spellStart"/>
       <w:r>
         <w:rPr>
           <w:rFonts w:ascii="Arial" w:eastAsia="Arial" w:hAnsi="Arial" w:cs="Arial"/>
@@ -1032,49 +1020,8 @@
           <w:sz w:val="22"/>
           <w:szCs w:val="22"/>
         </w:rPr>
-        <w:t>Mag</w:t>
+        <w:t>Mag. Ing. Gabriela Salem / Ing. Andrea Alegretti / Gabriel Simois</w:t>
       </w:r>
-      <w:proofErr w:type="spellEnd"/>
-      <w:r>
-        <w:rPr>
-          <w:rFonts w:ascii="Arial" w:eastAsia="Arial" w:hAnsi="Arial" w:cs="Arial"/>
-          <w:i/>
-          <w:sz w:val="22"/>
-          <w:szCs w:val="22"/>
-        </w:rPr>
-        <w:t xml:space="preserve">. Ing. Gabriela Salem / Ing. Andrea </w:t>
-      </w:r>
-      <w:proofErr w:type="spellStart"/>
-      <w:r>
-        <w:rPr>
-          <w:rFonts w:ascii="Arial" w:eastAsia="Arial" w:hAnsi="Arial" w:cs="Arial"/>
-          <w:i/>
-          <w:sz w:val="22"/>
-          <w:szCs w:val="22"/>
-        </w:rPr>
-        <w:t>Alegretti</w:t>
-      </w:r>
-      <w:proofErr w:type="spellEnd"/>
-      <w:r>
-        <w:rPr>
-          <w:rFonts w:ascii="Arial" w:eastAsia="Arial" w:hAnsi="Arial" w:cs="Arial"/>
-          <w:i/>
-          <w:sz w:val="22"/>
-          <w:szCs w:val="22"/>
-        </w:rPr>
-        <w:t xml:space="preserve"> / Gabriel </w:t>
-      </w:r>
-      <w:proofErr w:type="spellStart"/>
-      <w:r>
-        <w:rPr>
-          <w:rFonts w:ascii="Arial" w:eastAsia="Arial" w:hAnsi="Arial" w:cs="Arial"/>
-          <w:i/>
-          <w:sz w:val="22"/>
-          <w:szCs w:val="22"/>
-        </w:rPr>
-        <w:t>Simois</w:t>
-      </w:r>
-      <w:proofErr w:type="spellEnd"/>
     </w:p>
     <w:p>
       <w:pPr>
@@ -1103,19 +1050,8 @@
           <w:sz w:val="22"/>
           <w:szCs w:val="22"/>
         </w:rPr>
-        <w:t xml:space="preserve">Ing. Andrea </w:t>
+        <w:t>Ing. Andrea Alegretti</w:t>
       </w:r>
-      <w:proofErr w:type="spellStart"/>
-      <w:r>
-        <w:rPr>
-          <w:rFonts w:ascii="Arial" w:eastAsia="Arial" w:hAnsi="Arial" w:cs="Arial"/>
-          <w:i/>
-          <w:sz w:val="22"/>
-          <w:szCs w:val="22"/>
-        </w:rPr>
-        <w:t>Alegretti</w:t>
-      </w:r>
-      <w:proofErr w:type="spellEnd"/>
       <w:r>
         <w:rPr>
           <w:rFonts w:ascii="Arial" w:eastAsia="Arial" w:hAnsi="Arial" w:cs="Arial"/>
@@ -1133,9 +1069,8 @@
           <w:sz w:val="22"/>
           <w:szCs w:val="22"/>
         </w:rPr>
-        <w:t xml:space="preserve">Gabriel </w:t>
+        <w:t xml:space="preserve">Gabriel Simois / </w:t>
       </w:r>
-      <w:proofErr w:type="spellStart"/>
       <w:r>
         <w:rPr>
           <w:rFonts w:ascii="Arial" w:eastAsia="Arial" w:hAnsi="Arial" w:cs="Arial"/>
@@ -1143,73 +1078,12 @@
           <w:sz w:val="22"/>
           <w:szCs w:val="22"/>
         </w:rPr>
-        <w:t>Simois</w:t>
-      </w:r>
-      <w:proofErr w:type="spellEnd"/>
-      <w:r>
-        <w:rPr>
-          <w:rFonts w:ascii="Arial" w:eastAsia="Arial" w:hAnsi="Arial" w:cs="Arial"/>
-          <w:i/>
-          <w:sz w:val="22"/>
-          <w:szCs w:val="22"/>
-        </w:rPr>
-        <w:t xml:space="preserve"> / </w:t>
-      </w:r>
-      <w:proofErr w:type="spellStart"/>
-      <w:r>
-        <w:rPr>
-          <w:rFonts w:ascii="Arial" w:eastAsia="Arial" w:hAnsi="Arial" w:cs="Arial"/>
-          <w:i/>
-          <w:sz w:val="22"/>
-          <w:szCs w:val="22"/>
-        </w:rPr>
-        <w:t>Agustin</w:t>
-      </w:r>
-      <w:proofErr w:type="spellEnd"/>
-      <w:r>
-        <w:rPr>
-          <w:rFonts w:ascii="Arial" w:eastAsia="Arial" w:hAnsi="Arial" w:cs="Arial"/>
-          <w:i/>
-          <w:sz w:val="22"/>
-          <w:szCs w:val="22"/>
-        </w:rPr>
-        <w:t xml:space="preserve"> López </w:t>
-      </w:r>
-      <w:proofErr w:type="spellStart"/>
-      <w:r>
-        <w:rPr>
-          <w:rFonts w:ascii="Arial" w:eastAsia="Arial" w:hAnsi="Arial" w:cs="Arial"/>
-          <w:i/>
-          <w:sz w:val="22"/>
-          <w:szCs w:val="22"/>
-        </w:rPr>
-        <w:t>Munell</w:t>
-      </w:r>
-      <w:proofErr w:type="spellEnd"/>
-      <w:r>
-        <w:rPr>
-          <w:rFonts w:ascii="Arial" w:eastAsia="Arial" w:hAnsi="Arial" w:cs="Arial"/>
-          <w:i/>
-          <w:sz w:val="22"/>
-          <w:szCs w:val="22"/>
-        </w:rPr>
-        <w:t xml:space="preserve">/ Mauro </w:t>
-      </w:r>
-      <w:proofErr w:type="spellStart"/>
-      <w:r>
-        <w:rPr>
-          <w:rFonts w:ascii="Arial" w:eastAsia="Arial" w:hAnsi="Arial" w:cs="Arial"/>
-          <w:i/>
-          <w:sz w:val="22"/>
-          <w:szCs w:val="22"/>
-        </w:rPr>
-        <w:t>Giraldez</w:t>
+        <w:t>Agustin López Munell/ Mauro Giraldez</w:t>
       </w:r>
       <w:bookmarkStart w:id="1" w:name="_heading=h.30j0zll" w:colFirst="0" w:colLast="0"/>
       <w:bookmarkStart w:id="2" w:name="_heading=h.1fob9te" w:colFirst="0" w:colLast="0"/>
       <w:bookmarkEnd w:id="1"/>
       <w:bookmarkEnd w:id="2"/>
-      <w:proofErr w:type="spellEnd"/>
     </w:p>
     <w:p>
       <w:pPr>
@@ -3469,6 +3343,28 @@
               <w:t>.</w:t>
             </w:r>
           </w:p>
+          <w:p>
+            <w:pPr>
+              <w:pStyle w:val="Prrafodelista"/>
+              <w:numPr>
+                <w:ilvl w:val="0"/>
+                <w:numId w:val="6"/>
+              </w:numPr>
+              <w:pBdr>
+                <w:top w:val="nil"/>
+                <w:left w:val="nil"/>
+                <w:bottom w:val="nil"/>
+                <w:right w:val="nil"/>
+                <w:between w:val="nil"/>
+              </w:pBdr>
+              <w:rPr>
+                <w:rFonts w:ascii="Arial" w:eastAsia="Arial" w:hAnsi="Arial" w:cs="Arial"/>
+                <w:color w:val="000000"/>
+                <w:sz w:val="22"/>
+                <w:szCs w:val="22"/>
+              </w:rPr>
+            </w:pPr>
+          </w:p>
         </w:tc>
       </w:tr>
       <w:tr>
@@ -3847,6 +3743,7 @@
                 <w:b/>
                 <w:color w:val="000000"/>
               </w:rPr>
+              <w:lastRenderedPageBreak/>
               <w:t>Entregables del Proyecto</w:t>
             </w:r>
           </w:p>
@@ -3889,7 +3786,6 @@
                 <w:szCs w:val="22"/>
                 <w:shd w:val="clear" w:color="auto" w:fill="FBFBFB"/>
               </w:rPr>
-              <w:lastRenderedPageBreak/>
               <w:t>Acta de Proyecto</w:t>
             </w:r>
             <w:r>
@@ -4970,7 +4866,7 @@
                 <w:sz w:val="22"/>
                 <w:szCs w:val="22"/>
               </w:rPr>
-              <w:t>Comité de Dirección</w:t>
+              <w:t>Inversor</w:t>
             </w:r>
           </w:p>
           <w:p>
@@ -5000,7 +4896,187 @@
                 <w:sz w:val="22"/>
                 <w:szCs w:val="22"/>
               </w:rPr>
-              <w:t>Equipo de Proyecto</w:t>
+              <w:t>Project Manager</w:t>
+            </w:r>
+          </w:p>
+          <w:p>
+            <w:pPr>
+              <w:numPr>
+                <w:ilvl w:val="0"/>
+                <w:numId w:val="1"/>
+              </w:numPr>
+              <w:pBdr>
+                <w:top w:val="nil"/>
+                <w:left w:val="nil"/>
+                <w:bottom w:val="nil"/>
+                <w:right w:val="nil"/>
+                <w:between w:val="nil"/>
+              </w:pBdr>
+              <w:rPr>
+                <w:rFonts w:ascii="Arial" w:eastAsia="Arial" w:hAnsi="Arial" w:cs="Arial"/>
+                <w:color w:val="000000"/>
+                <w:sz w:val="22"/>
+                <w:szCs w:val="22"/>
+              </w:rPr>
+            </w:pPr>
+            <w:r>
+              <w:rPr>
+                <w:rFonts w:ascii="Arial" w:eastAsia="Arial" w:hAnsi="Arial" w:cs="Arial"/>
+                <w:color w:val="000000"/>
+                <w:sz w:val="22"/>
+                <w:szCs w:val="22"/>
+              </w:rPr>
+              <w:t>Analista Funcional</w:t>
+            </w:r>
+          </w:p>
+          <w:p>
+            <w:pPr>
+              <w:numPr>
+                <w:ilvl w:val="0"/>
+                <w:numId w:val="1"/>
+              </w:numPr>
+              <w:pBdr>
+                <w:top w:val="nil"/>
+                <w:left w:val="nil"/>
+                <w:bottom w:val="nil"/>
+                <w:right w:val="nil"/>
+                <w:between w:val="nil"/>
+              </w:pBdr>
+              <w:rPr>
+                <w:rFonts w:ascii="Arial" w:eastAsia="Arial" w:hAnsi="Arial" w:cs="Arial"/>
+                <w:color w:val="000000"/>
+                <w:sz w:val="22"/>
+                <w:szCs w:val="22"/>
+              </w:rPr>
+            </w:pPr>
+            <w:r>
+              <w:rPr>
+                <w:rFonts w:ascii="Arial" w:eastAsia="Arial" w:hAnsi="Arial" w:cs="Arial"/>
+                <w:color w:val="000000"/>
+                <w:sz w:val="22"/>
+                <w:szCs w:val="22"/>
+              </w:rPr>
+              <w:t>Arquitecto de Sistemas</w:t>
+            </w:r>
+          </w:p>
+          <w:p>
+            <w:pPr>
+              <w:numPr>
+                <w:ilvl w:val="0"/>
+                <w:numId w:val="1"/>
+              </w:numPr>
+              <w:pBdr>
+                <w:top w:val="nil"/>
+                <w:left w:val="nil"/>
+                <w:bottom w:val="nil"/>
+                <w:right w:val="nil"/>
+                <w:between w:val="nil"/>
+              </w:pBdr>
+              <w:rPr>
+                <w:rFonts w:ascii="Arial" w:eastAsia="Arial" w:hAnsi="Arial" w:cs="Arial"/>
+                <w:color w:val="000000"/>
+                <w:sz w:val="22"/>
+                <w:szCs w:val="22"/>
+              </w:rPr>
+            </w:pPr>
+            <w:r>
+              <w:rPr>
+                <w:rFonts w:ascii="Arial" w:eastAsia="Arial" w:hAnsi="Arial" w:cs="Arial"/>
+                <w:color w:val="000000"/>
+                <w:sz w:val="22"/>
+                <w:szCs w:val="22"/>
+              </w:rPr>
+              <w:t>Desarrollador Fullstack</w:t>
+            </w:r>
+          </w:p>
+          <w:p>
+            <w:pPr>
+              <w:numPr>
+                <w:ilvl w:val="0"/>
+                <w:numId w:val="1"/>
+              </w:numPr>
+              <w:pBdr>
+                <w:top w:val="nil"/>
+                <w:left w:val="nil"/>
+                <w:bottom w:val="nil"/>
+                <w:right w:val="nil"/>
+                <w:between w:val="nil"/>
+              </w:pBdr>
+              <w:rPr>
+                <w:rFonts w:ascii="Arial" w:eastAsia="Arial" w:hAnsi="Arial" w:cs="Arial"/>
+                <w:color w:val="000000"/>
+                <w:sz w:val="22"/>
+                <w:szCs w:val="22"/>
+              </w:rPr>
+            </w:pPr>
+            <w:r>
+              <w:rPr>
+                <w:rFonts w:ascii="Arial" w:eastAsia="Arial" w:hAnsi="Arial" w:cs="Arial"/>
+                <w:color w:val="000000"/>
+                <w:sz w:val="22"/>
+                <w:szCs w:val="22"/>
+              </w:rPr>
+              <w:t>Coordinador de pruebas</w:t>
+            </w:r>
+          </w:p>
+          <w:p>
+            <w:pPr>
+              <w:numPr>
+                <w:ilvl w:val="0"/>
+                <w:numId w:val="1"/>
+              </w:numPr>
+              <w:pBdr>
+                <w:top w:val="nil"/>
+                <w:left w:val="nil"/>
+                <w:bottom w:val="nil"/>
+                <w:right w:val="nil"/>
+                <w:between w:val="nil"/>
+              </w:pBdr>
+              <w:rPr>
+                <w:rFonts w:ascii="Arial" w:eastAsia="Arial" w:hAnsi="Arial" w:cs="Arial"/>
+                <w:color w:val="000000"/>
+                <w:sz w:val="22"/>
+                <w:szCs w:val="22"/>
+              </w:rPr>
+            </w:pPr>
+            <w:r>
+              <w:rPr>
+                <w:rFonts w:ascii="Arial" w:eastAsia="Arial" w:hAnsi="Arial" w:cs="Arial"/>
+                <w:color w:val="000000"/>
+                <w:sz w:val="22"/>
+                <w:szCs w:val="22"/>
+              </w:rPr>
+              <w:t>Especialista en Seguridad Informática</w:t>
+            </w:r>
+          </w:p>
+          <w:p>
+            <w:pPr>
+              <w:numPr>
+                <w:ilvl w:val="0"/>
+                <w:numId w:val="1"/>
+              </w:numPr>
+              <w:pBdr>
+                <w:top w:val="nil"/>
+                <w:left w:val="nil"/>
+                <w:bottom w:val="nil"/>
+                <w:right w:val="nil"/>
+                <w:between w:val="nil"/>
+              </w:pBdr>
+              <w:rPr>
+                <w:rFonts w:ascii="Arial" w:eastAsia="Arial" w:hAnsi="Arial" w:cs="Arial"/>
+                <w:color w:val="000000"/>
+                <w:sz w:val="22"/>
+                <w:szCs w:val="22"/>
+              </w:rPr>
+            </w:pPr>
+            <w:r>
+              <w:rPr>
+                <w:rFonts w:ascii="Arial" w:eastAsia="Arial" w:hAnsi="Arial" w:cs="Arial"/>
+                <w:color w:val="000000"/>
+                <w:sz w:val="22"/>
+                <w:szCs w:val="22"/>
+              </w:rPr>
+              <w:t>Usuario Experto</w:t>
             </w:r>
           </w:p>
           <w:p>
@@ -5073,7 +5149,7 @@
                 <w:sz w:val="22"/>
                 <w:szCs w:val="22"/>
               </w:rPr>
-              <w:t>Nombre y Apellido</w:t>
+              <w:t>María Rodríguez - Inversor</w:t>
             </w:r>
           </w:p>
           <w:p>
@@ -5103,125 +5179,339 @@
                 <w:sz w:val="22"/>
                 <w:szCs w:val="22"/>
               </w:rPr>
-              <w:t>Rol en el Proyecto</w:t>
-            </w:r>
-          </w:p>
-          <w:p>
-            <w:pPr>
-              <w:pBdr>
-                <w:top w:val="nil"/>
-                <w:left w:val="nil"/>
-                <w:bottom w:val="nil"/>
-                <w:right w:val="nil"/>
-                <w:between w:val="nil"/>
-              </w:pBdr>
-              <w:rPr>
-                <w:rFonts w:ascii="Arial" w:eastAsia="Arial" w:hAnsi="Arial" w:cs="Arial"/>
-                <w:color w:val="000000"/>
-                <w:sz w:val="20"/>
-                <w:szCs w:val="20"/>
-              </w:rPr>
-            </w:pPr>
-          </w:p>
-          <w:p>
-            <w:pPr>
-              <w:pBdr>
-                <w:top w:val="nil"/>
-                <w:left w:val="nil"/>
-                <w:bottom w:val="nil"/>
-                <w:right w:val="nil"/>
-                <w:between w:val="nil"/>
-              </w:pBdr>
-              <w:rPr>
-                <w:rFonts w:ascii="Arial" w:eastAsia="Arial" w:hAnsi="Arial" w:cs="Arial"/>
-                <w:color w:val="000000"/>
-                <w:sz w:val="20"/>
-                <w:szCs w:val="20"/>
-              </w:rPr>
-            </w:pPr>
-            <w:r>
-              <w:rPr>
-                <w:rFonts w:ascii="Arial" w:eastAsia="Arial" w:hAnsi="Arial" w:cs="Arial"/>
-                <w:color w:val="000000"/>
-                <w:sz w:val="20"/>
-                <w:szCs w:val="20"/>
-              </w:rPr>
-              <w:t xml:space="preserve">(Aclaración: la </w:t>
-            </w:r>
-            <w:r>
-              <w:rPr>
-                <w:rFonts w:ascii="Arial" w:eastAsia="Arial" w:hAnsi="Arial" w:cs="Arial"/>
-                <w:sz w:val="20"/>
-                <w:szCs w:val="20"/>
-              </w:rPr>
-              <w:t>primera</w:t>
-            </w:r>
-            <w:r>
-              <w:rPr>
-                <w:rFonts w:ascii="Arial" w:eastAsia="Arial" w:hAnsi="Arial" w:cs="Arial"/>
-                <w:color w:val="000000"/>
-                <w:sz w:val="20"/>
-                <w:szCs w:val="20"/>
-              </w:rPr>
-              <w:t xml:space="preserve"> parte del ítem se completa con los diferentes roles que van a actuar en el proyecto. Los mismos van a surgir de los entregables (WBS) identificados como parte de la definición del proyecto. La segunda parte, en cambio, consiste en asignar nombre y apellido a cada rol del proyecto. Cabe aclarar, </w:t>
-            </w:r>
-            <w:proofErr w:type="gramStart"/>
-            <w:r>
-              <w:rPr>
-                <w:rFonts w:ascii="Arial" w:eastAsia="Arial" w:hAnsi="Arial" w:cs="Arial"/>
-                <w:color w:val="000000"/>
-                <w:sz w:val="20"/>
-                <w:szCs w:val="20"/>
-              </w:rPr>
-              <w:t>que</w:t>
-            </w:r>
-            <w:proofErr w:type="gramEnd"/>
-            <w:r>
-              <w:rPr>
-                <w:rFonts w:ascii="Arial" w:eastAsia="Arial" w:hAnsi="Arial" w:cs="Arial"/>
-                <w:color w:val="000000"/>
-                <w:sz w:val="20"/>
-                <w:szCs w:val="20"/>
-              </w:rPr>
-              <w:t xml:space="preserve"> en la vida real, la asignación de nombre y apellido a un determinado rol se lo suele realizar antes de la reunión de </w:t>
-            </w:r>
-            <w:proofErr w:type="spellStart"/>
-            <w:r>
-              <w:rPr>
-                <w:rFonts w:ascii="Arial" w:eastAsia="Arial" w:hAnsi="Arial" w:cs="Arial"/>
-                <w:color w:val="000000"/>
-                <w:sz w:val="20"/>
-                <w:szCs w:val="20"/>
-              </w:rPr>
-              <w:t>kickoff</w:t>
-            </w:r>
-            <w:proofErr w:type="spellEnd"/>
-            <w:r>
-              <w:rPr>
-                <w:rFonts w:ascii="Arial" w:eastAsia="Arial" w:hAnsi="Arial" w:cs="Arial"/>
-                <w:color w:val="000000"/>
-                <w:sz w:val="20"/>
-                <w:szCs w:val="20"/>
-              </w:rPr>
-              <w:t xml:space="preserve"> o lanzamiento del proyecto, dado que no siempre es posible conocer quiénes serán las personas asignadas para trabajar con mucha anticipación. Asimismo, de existir la posibilidad de que una persona desempeñe más de un rol en el proyecto, el acta deberá reflejar todos los roles que esa persona desempeñará)</w:t>
-            </w:r>
-          </w:p>
-          <w:p>
-            <w:pPr>
-              <w:pBdr>
-                <w:top w:val="nil"/>
-                <w:left w:val="nil"/>
-                <w:bottom w:val="nil"/>
-                <w:right w:val="nil"/>
-                <w:between w:val="nil"/>
-              </w:pBdr>
-              <w:rPr>
-                <w:rFonts w:ascii="Arial" w:eastAsia="Arial" w:hAnsi="Arial" w:cs="Arial"/>
-                <w:color w:val="000000"/>
-                <w:sz w:val="22"/>
-                <w:szCs w:val="22"/>
-              </w:rPr>
-            </w:pPr>
+              <w:t>Juan Pérez - Inversor</w:t>
+            </w:r>
+          </w:p>
+          <w:p>
+            <w:pPr>
+              <w:numPr>
+                <w:ilvl w:val="0"/>
+                <w:numId w:val="2"/>
+              </w:numPr>
+              <w:pBdr>
+                <w:top w:val="nil"/>
+                <w:left w:val="nil"/>
+                <w:bottom w:val="nil"/>
+                <w:right w:val="nil"/>
+                <w:between w:val="nil"/>
+              </w:pBdr>
+              <w:rPr>
+                <w:rFonts w:ascii="Arial" w:eastAsia="Arial" w:hAnsi="Arial" w:cs="Arial"/>
+                <w:color w:val="000000"/>
+                <w:sz w:val="22"/>
+                <w:szCs w:val="22"/>
+              </w:rPr>
+            </w:pPr>
+            <w:r>
+              <w:rPr>
+                <w:rFonts w:ascii="Arial" w:eastAsia="Arial" w:hAnsi="Arial" w:cs="Arial"/>
+                <w:color w:val="000000"/>
+                <w:sz w:val="22"/>
+                <w:szCs w:val="22"/>
+              </w:rPr>
+              <w:t>Carlos Martínez - Inversor</w:t>
+            </w:r>
+          </w:p>
+          <w:p>
+            <w:pPr>
+              <w:numPr>
+                <w:ilvl w:val="0"/>
+                <w:numId w:val="2"/>
+              </w:numPr>
+              <w:pBdr>
+                <w:top w:val="nil"/>
+                <w:left w:val="nil"/>
+                <w:bottom w:val="nil"/>
+                <w:right w:val="nil"/>
+                <w:between w:val="nil"/>
+              </w:pBdr>
+              <w:rPr>
+                <w:rFonts w:ascii="Arial" w:eastAsia="Arial" w:hAnsi="Arial" w:cs="Arial"/>
+                <w:color w:val="000000"/>
+                <w:sz w:val="22"/>
+                <w:szCs w:val="22"/>
+              </w:rPr>
+            </w:pPr>
+            <w:r>
+              <w:rPr>
+                <w:rFonts w:ascii="Arial" w:eastAsia="Arial" w:hAnsi="Arial" w:cs="Arial"/>
+                <w:color w:val="000000"/>
+                <w:sz w:val="22"/>
+                <w:szCs w:val="22"/>
+              </w:rPr>
+              <w:t>Marco Piatti - Project Manager</w:t>
+            </w:r>
+          </w:p>
+          <w:p>
+            <w:pPr>
+              <w:numPr>
+                <w:ilvl w:val="0"/>
+                <w:numId w:val="2"/>
+              </w:numPr>
+              <w:pBdr>
+                <w:top w:val="nil"/>
+                <w:left w:val="nil"/>
+                <w:bottom w:val="nil"/>
+                <w:right w:val="nil"/>
+                <w:between w:val="nil"/>
+              </w:pBdr>
+              <w:rPr>
+                <w:rFonts w:ascii="Arial" w:eastAsia="Arial" w:hAnsi="Arial" w:cs="Arial"/>
+                <w:color w:val="000000"/>
+                <w:sz w:val="22"/>
+                <w:szCs w:val="22"/>
+              </w:rPr>
+            </w:pPr>
+            <w:r>
+              <w:rPr>
+                <w:rFonts w:ascii="Arial" w:eastAsia="Arial" w:hAnsi="Arial" w:cs="Arial"/>
+                <w:color w:val="000000"/>
+                <w:sz w:val="22"/>
+                <w:szCs w:val="22"/>
+              </w:rPr>
+              <w:t>Ana Gómez - Analista Funcional</w:t>
+            </w:r>
+          </w:p>
+          <w:p>
+            <w:pPr>
+              <w:numPr>
+                <w:ilvl w:val="0"/>
+                <w:numId w:val="2"/>
+              </w:numPr>
+              <w:pBdr>
+                <w:top w:val="nil"/>
+                <w:left w:val="nil"/>
+                <w:bottom w:val="nil"/>
+                <w:right w:val="nil"/>
+                <w:between w:val="nil"/>
+              </w:pBdr>
+              <w:rPr>
+                <w:rFonts w:ascii="Arial" w:eastAsia="Arial" w:hAnsi="Arial" w:cs="Arial"/>
+                <w:color w:val="000000"/>
+                <w:sz w:val="22"/>
+                <w:szCs w:val="22"/>
+              </w:rPr>
+            </w:pPr>
+            <w:r>
+              <w:rPr>
+                <w:rFonts w:ascii="Arial" w:eastAsia="Arial" w:hAnsi="Arial" w:cs="Arial"/>
+                <w:color w:val="000000"/>
+                <w:sz w:val="22"/>
+                <w:szCs w:val="22"/>
+              </w:rPr>
+              <w:t>Laura Bianchi - Arquitecto de Sistemas</w:t>
+            </w:r>
+          </w:p>
+          <w:p>
+            <w:pPr>
+              <w:numPr>
+                <w:ilvl w:val="0"/>
+                <w:numId w:val="2"/>
+              </w:numPr>
+              <w:pBdr>
+                <w:top w:val="nil"/>
+                <w:left w:val="nil"/>
+                <w:bottom w:val="nil"/>
+                <w:right w:val="nil"/>
+                <w:between w:val="nil"/>
+              </w:pBdr>
+              <w:rPr>
+                <w:rFonts w:ascii="Arial" w:eastAsia="Arial" w:hAnsi="Arial" w:cs="Arial"/>
+                <w:color w:val="000000"/>
+                <w:sz w:val="22"/>
+                <w:szCs w:val="22"/>
+              </w:rPr>
+            </w:pPr>
+            <w:r>
+              <w:rPr>
+                <w:rFonts w:ascii="Arial" w:eastAsia="Arial" w:hAnsi="Arial" w:cs="Arial"/>
+                <w:color w:val="000000"/>
+                <w:sz w:val="22"/>
+                <w:szCs w:val="22"/>
+              </w:rPr>
+              <w:lastRenderedPageBreak/>
+              <w:t>Martín Ferrari - Desarrollador Fullstack</w:t>
+            </w:r>
+          </w:p>
+          <w:p>
+            <w:pPr>
+              <w:numPr>
+                <w:ilvl w:val="0"/>
+                <w:numId w:val="2"/>
+              </w:numPr>
+              <w:pBdr>
+                <w:top w:val="nil"/>
+                <w:left w:val="nil"/>
+                <w:bottom w:val="nil"/>
+                <w:right w:val="nil"/>
+                <w:between w:val="nil"/>
+              </w:pBdr>
+              <w:rPr>
+                <w:rFonts w:ascii="Arial" w:eastAsia="Arial" w:hAnsi="Arial" w:cs="Arial"/>
+                <w:color w:val="000000"/>
+                <w:sz w:val="22"/>
+                <w:szCs w:val="22"/>
+              </w:rPr>
+            </w:pPr>
+            <w:r>
+              <w:rPr>
+                <w:rFonts w:ascii="Arial" w:eastAsia="Arial" w:hAnsi="Arial" w:cs="Arial"/>
+                <w:color w:val="000000"/>
+                <w:sz w:val="22"/>
+                <w:szCs w:val="22"/>
+              </w:rPr>
+              <w:t>Natalia Russo - Desarrollador Fullstack</w:t>
+            </w:r>
+          </w:p>
+          <w:p>
+            <w:pPr>
+              <w:numPr>
+                <w:ilvl w:val="0"/>
+                <w:numId w:val="2"/>
+              </w:numPr>
+              <w:pBdr>
+                <w:top w:val="nil"/>
+                <w:left w:val="nil"/>
+                <w:bottom w:val="nil"/>
+                <w:right w:val="nil"/>
+                <w:between w:val="nil"/>
+              </w:pBdr>
+              <w:rPr>
+                <w:rFonts w:ascii="Arial" w:eastAsia="Arial" w:hAnsi="Arial" w:cs="Arial"/>
+                <w:color w:val="000000"/>
+                <w:sz w:val="22"/>
+                <w:szCs w:val="22"/>
+              </w:rPr>
+            </w:pPr>
+            <w:r>
+              <w:rPr>
+                <w:rFonts w:ascii="Arial" w:eastAsia="Arial" w:hAnsi="Arial" w:cs="Arial"/>
+                <w:color w:val="000000"/>
+                <w:sz w:val="22"/>
+                <w:szCs w:val="22"/>
+              </w:rPr>
+              <w:t>Pedro González - Coordinador de pruebas</w:t>
+            </w:r>
+          </w:p>
+          <w:p>
+            <w:pPr>
+              <w:numPr>
+                <w:ilvl w:val="0"/>
+                <w:numId w:val="2"/>
+              </w:numPr>
+              <w:pBdr>
+                <w:top w:val="nil"/>
+                <w:left w:val="nil"/>
+                <w:bottom w:val="nil"/>
+                <w:right w:val="nil"/>
+                <w:between w:val="nil"/>
+              </w:pBdr>
+              <w:rPr>
+                <w:rFonts w:ascii="Arial" w:eastAsia="Arial" w:hAnsi="Arial" w:cs="Arial"/>
+                <w:color w:val="000000"/>
+                <w:sz w:val="22"/>
+                <w:szCs w:val="22"/>
+              </w:rPr>
+            </w:pPr>
+            <w:r>
+              <w:rPr>
+                <w:rFonts w:ascii="Arial" w:eastAsia="Arial" w:hAnsi="Arial" w:cs="Arial"/>
+                <w:color w:val="000000"/>
+                <w:sz w:val="22"/>
+                <w:szCs w:val="22"/>
+              </w:rPr>
+              <w:t>Luis Santoro - Especialista en Seguridad Informática</w:t>
+            </w:r>
+          </w:p>
+          <w:p>
+            <w:pPr>
+              <w:numPr>
+                <w:ilvl w:val="0"/>
+                <w:numId w:val="2"/>
+              </w:numPr>
+              <w:pBdr>
+                <w:top w:val="nil"/>
+                <w:left w:val="nil"/>
+                <w:bottom w:val="nil"/>
+                <w:right w:val="nil"/>
+                <w:between w:val="nil"/>
+              </w:pBdr>
+              <w:rPr>
+                <w:rFonts w:ascii="Arial" w:eastAsia="Arial" w:hAnsi="Arial" w:cs="Arial"/>
+                <w:color w:val="000000"/>
+                <w:sz w:val="22"/>
+                <w:szCs w:val="22"/>
+              </w:rPr>
+            </w:pPr>
+            <w:r>
+              <w:rPr>
+                <w:rFonts w:ascii="Arial" w:eastAsia="Arial" w:hAnsi="Arial" w:cs="Arial"/>
+                <w:color w:val="000000"/>
+                <w:sz w:val="22"/>
+                <w:szCs w:val="22"/>
+              </w:rPr>
+              <w:t>Gabriela Mendoza - Usuario Experto</w:t>
+            </w:r>
+          </w:p>
+          <w:p>
+            <w:pPr>
+              <w:numPr>
+                <w:ilvl w:val="0"/>
+                <w:numId w:val="2"/>
+              </w:numPr>
+              <w:pBdr>
+                <w:top w:val="nil"/>
+                <w:left w:val="nil"/>
+                <w:bottom w:val="nil"/>
+                <w:right w:val="nil"/>
+                <w:between w:val="nil"/>
+              </w:pBdr>
+              <w:rPr>
+                <w:rFonts w:ascii="Arial" w:eastAsia="Arial" w:hAnsi="Arial" w:cs="Arial"/>
+                <w:color w:val="000000"/>
+                <w:sz w:val="22"/>
+                <w:szCs w:val="22"/>
+              </w:rPr>
+            </w:pPr>
+            <w:r>
+              <w:rPr>
+                <w:rFonts w:ascii="Arial" w:eastAsia="Arial" w:hAnsi="Arial" w:cs="Arial"/>
+                <w:color w:val="000000"/>
+                <w:sz w:val="22"/>
+                <w:szCs w:val="22"/>
+              </w:rPr>
+              <w:t>Alejandro Romano - Usuario Experto</w:t>
+            </w:r>
+          </w:p>
+          <w:p>
+            <w:pPr>
+              <w:numPr>
+                <w:ilvl w:val="0"/>
+                <w:numId w:val="2"/>
+              </w:numPr>
+              <w:pBdr>
+                <w:top w:val="nil"/>
+                <w:left w:val="nil"/>
+                <w:bottom w:val="nil"/>
+                <w:right w:val="nil"/>
+                <w:between w:val="nil"/>
+              </w:pBdr>
+              <w:rPr>
+                <w:rFonts w:ascii="Arial" w:eastAsia="Arial" w:hAnsi="Arial" w:cs="Arial"/>
+                <w:color w:val="000000"/>
+                <w:sz w:val="22"/>
+                <w:szCs w:val="22"/>
+              </w:rPr>
+            </w:pPr>
+            <w:r>
+              <w:rPr>
+                <w:rFonts w:ascii="Arial" w:eastAsia="Arial" w:hAnsi="Arial" w:cs="Arial"/>
+                <w:color w:val="000000"/>
+                <w:sz w:val="22"/>
+                <w:szCs w:val="22"/>
+              </w:rPr>
+              <w:t>Valeria Ruiz - Usuario Experto</w:t>
+            </w:r>
           </w:p>
         </w:tc>
       </w:tr>
@@ -5253,6 +5543,7 @@
                 <w:b/>
                 <w:color w:val="000000"/>
               </w:rPr>
+              <w:lastRenderedPageBreak/>
               <w:t>Autoridad y Responsabilidad del Project Manager</w:t>
             </w:r>
           </w:p>
@@ -5336,7 +5627,6 @@
                 <w:sz w:val="22"/>
                 <w:szCs w:val="22"/>
               </w:rPr>
-              <w:lastRenderedPageBreak/>
               <w:t>Capital Humano</w:t>
             </w:r>
           </w:p>
@@ -5578,7 +5868,6 @@
                 <w:b/>
                 <w:color w:val="000000"/>
               </w:rPr>
-              <w:lastRenderedPageBreak/>
               <w:t>Enfoque de Implementación del Proyecto</w:t>
             </w:r>
           </w:p>
@@ -5615,19 +5904,8 @@
                 <w:sz w:val="22"/>
                 <w:szCs w:val="22"/>
               </w:rPr>
-              <w:t xml:space="preserve">Para la gestión del proyecto, se seguirán las prácticas definidas por </w:t>
-            </w:r>
-            <w:proofErr w:type="spellStart"/>
-            <w:r>
-              <w:rPr>
-                <w:rFonts w:ascii="Arial" w:eastAsia="Arial" w:hAnsi="Arial" w:cs="Arial"/>
-                <w:color w:val="000000"/>
-                <w:sz w:val="22"/>
-                <w:szCs w:val="22"/>
-              </w:rPr>
-              <w:t>el</w:t>
-            </w:r>
-            <w:proofErr w:type="spellEnd"/>
+              <w:t>Para la gestión del proyecto, se seguirán las prácticas definidas por el</w:t>
+            </w:r>
             <w:r>
               <w:rPr>
                 <w:rFonts w:ascii="Arial" w:eastAsia="Arial" w:hAnsi="Arial" w:cs="Arial"/>
@@ -5915,47 +6193,7 @@
                 <w:sz w:val="20"/>
                 <w:szCs w:val="20"/>
               </w:rPr>
-              <w:t xml:space="preserve">(Aclaración: los principales hitos del proyecto están asociados a los objetivos parciales, teniendo en cuenta el enfoque de implementación elegido y los entregables del proyecto identificados. Este ítem suele completarse con una imagen del plan a muy alto nivel que se elabora con el propósito de mostrarlo en la presentación del </w:t>
-            </w:r>
-            <w:proofErr w:type="spellStart"/>
-            <w:r>
-              <w:rPr>
-                <w:rFonts w:ascii="Arial" w:eastAsia="Arial" w:hAnsi="Arial" w:cs="Arial"/>
-                <w:color w:val="000000"/>
-                <w:sz w:val="20"/>
-                <w:szCs w:val="20"/>
-              </w:rPr>
-              <w:t>kickoff</w:t>
-            </w:r>
-            <w:proofErr w:type="spellEnd"/>
-            <w:r>
-              <w:rPr>
-                <w:rFonts w:ascii="Arial" w:eastAsia="Arial" w:hAnsi="Arial" w:cs="Arial"/>
-                <w:color w:val="000000"/>
-                <w:sz w:val="20"/>
-                <w:szCs w:val="20"/>
-              </w:rPr>
-              <w:t xml:space="preserve"> del proyecto. A </w:t>
-            </w:r>
-            <w:proofErr w:type="gramStart"/>
-            <w:r>
-              <w:rPr>
-                <w:rFonts w:ascii="Arial" w:eastAsia="Arial" w:hAnsi="Arial" w:cs="Arial"/>
-                <w:color w:val="000000"/>
-                <w:sz w:val="20"/>
-                <w:szCs w:val="20"/>
-              </w:rPr>
-              <w:t>continuación</w:t>
-            </w:r>
-            <w:proofErr w:type="gramEnd"/>
-            <w:r>
-              <w:rPr>
-                <w:rFonts w:ascii="Arial" w:eastAsia="Arial" w:hAnsi="Arial" w:cs="Arial"/>
-                <w:color w:val="000000"/>
-                <w:sz w:val="20"/>
-                <w:szCs w:val="20"/>
-              </w:rPr>
-              <w:t xml:space="preserve"> se muestran dos modelos como ejemplo).</w:t>
+              <w:t>(Aclaración: los principales hitos del proyecto están asociados a los objetivos parciales, teniendo en cuenta el enfoque de implementación elegido y los entregables del proyecto identificados. Este ítem suele completarse con una imagen del plan a muy alto nivel que se elabora con el propósito de mostrarlo en la presentación del kickoff del proyecto. A continuación se muestran dos modelos como ejemplo).</w:t>
             </w:r>
           </w:p>
           <w:p>
@@ -6401,27 +6639,7 @@
                 <w:sz w:val="20"/>
                 <w:szCs w:val="20"/>
               </w:rPr>
-              <w:t xml:space="preserve">Dado que </w:t>
-            </w:r>
-            <w:proofErr w:type="gramStart"/>
-            <w:r>
-              <w:rPr>
-                <w:rFonts w:ascii="Arial" w:eastAsia="Arial" w:hAnsi="Arial" w:cs="Arial"/>
-                <w:color w:val="000000"/>
-                <w:sz w:val="20"/>
-                <w:szCs w:val="20"/>
-              </w:rPr>
-              <w:t>los  componentes</w:t>
-            </w:r>
-            <w:proofErr w:type="gramEnd"/>
-            <w:r>
-              <w:rPr>
-                <w:rFonts w:ascii="Arial" w:eastAsia="Arial" w:hAnsi="Arial" w:cs="Arial"/>
-                <w:color w:val="000000"/>
-                <w:sz w:val="20"/>
-                <w:szCs w:val="20"/>
-              </w:rPr>
-              <w:t xml:space="preserve"> de software externos pueden presentar vulnerabilidades de seguridad, entonces el sistema se podría ver comprometido</w:t>
+              <w:t>Dado que los  componentes de software externos pueden presentar vulnerabilidades de seguridad, entonces el sistema se podría ver comprometido</w:t>
             </w:r>
           </w:p>
           <w:p>
@@ -6610,27 +6828,7 @@
                 <w:sz w:val="20"/>
                 <w:szCs w:val="20"/>
               </w:rPr>
-              <w:t xml:space="preserve">(Aclaración: se identifica como supuesto a toda acción que no ha sido contemplada como parte del alcance del proyecto y que el equipo considera que el usuario, cliente / </w:t>
-            </w:r>
-            <w:proofErr w:type="gramStart"/>
-            <w:r>
-              <w:rPr>
-                <w:rFonts w:ascii="Arial" w:eastAsia="Arial" w:hAnsi="Arial" w:cs="Arial"/>
-                <w:color w:val="000000"/>
-                <w:sz w:val="20"/>
-                <w:szCs w:val="20"/>
-              </w:rPr>
-              <w:t>sponsor</w:t>
-            </w:r>
-            <w:proofErr w:type="gramEnd"/>
-            <w:r>
-              <w:rPr>
-                <w:rFonts w:ascii="Arial" w:eastAsia="Arial" w:hAnsi="Arial" w:cs="Arial"/>
-                <w:color w:val="000000"/>
-                <w:sz w:val="20"/>
-                <w:szCs w:val="20"/>
-              </w:rPr>
-              <w:t xml:space="preserve"> debiera conocer. Muchas veces, se lo utiliza como elemento de negociación para modificar el alcance del proyecto).</w:t>
+              <w:t>(Aclaración: se identifica como supuesto a toda acción que no ha sido contemplada como parte del alcance del proyecto y que el equipo considera que el usuario, cliente / sponsor debiera conocer. Muchas veces, se lo utiliza como elemento de negociación para modificar el alcance del proyecto).</w:t>
             </w:r>
           </w:p>
           <w:p>
@@ -6757,27 +6955,7 @@
                 <w:sz w:val="20"/>
                 <w:szCs w:val="20"/>
               </w:rPr>
-              <w:t xml:space="preserve">(Aclaración: se identifica como restricción a toda acción que se considera bloqueante del proyecto, sin embargo, se considera desde una perspectiva de responsabilidad del usuario, cliente / </w:t>
-            </w:r>
-            <w:proofErr w:type="gramStart"/>
-            <w:r>
-              <w:rPr>
-                <w:rFonts w:ascii="Arial" w:eastAsia="Arial" w:hAnsi="Arial" w:cs="Arial"/>
-                <w:color w:val="000000"/>
-                <w:sz w:val="20"/>
-                <w:szCs w:val="20"/>
-              </w:rPr>
-              <w:t>sponsor</w:t>
-            </w:r>
-            <w:proofErr w:type="gramEnd"/>
-            <w:r>
-              <w:rPr>
-                <w:rFonts w:ascii="Arial" w:eastAsia="Arial" w:hAnsi="Arial" w:cs="Arial"/>
-                <w:color w:val="000000"/>
-                <w:sz w:val="20"/>
-                <w:szCs w:val="20"/>
-              </w:rPr>
-              <w:t xml:space="preserve"> del proyecto. También, se lo suele encontrar como responsabilidad del cliente).</w:t>
+              <w:t>(Aclaración: se identifica como restricción a toda acción que se considera bloqueante del proyecto, sin embargo, se considera desde una perspectiva de responsabilidad del usuario, cliente / sponsor del proyecto. También, se lo suele encontrar como responsabilidad del cliente).</w:t>
             </w:r>
           </w:p>
           <w:p>
@@ -7155,7 +7333,6 @@
         </w:rPr>
         <w:tab/>
       </w:r>
-      <w:proofErr w:type="gramStart"/>
       <w:r>
         <w:rPr>
           <w:rFonts w:ascii="Arial" w:eastAsia="Arial" w:hAnsi="Arial" w:cs="Arial"/>
@@ -7163,17 +7340,7 @@
           <w:sz w:val="22"/>
           <w:szCs w:val="22"/>
         </w:rPr>
-        <w:t>Fecha:_</w:t>
-      </w:r>
-      <w:proofErr w:type="gramEnd"/>
-      <w:r>
-        <w:rPr>
-          <w:rFonts w:ascii="Arial" w:eastAsia="Arial" w:hAnsi="Arial" w:cs="Arial"/>
-          <w:color w:val="000000"/>
-          <w:sz w:val="22"/>
-          <w:szCs w:val="22"/>
-        </w:rPr>
-        <w:t>________________</w:t>
+        <w:t>Fecha:_________________</w:t>
       </w:r>
       <w:r>
         <w:rPr>
@@ -7313,7 +7480,6 @@
         </w:rPr>
         <w:tab/>
       </w:r>
-      <w:proofErr w:type="gramStart"/>
       <w:r>
         <w:rPr>
           <w:rFonts w:ascii="Arial" w:eastAsia="Arial" w:hAnsi="Arial" w:cs="Arial"/>
@@ -7321,17 +7487,7 @@
           <w:sz w:val="22"/>
           <w:szCs w:val="22"/>
         </w:rPr>
-        <w:t>Fecha:_</w:t>
-      </w:r>
-      <w:proofErr w:type="gramEnd"/>
-      <w:r>
-        <w:rPr>
-          <w:rFonts w:ascii="Arial" w:eastAsia="Arial" w:hAnsi="Arial" w:cs="Arial"/>
-          <w:color w:val="000000"/>
-          <w:sz w:val="22"/>
-          <w:szCs w:val="22"/>
-        </w:rPr>
-        <w:t>________________</w:t>
+        <w:t>Fecha:_________________</w:t>
       </w:r>
       <w:r>
         <w:rPr>
@@ -7411,17 +7567,7 @@
           <w:sz w:val="20"/>
           <w:szCs w:val="20"/>
         </w:rPr>
-        <w:t xml:space="preserve">(Aclaración: la aprobación del documento, estará dada por todos los </w:t>
-      </w:r>
-      <w:proofErr w:type="gramStart"/>
-      <w:r>
-        <w:rPr>
-          <w:rFonts w:ascii="Arial" w:eastAsia="Arial" w:hAnsi="Arial" w:cs="Arial"/>
-          <w:color w:val="000000"/>
-          <w:sz w:val="20"/>
-          <w:szCs w:val="20"/>
-        </w:rPr>
-        <w:t xml:space="preserve">docentes  </w:t>
+        <w:t xml:space="preserve">(Aclaración: la aprobación del documento, estará dada por todos los docentes  </w:t>
       </w:r>
       <w:r>
         <w:rPr>
@@ -7431,7 +7577,6 @@
         </w:rPr>
         <w:t>adicionales</w:t>
       </w:r>
-      <w:proofErr w:type="gramEnd"/>
       <w:r>
         <w:rPr>
           <w:rFonts w:ascii="Arial" w:eastAsia="Arial" w:hAnsi="Arial" w:cs="Arial"/>
@@ -7748,7 +7893,6 @@
         <w:szCs w:val="20"/>
       </w:rPr>
     </w:pPr>
-    <w:proofErr w:type="spellStart"/>
     <w:r>
       <w:rPr>
         <w:rFonts w:ascii="Arial" w:eastAsia="Arial" w:hAnsi="Arial" w:cs="Arial"/>
@@ -7756,17 +7900,7 @@
         <w:sz w:val="16"/>
         <w:szCs w:val="16"/>
       </w:rPr>
-      <w:t>Template</w:t>
-    </w:r>
-    <w:proofErr w:type="spellEnd"/>
-    <w:r>
-      <w:rPr>
-        <w:rFonts w:ascii="Arial" w:eastAsia="Arial" w:hAnsi="Arial" w:cs="Arial"/>
-        <w:color w:val="000000"/>
-        <w:sz w:val="16"/>
-        <w:szCs w:val="16"/>
-      </w:rPr>
-      <w:t xml:space="preserve"> 2023</w:t>
+      <w:t>Template 2023</w:t>
     </w:r>
   </w:p>
 </w:ftr>

</xml_diff>

<commit_message>
acta - autoridad y resp del PM
</commit_message>
<xml_diff>
--- a/1-Acta de Proyecto - UTN - 2023.docx
+++ b/1-Acta de Proyecto - UTN - 2023.docx
@@ -5633,7 +5633,7 @@
           <w:p>
             <w:pPr>
               <w:numPr>
-                <w:ilvl w:val="0"/>
+                <w:ilvl w:val="1"/>
                 <w:numId w:val="3"/>
               </w:numPr>
               <w:pBdr>
@@ -5657,7 +5657,118 @@
                 <w:sz w:val="22"/>
                 <w:szCs w:val="22"/>
               </w:rPr>
-              <w:t>Presupuesto</w:t>
+              <w:t xml:space="preserve">Asignar </w:t>
+            </w:r>
+            <w:r>
+              <w:rPr>
+                <w:rFonts w:ascii="Arial" w:eastAsia="Arial" w:hAnsi="Arial" w:cs="Arial"/>
+                <w:color w:val="000000"/>
+                <w:sz w:val="22"/>
+                <w:szCs w:val="22"/>
+              </w:rPr>
+              <w:t xml:space="preserve">roles y responsabilidades </w:t>
+            </w:r>
+            <w:r>
+              <w:rPr>
+                <w:rFonts w:ascii="Arial" w:eastAsia="Arial" w:hAnsi="Arial" w:cs="Arial"/>
+                <w:color w:val="000000"/>
+                <w:sz w:val="22"/>
+                <w:szCs w:val="22"/>
+              </w:rPr>
+              <w:t xml:space="preserve">a cada miembro del equipo, </w:t>
+            </w:r>
+            <w:r>
+              <w:rPr>
+                <w:rFonts w:ascii="Arial" w:eastAsia="Arial" w:hAnsi="Arial" w:cs="Arial"/>
+                <w:color w:val="000000"/>
+                <w:sz w:val="22"/>
+                <w:szCs w:val="22"/>
+              </w:rPr>
+              <w:t>de acuerdo con la Matriz de Roles y Responsabilidade</w:t>
+            </w:r>
+            <w:r>
+              <w:rPr>
+                <w:rFonts w:ascii="Arial" w:eastAsia="Arial" w:hAnsi="Arial" w:cs="Arial"/>
+                <w:color w:val="000000"/>
+                <w:sz w:val="22"/>
+                <w:szCs w:val="22"/>
+              </w:rPr>
+              <w:t>s</w:t>
+            </w:r>
+            <w:r>
+              <w:rPr>
+                <w:rFonts w:ascii="Arial" w:eastAsia="Arial" w:hAnsi="Arial" w:cs="Arial"/>
+                <w:color w:val="000000"/>
+                <w:sz w:val="22"/>
+                <w:szCs w:val="22"/>
+              </w:rPr>
+              <w:t>.</w:t>
+            </w:r>
+          </w:p>
+          <w:p>
+            <w:pPr>
+              <w:numPr>
+                <w:ilvl w:val="1"/>
+                <w:numId w:val="3"/>
+              </w:numPr>
+              <w:pBdr>
+                <w:top w:val="nil"/>
+                <w:left w:val="nil"/>
+                <w:bottom w:val="nil"/>
+                <w:right w:val="nil"/>
+                <w:between w:val="nil"/>
+              </w:pBdr>
+              <w:rPr>
+                <w:rFonts w:ascii="Arial" w:eastAsia="Arial" w:hAnsi="Arial" w:cs="Arial"/>
+                <w:color w:val="000000"/>
+                <w:sz w:val="22"/>
+                <w:szCs w:val="22"/>
+              </w:rPr>
+            </w:pPr>
+            <w:r>
+              <w:rPr>
+                <w:rFonts w:ascii="Arial" w:eastAsia="Arial" w:hAnsi="Arial" w:cs="Arial"/>
+                <w:color w:val="000000"/>
+                <w:sz w:val="22"/>
+                <w:szCs w:val="22"/>
+              </w:rPr>
+              <w:t>Supervis</w:t>
+            </w:r>
+            <w:r>
+              <w:rPr>
+                <w:rFonts w:ascii="Arial" w:eastAsia="Arial" w:hAnsi="Arial" w:cs="Arial"/>
+                <w:color w:val="000000"/>
+                <w:sz w:val="22"/>
+                <w:szCs w:val="22"/>
+              </w:rPr>
+              <w:t>ar</w:t>
+            </w:r>
+            <w:r>
+              <w:rPr>
+                <w:rFonts w:ascii="Arial" w:eastAsia="Arial" w:hAnsi="Arial" w:cs="Arial"/>
+                <w:color w:val="000000"/>
+                <w:sz w:val="22"/>
+                <w:szCs w:val="22"/>
+              </w:rPr>
+              <w:t xml:space="preserve"> el desempeño de los miembros del equipo y asegura</w:t>
+            </w:r>
+            <w:r>
+              <w:rPr>
+                <w:rFonts w:ascii="Arial" w:eastAsia="Arial" w:hAnsi="Arial" w:cs="Arial"/>
+                <w:color w:val="000000"/>
+                <w:sz w:val="22"/>
+                <w:szCs w:val="22"/>
+              </w:rPr>
+              <w:t xml:space="preserve">rse </w:t>
+            </w:r>
+            <w:r>
+              <w:rPr>
+                <w:rFonts w:ascii="Arial" w:eastAsia="Arial" w:hAnsi="Arial" w:cs="Arial"/>
+                <w:color w:val="000000"/>
+                <w:sz w:val="22"/>
+                <w:szCs w:val="22"/>
+              </w:rPr>
+              <w:t>de que cuenten con las habilidades y competencias necesarias, según lo especificado en la Matriz de Habilidades y Competencias.</w:t>
             </w:r>
           </w:p>
           <w:p>
@@ -5687,7 +5798,64 @@
                 <w:sz w:val="22"/>
                 <w:szCs w:val="22"/>
               </w:rPr>
-              <w:t>Comunicaciones</w:t>
+              <w:t>Presupuesto</w:t>
+            </w:r>
+          </w:p>
+          <w:p>
+            <w:pPr>
+              <w:numPr>
+                <w:ilvl w:val="1"/>
+                <w:numId w:val="3"/>
+              </w:numPr>
+              <w:pBdr>
+                <w:top w:val="nil"/>
+                <w:left w:val="nil"/>
+                <w:bottom w:val="nil"/>
+                <w:right w:val="nil"/>
+                <w:between w:val="nil"/>
+              </w:pBdr>
+              <w:rPr>
+                <w:rFonts w:ascii="Arial" w:eastAsia="Arial" w:hAnsi="Arial" w:cs="Arial"/>
+                <w:color w:val="000000"/>
+                <w:sz w:val="22"/>
+                <w:szCs w:val="22"/>
+              </w:rPr>
+            </w:pPr>
+            <w:r>
+              <w:rPr>
+                <w:rFonts w:ascii="Arial" w:eastAsia="Arial" w:hAnsi="Arial" w:cs="Arial"/>
+                <w:color w:val="000000"/>
+                <w:sz w:val="22"/>
+                <w:szCs w:val="22"/>
+              </w:rPr>
+              <w:t xml:space="preserve">Garantizar que el proyecto se mantenga dentro del presupuesto establecido, de acuerdo con la </w:t>
+            </w:r>
+            <w:r>
+              <w:rPr>
+                <w:rFonts w:ascii="Arial" w:eastAsia="Arial" w:hAnsi="Arial" w:cs="Arial"/>
+                <w:color w:val="000000"/>
+                <w:sz w:val="22"/>
+                <w:szCs w:val="22"/>
+              </w:rPr>
+              <w:t>Planilla de Costo</w:t>
+            </w:r>
+            <w:r>
+              <w:rPr>
+                <w:rFonts w:ascii="Arial" w:eastAsia="Arial" w:hAnsi="Arial" w:cs="Arial"/>
+                <w:color w:val="000000"/>
+                <w:sz w:val="22"/>
+                <w:szCs w:val="22"/>
+              </w:rPr>
+              <w:t>s</w:t>
+            </w:r>
+            <w:r>
+              <w:rPr>
+                <w:rFonts w:ascii="Arial" w:eastAsia="Arial" w:hAnsi="Arial" w:cs="Arial"/>
+                <w:color w:val="000000"/>
+                <w:sz w:val="22"/>
+                <w:szCs w:val="22"/>
+              </w:rPr>
+              <w:t>.</w:t>
             </w:r>
           </w:p>
           <w:p>
@@ -5717,7 +5885,46 @@
                 <w:sz w:val="22"/>
                 <w:szCs w:val="22"/>
               </w:rPr>
-              <w:t>Planificación</w:t>
+              <w:t>Comunicaciones</w:t>
+            </w:r>
+          </w:p>
+          <w:p>
+            <w:pPr>
+              <w:numPr>
+                <w:ilvl w:val="1"/>
+                <w:numId w:val="3"/>
+              </w:numPr>
+              <w:pBdr>
+                <w:top w:val="nil"/>
+                <w:left w:val="nil"/>
+                <w:bottom w:val="nil"/>
+                <w:right w:val="nil"/>
+                <w:between w:val="nil"/>
+              </w:pBdr>
+              <w:rPr>
+                <w:rFonts w:ascii="Arial" w:eastAsia="Arial" w:hAnsi="Arial" w:cs="Arial"/>
+                <w:color w:val="000000"/>
+                <w:sz w:val="22"/>
+                <w:szCs w:val="22"/>
+              </w:rPr>
+            </w:pPr>
+            <w:r>
+              <w:rPr>
+                <w:rFonts w:ascii="Arial" w:eastAsia="Arial" w:hAnsi="Arial" w:cs="Arial"/>
+                <w:color w:val="000000"/>
+                <w:sz w:val="22"/>
+                <w:szCs w:val="22"/>
+              </w:rPr>
+              <w:t>Garantizar la comunicación efectiva entre los miembros del equipo y los interesados, de acuerdo con la</w:t>
+            </w:r>
+            <w:r>
+              <w:rPr>
+                <w:rFonts w:ascii="Arial" w:eastAsia="Arial" w:hAnsi="Arial" w:cs="Arial"/>
+                <w:color w:val="000000"/>
+                <w:sz w:val="22"/>
+                <w:szCs w:val="22"/>
+              </w:rPr>
+              <w:t xml:space="preserve"> Matriz de Comunicaciones.</w:t>
             </w:r>
           </w:p>
           <w:p>
@@ -5747,7 +5954,160 @@
                 <w:sz w:val="22"/>
                 <w:szCs w:val="22"/>
               </w:rPr>
-              <w:t>Cambios al Alcance</w:t>
+              <w:t>Planificación</w:t>
+            </w:r>
+          </w:p>
+          <w:p>
+            <w:pPr>
+              <w:numPr>
+                <w:ilvl w:val="1"/>
+                <w:numId w:val="3"/>
+              </w:numPr>
+              <w:pBdr>
+                <w:top w:val="nil"/>
+                <w:left w:val="nil"/>
+                <w:bottom w:val="nil"/>
+                <w:right w:val="nil"/>
+                <w:between w:val="nil"/>
+              </w:pBdr>
+              <w:rPr>
+                <w:rFonts w:ascii="Arial" w:eastAsia="Arial" w:hAnsi="Arial" w:cs="Arial"/>
+                <w:color w:val="000000"/>
+                <w:sz w:val="22"/>
+                <w:szCs w:val="22"/>
+              </w:rPr>
+            </w:pPr>
+            <w:r>
+              <w:rPr>
+                <w:rFonts w:ascii="Arial" w:eastAsia="Arial" w:hAnsi="Arial" w:cs="Arial"/>
+                <w:color w:val="000000"/>
+                <w:sz w:val="22"/>
+                <w:szCs w:val="22"/>
+              </w:rPr>
+              <w:t>Definir los entregables del proyecto, de acuerdo con la WBS-EDT</w:t>
+            </w:r>
+          </w:p>
+          <w:p>
+            <w:pPr>
+              <w:numPr>
+                <w:ilvl w:val="1"/>
+                <w:numId w:val="3"/>
+              </w:numPr>
+              <w:pBdr>
+                <w:top w:val="nil"/>
+                <w:left w:val="nil"/>
+                <w:bottom w:val="nil"/>
+                <w:right w:val="nil"/>
+                <w:between w:val="nil"/>
+              </w:pBdr>
+              <w:rPr>
+                <w:rFonts w:ascii="Arial" w:eastAsia="Arial" w:hAnsi="Arial" w:cs="Arial"/>
+                <w:color w:val="000000"/>
+                <w:sz w:val="22"/>
+                <w:szCs w:val="22"/>
+              </w:rPr>
+            </w:pPr>
+            <w:r>
+              <w:rPr>
+                <w:rFonts w:ascii="Arial" w:eastAsia="Arial" w:hAnsi="Arial" w:cs="Arial"/>
+                <w:color w:val="000000"/>
+                <w:sz w:val="22"/>
+                <w:szCs w:val="22"/>
+              </w:rPr>
+              <w:t>A</w:t>
+            </w:r>
+            <w:r>
+              <w:rPr>
+                <w:rFonts w:ascii="Arial" w:eastAsia="Arial" w:hAnsi="Arial" w:cs="Arial"/>
+                <w:color w:val="000000"/>
+                <w:sz w:val="22"/>
+                <w:szCs w:val="22"/>
+              </w:rPr>
+              <w:t>segurar</w:t>
+            </w:r>
+            <w:r>
+              <w:rPr>
+                <w:rFonts w:ascii="Arial" w:eastAsia="Arial" w:hAnsi="Arial" w:cs="Arial"/>
+                <w:color w:val="000000"/>
+                <w:sz w:val="22"/>
+                <w:szCs w:val="22"/>
+              </w:rPr>
+              <w:t>se</w:t>
+            </w:r>
+            <w:r>
+              <w:rPr>
+                <w:rFonts w:ascii="Arial" w:eastAsia="Arial" w:hAnsi="Arial" w:cs="Arial"/>
+                <w:color w:val="000000"/>
+                <w:sz w:val="22"/>
+                <w:szCs w:val="22"/>
+              </w:rPr>
+              <w:t xml:space="preserve"> que las tareas del proyecto se realicen en tiempo y forma</w:t>
+            </w:r>
+            <w:r>
+              <w:rPr>
+                <w:rFonts w:ascii="Arial" w:eastAsia="Arial" w:hAnsi="Arial" w:cs="Arial"/>
+                <w:color w:val="000000"/>
+                <w:sz w:val="22"/>
+                <w:szCs w:val="22"/>
+              </w:rPr>
+              <w:t>, de acuerdo con el Diagrama de Gantt</w:t>
+            </w:r>
+          </w:p>
+          <w:p>
+            <w:pPr>
+              <w:numPr>
+                <w:ilvl w:val="1"/>
+                <w:numId w:val="3"/>
+              </w:numPr>
+              <w:pBdr>
+                <w:top w:val="nil"/>
+                <w:left w:val="nil"/>
+                <w:bottom w:val="nil"/>
+                <w:right w:val="nil"/>
+                <w:between w:val="nil"/>
+              </w:pBdr>
+              <w:rPr>
+                <w:rFonts w:ascii="Arial" w:eastAsia="Arial" w:hAnsi="Arial" w:cs="Arial"/>
+                <w:color w:val="000000"/>
+                <w:sz w:val="22"/>
+                <w:szCs w:val="22"/>
+              </w:rPr>
+            </w:pPr>
+            <w:r>
+              <w:rPr>
+                <w:rFonts w:ascii="Arial" w:eastAsia="Arial" w:hAnsi="Arial" w:cs="Arial"/>
+                <w:color w:val="000000"/>
+                <w:sz w:val="22"/>
+                <w:szCs w:val="22"/>
+              </w:rPr>
+              <w:t xml:space="preserve">Identificar </w:t>
+            </w:r>
+            <w:r>
+              <w:rPr>
+                <w:rFonts w:ascii="Arial" w:eastAsia="Arial" w:hAnsi="Arial" w:cs="Arial"/>
+                <w:color w:val="000000"/>
+                <w:sz w:val="22"/>
+                <w:szCs w:val="22"/>
+              </w:rPr>
+              <w:t xml:space="preserve">y </w:t>
+            </w:r>
+            <w:r>
+              <w:rPr>
+                <w:rFonts w:ascii="Arial" w:eastAsia="Arial" w:hAnsi="Arial" w:cs="Arial"/>
+                <w:color w:val="000000"/>
+                <w:sz w:val="22"/>
+                <w:szCs w:val="22"/>
+              </w:rPr>
+              <w:t xml:space="preserve">mantener un </w:t>
+            </w:r>
+            <w:r>
+              <w:rPr>
+                <w:rFonts w:ascii="Arial" w:eastAsia="Arial" w:hAnsi="Arial" w:cs="Arial"/>
+                <w:color w:val="000000"/>
+                <w:sz w:val="22"/>
+                <w:szCs w:val="22"/>
+              </w:rPr>
+              <w:t>seguimiento de las tareas críticas del proyecto, para evitar retrasos.</w:t>
             </w:r>
           </w:p>
           <w:p>
@@ -5777,50 +6137,241 @@
                 <w:sz w:val="22"/>
                 <w:szCs w:val="22"/>
               </w:rPr>
+              <w:t>Cambios al Alcance</w:t>
+            </w:r>
+          </w:p>
+          <w:p>
+            <w:pPr>
+              <w:pStyle w:val="Prrafodelista"/>
+              <w:numPr>
+                <w:ilvl w:val="1"/>
+                <w:numId w:val="3"/>
+              </w:numPr>
+              <w:rPr>
+                <w:rFonts w:ascii="Arial" w:eastAsia="Arial" w:hAnsi="Arial" w:cs="Arial"/>
+                <w:color w:val="000000"/>
+                <w:sz w:val="22"/>
+                <w:szCs w:val="22"/>
+              </w:rPr>
+            </w:pPr>
+            <w:r>
+              <w:rPr>
+                <w:rFonts w:ascii="Arial" w:eastAsia="Arial" w:hAnsi="Arial" w:cs="Arial"/>
+                <w:color w:val="000000"/>
+                <w:sz w:val="22"/>
+                <w:szCs w:val="22"/>
+              </w:rPr>
+              <w:t>Evaluar</w:t>
+            </w:r>
+            <w:r>
+              <w:rPr>
+                <w:rFonts w:ascii="Arial" w:eastAsia="Arial" w:hAnsi="Arial" w:cs="Arial"/>
+                <w:color w:val="000000"/>
+                <w:sz w:val="22"/>
+                <w:szCs w:val="22"/>
+              </w:rPr>
+              <w:t xml:space="preserve"> solicitudes de cambio y su impacto en el alcance del proyecto.</w:t>
+            </w:r>
+          </w:p>
+          <w:p>
+            <w:pPr>
+              <w:numPr>
+                <w:ilvl w:val="1"/>
+                <w:numId w:val="3"/>
+              </w:numPr>
+              <w:pBdr>
+                <w:top w:val="nil"/>
+                <w:left w:val="nil"/>
+                <w:bottom w:val="nil"/>
+                <w:right w:val="nil"/>
+                <w:between w:val="nil"/>
+              </w:pBdr>
+              <w:rPr>
+                <w:rFonts w:ascii="Arial" w:eastAsia="Arial" w:hAnsi="Arial" w:cs="Arial"/>
+                <w:color w:val="000000"/>
+                <w:sz w:val="22"/>
+                <w:szCs w:val="22"/>
+              </w:rPr>
+            </w:pPr>
+            <w:r>
+              <w:rPr>
+                <w:rFonts w:ascii="Arial" w:eastAsia="Arial" w:hAnsi="Arial" w:cs="Arial"/>
+                <w:color w:val="000000"/>
+                <w:sz w:val="22"/>
+                <w:szCs w:val="22"/>
+              </w:rPr>
+              <w:t>Mantener actualizada la documentación</w:t>
+            </w:r>
+            <w:r>
+              <w:rPr>
+                <w:rFonts w:ascii="Arial" w:eastAsia="Arial" w:hAnsi="Arial" w:cs="Arial"/>
+                <w:color w:val="000000"/>
+                <w:sz w:val="22"/>
+                <w:szCs w:val="22"/>
+              </w:rPr>
+              <w:t xml:space="preserve"> del proyecto a los distintos cambios que surjan en el alcance</w:t>
+            </w:r>
+          </w:p>
+          <w:p>
+            <w:pPr>
+              <w:numPr>
+                <w:ilvl w:val="0"/>
+                <w:numId w:val="3"/>
+              </w:numPr>
+              <w:pBdr>
+                <w:top w:val="nil"/>
+                <w:left w:val="nil"/>
+                <w:bottom w:val="nil"/>
+                <w:right w:val="nil"/>
+                <w:between w:val="nil"/>
+              </w:pBdr>
+              <w:rPr>
+                <w:rFonts w:ascii="Arial" w:eastAsia="Arial" w:hAnsi="Arial" w:cs="Arial"/>
+                <w:color w:val="000000"/>
+                <w:sz w:val="22"/>
+                <w:szCs w:val="22"/>
+              </w:rPr>
+            </w:pPr>
+            <w:r>
+              <w:rPr>
+                <w:rFonts w:ascii="Arial" w:eastAsia="Arial" w:hAnsi="Arial" w:cs="Arial"/>
+                <w:color w:val="000000"/>
+                <w:sz w:val="22"/>
+                <w:szCs w:val="22"/>
+              </w:rPr>
               <w:t>Riesgos e imprevistos</w:t>
             </w:r>
           </w:p>
           <w:p>
             <w:pPr>
-              <w:pBdr>
-                <w:top w:val="nil"/>
-                <w:left w:val="nil"/>
-                <w:bottom w:val="nil"/>
-                <w:right w:val="nil"/>
-                <w:between w:val="nil"/>
-              </w:pBdr>
-              <w:rPr>
-                <w:rFonts w:ascii="Arial" w:eastAsia="Arial" w:hAnsi="Arial" w:cs="Arial"/>
-                <w:color w:val="000000"/>
-                <w:sz w:val="20"/>
-                <w:szCs w:val="20"/>
-              </w:rPr>
-            </w:pPr>
-          </w:p>
-          <w:p>
-            <w:pPr>
-              <w:pBdr>
-                <w:top w:val="nil"/>
-                <w:left w:val="nil"/>
-                <w:bottom w:val="nil"/>
-                <w:right w:val="nil"/>
-                <w:between w:val="nil"/>
-              </w:pBdr>
-              <w:rPr>
-                <w:rFonts w:ascii="Arial" w:eastAsia="Arial" w:hAnsi="Arial" w:cs="Arial"/>
-                <w:color w:val="000000"/>
-                <w:sz w:val="20"/>
-                <w:szCs w:val="20"/>
-              </w:rPr>
-            </w:pPr>
-            <w:r>
-              <w:rPr>
-                <w:rFonts w:ascii="Arial" w:eastAsia="Arial" w:hAnsi="Arial" w:cs="Arial"/>
-                <w:color w:val="000000"/>
-                <w:sz w:val="20"/>
-                <w:szCs w:val="20"/>
-              </w:rPr>
-              <w:t>(Aclaración: dentro de las buenas prácticas, este ítem describe de qué manera el PM gestionará el proyecto y cómo será la metodología elegida para hacer seguimiento de cada una de las variables enunciadas. Lo que se detalle en cada variable, tendrá que ser coherente con lo expresado como metodología de gestión del siguiente ítem que es “enfoque de implementación del proyecto”. Cabe aclarar, que cada variable estará asociada a un plan o bitácora que se utilizará para realizar su correspondiente gestión).</w:t>
+              <w:numPr>
+                <w:ilvl w:val="1"/>
+                <w:numId w:val="3"/>
+              </w:numPr>
+              <w:pBdr>
+                <w:top w:val="nil"/>
+                <w:left w:val="nil"/>
+                <w:bottom w:val="nil"/>
+                <w:right w:val="nil"/>
+                <w:between w:val="nil"/>
+              </w:pBdr>
+              <w:rPr>
+                <w:rFonts w:ascii="Arial" w:eastAsia="Arial" w:hAnsi="Arial" w:cs="Arial"/>
+                <w:color w:val="000000"/>
+                <w:sz w:val="22"/>
+                <w:szCs w:val="22"/>
+              </w:rPr>
+            </w:pPr>
+            <w:r>
+              <w:rPr>
+                <w:rFonts w:ascii="Arial" w:eastAsia="Arial" w:hAnsi="Arial" w:cs="Arial"/>
+                <w:color w:val="000000"/>
+                <w:sz w:val="22"/>
+                <w:szCs w:val="22"/>
+              </w:rPr>
+              <w:t xml:space="preserve">Identificar y mantener un seguimiento </w:t>
+            </w:r>
+            <w:r>
+              <w:rPr>
+                <w:rFonts w:ascii="Arial" w:eastAsia="Arial" w:hAnsi="Arial" w:cs="Arial"/>
+                <w:color w:val="000000"/>
+                <w:sz w:val="22"/>
+                <w:szCs w:val="22"/>
+              </w:rPr>
+              <w:t xml:space="preserve">de </w:t>
+            </w:r>
+            <w:r>
+              <w:rPr>
+                <w:rFonts w:ascii="Arial" w:eastAsia="Arial" w:hAnsi="Arial" w:cs="Arial"/>
+                <w:color w:val="000000"/>
+                <w:sz w:val="22"/>
+                <w:szCs w:val="22"/>
+              </w:rPr>
+              <w:t xml:space="preserve">los </w:t>
+            </w:r>
+            <w:r>
+              <w:rPr>
+                <w:rFonts w:ascii="Arial" w:eastAsia="Arial" w:hAnsi="Arial" w:cs="Arial"/>
+                <w:color w:val="000000"/>
+                <w:sz w:val="22"/>
+                <w:szCs w:val="22"/>
+              </w:rPr>
+              <w:t>riesgos que puedan afectar al proyecto, de acuerdo con la Matriz de Riesgos.</w:t>
+            </w:r>
+          </w:p>
+          <w:p>
+            <w:pPr>
+              <w:numPr>
+                <w:ilvl w:val="1"/>
+                <w:numId w:val="3"/>
+              </w:numPr>
+              <w:pBdr>
+                <w:top w:val="nil"/>
+                <w:left w:val="nil"/>
+                <w:bottom w:val="nil"/>
+                <w:right w:val="nil"/>
+                <w:between w:val="nil"/>
+              </w:pBdr>
+              <w:rPr>
+                <w:rFonts w:ascii="Arial" w:eastAsia="Arial" w:hAnsi="Arial" w:cs="Arial"/>
+                <w:color w:val="000000"/>
+                <w:sz w:val="22"/>
+                <w:szCs w:val="22"/>
+              </w:rPr>
+            </w:pPr>
+            <w:r>
+              <w:rPr>
+                <w:rFonts w:ascii="Arial" w:eastAsia="Arial" w:hAnsi="Arial" w:cs="Arial"/>
+                <w:color w:val="000000"/>
+                <w:sz w:val="22"/>
+                <w:szCs w:val="22"/>
+              </w:rPr>
+              <w:t xml:space="preserve">Elaborar </w:t>
+            </w:r>
+            <w:r>
+              <w:rPr>
+                <w:rFonts w:ascii="Arial" w:eastAsia="Arial" w:hAnsi="Arial" w:cs="Arial"/>
+                <w:color w:val="000000"/>
+                <w:sz w:val="22"/>
+                <w:szCs w:val="22"/>
+              </w:rPr>
+              <w:t>estrategias de mitigación</w:t>
+            </w:r>
+            <w:r>
+              <w:rPr>
+                <w:rFonts w:ascii="Arial" w:eastAsia="Arial" w:hAnsi="Arial" w:cs="Arial"/>
+                <w:color w:val="000000"/>
+                <w:sz w:val="22"/>
+                <w:szCs w:val="22"/>
+              </w:rPr>
+              <w:t xml:space="preserve"> o evasión</w:t>
+            </w:r>
+            <w:r>
+              <w:rPr>
+                <w:rFonts w:ascii="Arial" w:eastAsia="Arial" w:hAnsi="Arial" w:cs="Arial"/>
+                <w:color w:val="000000"/>
+                <w:sz w:val="22"/>
+                <w:szCs w:val="22"/>
+              </w:rPr>
+              <w:t xml:space="preserve"> de riesgos</w:t>
+            </w:r>
+            <w:r>
+              <w:rPr>
+                <w:rFonts w:ascii="Arial" w:eastAsia="Arial" w:hAnsi="Arial" w:cs="Arial"/>
+                <w:color w:val="000000"/>
+                <w:sz w:val="22"/>
+                <w:szCs w:val="22"/>
+              </w:rPr>
+              <w:t>, de acuerdo con los riesgos identificados</w:t>
+            </w:r>
+            <w:r>
+              <w:rPr>
+                <w:rFonts w:ascii="Arial" w:eastAsia="Arial" w:hAnsi="Arial" w:cs="Arial"/>
+                <w:color w:val="000000"/>
+                <w:sz w:val="22"/>
+                <w:szCs w:val="22"/>
+              </w:rPr>
+              <w:t>.</w:t>
             </w:r>
           </w:p>
           <w:p>
@@ -5922,7 +6473,25 @@
                 <w:sz w:val="22"/>
                 <w:szCs w:val="22"/>
               </w:rPr>
-              <w:t xml:space="preserve">, lo que implica la aplicación de un enfoque de gestión tradicional. </w:t>
+              <w:t xml:space="preserve">, lo que </w:t>
+            </w:r>
+            <w:r>
+              <w:rPr>
+                <w:rFonts w:ascii="Arial" w:eastAsia="Arial" w:hAnsi="Arial" w:cs="Arial"/>
+                <w:color w:val="000000"/>
+                <w:sz w:val="22"/>
+                <w:szCs w:val="22"/>
+              </w:rPr>
+              <w:t>significa</w:t>
+            </w:r>
+            <w:r>
+              <w:rPr>
+                <w:rFonts w:ascii="Arial" w:eastAsia="Arial" w:hAnsi="Arial" w:cs="Arial"/>
+                <w:color w:val="000000"/>
+                <w:sz w:val="22"/>
+                <w:szCs w:val="22"/>
+              </w:rPr>
+              <w:t xml:space="preserve"> la aplicación de un enfoque de gestión tradicional. </w:t>
             </w:r>
           </w:p>
           <w:p>
@@ -6110,6 +6679,7 @@
                 <w:b/>
                 <w:color w:val="000000"/>
               </w:rPr>
+              <w:lastRenderedPageBreak/>
               <w:t>Plan a Alto Nivel</w:t>
             </w:r>
             <w:r>
@@ -6298,7 +6868,6 @@
                 <w:sz w:val="20"/>
                 <w:szCs w:val="20"/>
               </w:rPr>
-              <w:lastRenderedPageBreak/>
               <w:pict w14:anchorId="06569674">
                 <v:shapetype id="_x0000_t75" coordsize="21600,21600" o:spt="75" o:preferrelative="t" path="m@4@5l@4@11@9@11@9@5xe" filled="f" stroked="f">
                   <v:stroke joinstyle="miter"/>
@@ -6392,6 +6961,7 @@
                 <w:sz w:val="20"/>
                 <w:szCs w:val="20"/>
               </w:rPr>
+              <w:lastRenderedPageBreak/>
               <w:pict w14:anchorId="06569675">
                 <v:shape id="image3.png" o:spid="_x0000_i1026" type="#_x0000_t75" style="width:497.25pt;height:258.75pt;visibility:visible">
                   <v:imagedata r:id="rId9" o:title=""/>
@@ -6589,7 +7159,6 @@
                 <w:b/>
                 <w:color w:val="000000"/>
               </w:rPr>
-              <w:lastRenderedPageBreak/>
               <w:t>Riesgos Identificados</w:t>
             </w:r>
             <w:r>
@@ -7039,6 +7608,7 @@
                 <w:sz w:val="22"/>
                 <w:szCs w:val="22"/>
               </w:rPr>
+              <w:lastRenderedPageBreak/>
               <w:t>Se registran, en caso de ser necesario, requerimientos especiales o adicionales para el proyecto.</w:t>
             </w:r>
           </w:p>

</xml_diff>

<commit_message>
agregados docentes a comite en acta organizacion
</commit_message>
<xml_diff>
--- a/1-Acta de Proyecto - UTN - 2023.docx
+++ b/1-Acta de Proyecto - UTN - 2023.docx
@@ -4843,30 +4843,23 @@
             <w:pPr>
               <w:numPr>
                 <w:ilvl w:val="0"/>
-                <w:numId w:val="1"/>
+                <w:numId w:val="12"/>
               </w:numPr>
-              <w:pBdr>
-                <w:top w:val="nil"/>
-                <w:left w:val="nil"/>
-                <w:bottom w:val="nil"/>
-                <w:right w:val="nil"/>
-                <w:between w:val="nil"/>
-              </w:pBdr>
-              <w:rPr>
-                <w:rFonts w:ascii="Arial" w:eastAsia="Arial" w:hAnsi="Arial" w:cs="Arial"/>
-                <w:color w:val="000000"/>
-                <w:sz w:val="22"/>
-                <w:szCs w:val="22"/>
-              </w:rPr>
-            </w:pPr>
-            <w:r>
-              <w:rPr>
-                <w:rFonts w:ascii="Arial" w:eastAsia="Arial" w:hAnsi="Arial" w:cs="Arial"/>
-                <w:color w:val="000000"/>
-                <w:sz w:val="22"/>
-                <w:szCs w:val="22"/>
-              </w:rPr>
-              <w:t>Inversor</w:t>
+              <w:rPr>
+                <w:rFonts w:ascii="Arial" w:eastAsia="Arial" w:hAnsi="Arial" w:cs="Arial"/>
+                <w:color w:val="000000"/>
+                <w:sz w:val="22"/>
+                <w:szCs w:val="22"/>
+              </w:rPr>
+            </w:pPr>
+            <w:r>
+              <w:rPr>
+                <w:rFonts w:ascii="Arial" w:eastAsia="Arial" w:hAnsi="Arial" w:cs="Arial"/>
+                <w:color w:val="000000"/>
+                <w:sz w:val="22"/>
+                <w:szCs w:val="22"/>
+              </w:rPr>
+              <w:t>Comité de Dirección</w:t>
             </w:r>
           </w:p>
           <w:p>
@@ -4896,7 +4889,7 @@
                 <w:sz w:val="22"/>
                 <w:szCs w:val="22"/>
               </w:rPr>
-              <w:t>Project Manager</w:t>
+              <w:t>Inversor</w:t>
             </w:r>
           </w:p>
           <w:p>
@@ -4926,7 +4919,7 @@
                 <w:sz w:val="22"/>
                 <w:szCs w:val="22"/>
               </w:rPr>
-              <w:t>Analista Funcional</w:t>
+              <w:t>Project Manager</w:t>
             </w:r>
           </w:p>
           <w:p>
@@ -4956,7 +4949,7 @@
                 <w:sz w:val="22"/>
                 <w:szCs w:val="22"/>
               </w:rPr>
-              <w:t>Arquitecto de Sistemas</w:t>
+              <w:t>Analista Funcional</w:t>
             </w:r>
           </w:p>
           <w:p>
@@ -4986,7 +4979,7 @@
                 <w:sz w:val="22"/>
                 <w:szCs w:val="22"/>
               </w:rPr>
-              <w:t>Desarrollador Fullstack</w:t>
+              <w:t>Arquitecto de Sistemas</w:t>
             </w:r>
           </w:p>
           <w:p>
@@ -5016,7 +5009,7 @@
                 <w:sz w:val="22"/>
                 <w:szCs w:val="22"/>
               </w:rPr>
-              <w:t>Coordinador de pruebas</w:t>
+              <w:t>Desarrollador Fullstack</w:t>
             </w:r>
           </w:p>
           <w:p>
@@ -5046,7 +5039,7 @@
                 <w:sz w:val="22"/>
                 <w:szCs w:val="22"/>
               </w:rPr>
-              <w:t>Especialista en Seguridad Informática</w:t>
+              <w:t>Coordinador de pruebas</w:t>
             </w:r>
           </w:p>
           <w:p>
@@ -5076,6 +5069,36 @@
                 <w:sz w:val="22"/>
                 <w:szCs w:val="22"/>
               </w:rPr>
+              <w:t>Especialista en Seguridad Informática</w:t>
+            </w:r>
+          </w:p>
+          <w:p>
+            <w:pPr>
+              <w:numPr>
+                <w:ilvl w:val="0"/>
+                <w:numId w:val="1"/>
+              </w:numPr>
+              <w:pBdr>
+                <w:top w:val="nil"/>
+                <w:left w:val="nil"/>
+                <w:bottom w:val="nil"/>
+                <w:right w:val="nil"/>
+                <w:between w:val="nil"/>
+              </w:pBdr>
+              <w:rPr>
+                <w:rFonts w:ascii="Arial" w:eastAsia="Arial" w:hAnsi="Arial" w:cs="Arial"/>
+                <w:color w:val="000000"/>
+                <w:sz w:val="22"/>
+                <w:szCs w:val="22"/>
+              </w:rPr>
+            </w:pPr>
+            <w:r>
+              <w:rPr>
+                <w:rFonts w:ascii="Arial" w:eastAsia="Arial" w:hAnsi="Arial" w:cs="Arial"/>
+                <w:color w:val="000000"/>
+                <w:sz w:val="22"/>
+                <w:szCs w:val="22"/>
+              </w:rPr>
               <w:t>Usuario Experto</w:t>
             </w:r>
           </w:p>
@@ -5144,12 +5167,41 @@
             </w:pPr>
             <w:r>
               <w:rPr>
-                <w:rFonts w:ascii="Arial" w:eastAsia="Arial" w:hAnsi="Arial" w:cs="Arial"/>
-                <w:color w:val="000000"/>
-                <w:sz w:val="22"/>
-                <w:szCs w:val="22"/>
-              </w:rPr>
-              <w:t>María Rodríguez - Inversor</w:t>
+                <w:rFonts w:ascii="Segoe UI" w:hAnsi="Segoe UI" w:cs="Segoe UI"/>
+                <w:color w:val="1D2125"/>
+                <w:sz w:val="23"/>
+                <w:szCs w:val="23"/>
+                <w:shd w:val="clear" w:color="auto" w:fill="FFFFFF"/>
+              </w:rPr>
+              <w:t>Mag. Ing. Gabriela Salem</w:t>
+            </w:r>
+            <w:r>
+              <w:rPr>
+                <w:rFonts w:ascii="Segoe UI" w:hAnsi="Segoe UI" w:cs="Segoe UI"/>
+                <w:color w:val="1D2125"/>
+                <w:sz w:val="23"/>
+                <w:szCs w:val="23"/>
+                <w:shd w:val="clear" w:color="auto" w:fill="FFFFFF"/>
+              </w:rPr>
+              <w:t xml:space="preserve"> </w:t>
+            </w:r>
+            <w:r>
+              <w:rPr>
+                <w:rFonts w:ascii="Arial" w:eastAsia="Arial" w:hAnsi="Arial" w:cs="Arial"/>
+                <w:color w:val="000000"/>
+                <w:sz w:val="22"/>
+                <w:szCs w:val="22"/>
+              </w:rPr>
+              <w:t xml:space="preserve">- </w:t>
+            </w:r>
+            <w:r>
+              <w:rPr>
+                <w:rFonts w:ascii="Arial" w:eastAsia="Arial" w:hAnsi="Arial" w:cs="Arial"/>
+                <w:color w:val="000000"/>
+                <w:sz w:val="22"/>
+                <w:szCs w:val="22"/>
+              </w:rPr>
+              <w:t>Comité de Dirección</w:t>
             </w:r>
           </w:p>
           <w:p>
@@ -5174,12 +5226,41 @@
             </w:pPr>
             <w:r>
               <w:rPr>
-                <w:rFonts w:ascii="Arial" w:eastAsia="Arial" w:hAnsi="Arial" w:cs="Arial"/>
-                <w:color w:val="000000"/>
-                <w:sz w:val="22"/>
-                <w:szCs w:val="22"/>
-              </w:rPr>
-              <w:t>Juan Pérez - Inversor</w:t>
+                <w:rFonts w:ascii="Segoe UI" w:hAnsi="Segoe UI" w:cs="Segoe UI"/>
+                <w:color w:val="1D2125"/>
+                <w:sz w:val="23"/>
+                <w:szCs w:val="23"/>
+                <w:shd w:val="clear" w:color="auto" w:fill="FFFFFF"/>
+              </w:rPr>
+              <w:t>Ing. Andrea Alegretti</w:t>
+            </w:r>
+            <w:r>
+              <w:rPr>
+                <w:rFonts w:ascii="Segoe UI" w:hAnsi="Segoe UI" w:cs="Segoe UI"/>
+                <w:color w:val="1D2125"/>
+                <w:sz w:val="23"/>
+                <w:szCs w:val="23"/>
+                <w:shd w:val="clear" w:color="auto" w:fill="FFFFFF"/>
+              </w:rPr>
+              <w:t xml:space="preserve"> </w:t>
+            </w:r>
+            <w:r>
+              <w:rPr>
+                <w:rFonts w:ascii="Arial" w:eastAsia="Arial" w:hAnsi="Arial" w:cs="Arial"/>
+                <w:color w:val="000000"/>
+                <w:sz w:val="22"/>
+                <w:szCs w:val="22"/>
+              </w:rPr>
+              <w:t xml:space="preserve">- </w:t>
+            </w:r>
+            <w:r>
+              <w:rPr>
+                <w:rFonts w:ascii="Arial" w:eastAsia="Arial" w:hAnsi="Arial" w:cs="Arial"/>
+                <w:color w:val="000000"/>
+                <w:sz w:val="22"/>
+                <w:szCs w:val="22"/>
+              </w:rPr>
+              <w:t>Comité de Dirección</w:t>
             </w:r>
           </w:p>
           <w:p>
@@ -5204,12 +5285,41 @@
             </w:pPr>
             <w:r>
               <w:rPr>
-                <w:rFonts w:ascii="Arial" w:eastAsia="Arial" w:hAnsi="Arial" w:cs="Arial"/>
-                <w:color w:val="000000"/>
-                <w:sz w:val="22"/>
-                <w:szCs w:val="22"/>
-              </w:rPr>
-              <w:t>Carlos Martínez - Inversor</w:t>
+                <w:rFonts w:ascii="Segoe UI" w:hAnsi="Segoe UI" w:cs="Segoe UI"/>
+                <w:color w:val="1D2125"/>
+                <w:sz w:val="23"/>
+                <w:szCs w:val="23"/>
+                <w:shd w:val="clear" w:color="auto" w:fill="FFFFFF"/>
+              </w:rPr>
+              <w:t>Gabriel Simois</w:t>
+            </w:r>
+            <w:r>
+              <w:rPr>
+                <w:rFonts w:ascii="Segoe UI" w:hAnsi="Segoe UI" w:cs="Segoe UI"/>
+                <w:color w:val="1D2125"/>
+                <w:sz w:val="23"/>
+                <w:szCs w:val="23"/>
+                <w:shd w:val="clear" w:color="auto" w:fill="FFFFFF"/>
+              </w:rPr>
+              <w:t xml:space="preserve"> </w:t>
+            </w:r>
+            <w:r>
+              <w:rPr>
+                <w:rFonts w:ascii="Arial" w:eastAsia="Arial" w:hAnsi="Arial" w:cs="Arial"/>
+                <w:color w:val="000000"/>
+                <w:sz w:val="22"/>
+                <w:szCs w:val="22"/>
+              </w:rPr>
+              <w:t xml:space="preserve">- </w:t>
+            </w:r>
+            <w:r>
+              <w:rPr>
+                <w:rFonts w:ascii="Arial" w:eastAsia="Arial" w:hAnsi="Arial" w:cs="Arial"/>
+                <w:color w:val="000000"/>
+                <w:sz w:val="22"/>
+                <w:szCs w:val="22"/>
+              </w:rPr>
+              <w:t>Comité de Dirección</w:t>
             </w:r>
           </w:p>
           <w:p>
@@ -5234,12 +5344,41 @@
             </w:pPr>
             <w:r>
               <w:rPr>
-                <w:rFonts w:ascii="Arial" w:eastAsia="Arial" w:hAnsi="Arial" w:cs="Arial"/>
-                <w:color w:val="000000"/>
-                <w:sz w:val="22"/>
-                <w:szCs w:val="22"/>
-              </w:rPr>
-              <w:t>Marco Piatti - Project Manager</w:t>
+                <w:rFonts w:ascii="Segoe UI" w:hAnsi="Segoe UI" w:cs="Segoe UI"/>
+                <w:color w:val="1D2125"/>
+                <w:sz w:val="23"/>
+                <w:szCs w:val="23"/>
+                <w:shd w:val="clear" w:color="auto" w:fill="FFFFFF"/>
+              </w:rPr>
+              <w:t>Agustín López Munell</w:t>
+            </w:r>
+            <w:r>
+              <w:rPr>
+                <w:rFonts w:ascii="Segoe UI" w:hAnsi="Segoe UI" w:cs="Segoe UI"/>
+                <w:color w:val="1D2125"/>
+                <w:sz w:val="23"/>
+                <w:szCs w:val="23"/>
+                <w:shd w:val="clear" w:color="auto" w:fill="FFFFFF"/>
+              </w:rPr>
+              <w:t xml:space="preserve"> </w:t>
+            </w:r>
+            <w:r>
+              <w:rPr>
+                <w:rFonts w:ascii="Arial" w:eastAsia="Arial" w:hAnsi="Arial" w:cs="Arial"/>
+                <w:color w:val="000000"/>
+                <w:sz w:val="22"/>
+                <w:szCs w:val="22"/>
+              </w:rPr>
+              <w:t xml:space="preserve">- </w:t>
+            </w:r>
+            <w:r>
+              <w:rPr>
+                <w:rFonts w:ascii="Arial" w:eastAsia="Arial" w:hAnsi="Arial" w:cs="Arial"/>
+                <w:color w:val="000000"/>
+                <w:sz w:val="22"/>
+                <w:szCs w:val="22"/>
+              </w:rPr>
+              <w:t>Comité de Dirección</w:t>
             </w:r>
           </w:p>
           <w:p>
@@ -5264,12 +5403,42 @@
             </w:pPr>
             <w:r>
               <w:rPr>
-                <w:rFonts w:ascii="Arial" w:eastAsia="Arial" w:hAnsi="Arial" w:cs="Arial"/>
-                <w:color w:val="000000"/>
-                <w:sz w:val="22"/>
-                <w:szCs w:val="22"/>
-              </w:rPr>
-              <w:t>Ana Gómez - Analista Funcional</w:t>
+                <w:rFonts w:ascii="Segoe UI" w:hAnsi="Segoe UI" w:cs="Segoe UI"/>
+                <w:color w:val="1D2125"/>
+                <w:sz w:val="23"/>
+                <w:szCs w:val="23"/>
+                <w:shd w:val="clear" w:color="auto" w:fill="FFFFFF"/>
+              </w:rPr>
+              <w:lastRenderedPageBreak/>
+              <w:t>Mauro Giraldez</w:t>
+            </w:r>
+            <w:r>
+              <w:rPr>
+                <w:rFonts w:ascii="Segoe UI" w:hAnsi="Segoe UI" w:cs="Segoe UI"/>
+                <w:color w:val="1D2125"/>
+                <w:sz w:val="23"/>
+                <w:szCs w:val="23"/>
+                <w:shd w:val="clear" w:color="auto" w:fill="FFFFFF"/>
+              </w:rPr>
+              <w:t xml:space="preserve"> </w:t>
+            </w:r>
+            <w:r>
+              <w:rPr>
+                <w:rFonts w:ascii="Arial" w:eastAsia="Arial" w:hAnsi="Arial" w:cs="Arial"/>
+                <w:color w:val="000000"/>
+                <w:sz w:val="22"/>
+                <w:szCs w:val="22"/>
+              </w:rPr>
+              <w:t xml:space="preserve">- </w:t>
+            </w:r>
+            <w:r>
+              <w:rPr>
+                <w:rFonts w:ascii="Arial" w:eastAsia="Arial" w:hAnsi="Arial" w:cs="Arial"/>
+                <w:color w:val="000000"/>
+                <w:sz w:val="22"/>
+                <w:szCs w:val="22"/>
+              </w:rPr>
+              <w:t>Comité de Dirección</w:t>
             </w:r>
           </w:p>
           <w:p>
@@ -5299,7 +5468,7 @@
                 <w:sz w:val="22"/>
                 <w:szCs w:val="22"/>
               </w:rPr>
-              <w:t>Laura Bianchi - Arquitecto de Sistemas</w:t>
+              <w:t>María Rodríguez - Inversor</w:t>
             </w:r>
           </w:p>
           <w:p>
@@ -5329,8 +5498,7 @@
                 <w:sz w:val="22"/>
                 <w:szCs w:val="22"/>
               </w:rPr>
-              <w:lastRenderedPageBreak/>
-              <w:t>Martín Ferrari - Desarrollador Fullstack</w:t>
+              <w:t>Juan Pérez - Inversor</w:t>
             </w:r>
           </w:p>
           <w:p>
@@ -5360,7 +5528,7 @@
                 <w:sz w:val="22"/>
                 <w:szCs w:val="22"/>
               </w:rPr>
-              <w:t>Natalia Russo - Desarrollador Fullstack</w:t>
+              <w:t>Carlos Martínez - Inversor</w:t>
             </w:r>
           </w:p>
           <w:p>
@@ -5390,7 +5558,7 @@
                 <w:sz w:val="22"/>
                 <w:szCs w:val="22"/>
               </w:rPr>
-              <w:t>Pedro González - Coordinador de pruebas</w:t>
+              <w:t>Marco Piatti - Project Manager</w:t>
             </w:r>
           </w:p>
           <w:p>
@@ -5420,7 +5588,7 @@
                 <w:sz w:val="22"/>
                 <w:szCs w:val="22"/>
               </w:rPr>
-              <w:t>Luis Santoro - Especialista en Seguridad Informática</w:t>
+              <w:t>Ana Gómez - Analista Funcional</w:t>
             </w:r>
           </w:p>
           <w:p>
@@ -5450,7 +5618,7 @@
                 <w:sz w:val="22"/>
                 <w:szCs w:val="22"/>
               </w:rPr>
-              <w:t>Gabriela Mendoza - Usuario Experto</w:t>
+              <w:t>Laura Bianchi - Arquitecto de Sistemas</w:t>
             </w:r>
           </w:p>
           <w:p>
@@ -5480,7 +5648,7 @@
                 <w:sz w:val="22"/>
                 <w:szCs w:val="22"/>
               </w:rPr>
-              <w:t>Alejandro Romano - Usuario Experto</w:t>
+              <w:t>Martín Ferrari - Desarrollador Fullstack</w:t>
             </w:r>
           </w:p>
           <w:p>
@@ -5510,8 +5678,176 @@
                 <w:sz w:val="22"/>
                 <w:szCs w:val="22"/>
               </w:rPr>
+              <w:t>Natalia Russo - Desarrollador Fullstack</w:t>
+            </w:r>
+          </w:p>
+          <w:p>
+            <w:pPr>
+              <w:numPr>
+                <w:ilvl w:val="0"/>
+                <w:numId w:val="2"/>
+              </w:numPr>
+              <w:pBdr>
+                <w:top w:val="nil"/>
+                <w:left w:val="nil"/>
+                <w:bottom w:val="nil"/>
+                <w:right w:val="nil"/>
+                <w:between w:val="nil"/>
+              </w:pBdr>
+              <w:rPr>
+                <w:rFonts w:ascii="Arial" w:eastAsia="Arial" w:hAnsi="Arial" w:cs="Arial"/>
+                <w:color w:val="000000"/>
+                <w:sz w:val="22"/>
+                <w:szCs w:val="22"/>
+              </w:rPr>
+            </w:pPr>
+            <w:r>
+              <w:rPr>
+                <w:rFonts w:ascii="Arial" w:eastAsia="Arial" w:hAnsi="Arial" w:cs="Arial"/>
+                <w:color w:val="000000"/>
+                <w:sz w:val="22"/>
+                <w:szCs w:val="22"/>
+              </w:rPr>
+              <w:t>Pedro González - Coordinador de pruebas</w:t>
+            </w:r>
+          </w:p>
+          <w:p>
+            <w:pPr>
+              <w:numPr>
+                <w:ilvl w:val="0"/>
+                <w:numId w:val="2"/>
+              </w:numPr>
+              <w:pBdr>
+                <w:top w:val="nil"/>
+                <w:left w:val="nil"/>
+                <w:bottom w:val="nil"/>
+                <w:right w:val="nil"/>
+                <w:between w:val="nil"/>
+              </w:pBdr>
+              <w:rPr>
+                <w:rFonts w:ascii="Arial" w:eastAsia="Arial" w:hAnsi="Arial" w:cs="Arial"/>
+                <w:color w:val="000000"/>
+                <w:sz w:val="22"/>
+                <w:szCs w:val="22"/>
+              </w:rPr>
+            </w:pPr>
+            <w:r>
+              <w:rPr>
+                <w:rFonts w:ascii="Arial" w:eastAsia="Arial" w:hAnsi="Arial" w:cs="Arial"/>
+                <w:color w:val="000000"/>
+                <w:sz w:val="22"/>
+                <w:szCs w:val="22"/>
+              </w:rPr>
+              <w:t>Luis Santoro - Especialista en Seguridad Informática</w:t>
+            </w:r>
+          </w:p>
+          <w:p>
+            <w:pPr>
+              <w:numPr>
+                <w:ilvl w:val="0"/>
+                <w:numId w:val="2"/>
+              </w:numPr>
+              <w:pBdr>
+                <w:top w:val="nil"/>
+                <w:left w:val="nil"/>
+                <w:bottom w:val="nil"/>
+                <w:right w:val="nil"/>
+                <w:between w:val="nil"/>
+              </w:pBdr>
+              <w:rPr>
+                <w:rFonts w:ascii="Arial" w:eastAsia="Arial" w:hAnsi="Arial" w:cs="Arial"/>
+                <w:color w:val="000000"/>
+                <w:sz w:val="22"/>
+                <w:szCs w:val="22"/>
+              </w:rPr>
+            </w:pPr>
+            <w:r>
+              <w:rPr>
+                <w:rFonts w:ascii="Arial" w:eastAsia="Arial" w:hAnsi="Arial" w:cs="Arial"/>
+                <w:color w:val="000000"/>
+                <w:sz w:val="22"/>
+                <w:szCs w:val="22"/>
+              </w:rPr>
+              <w:t>Gabriela Mendoza - Usuario Experto</w:t>
+            </w:r>
+          </w:p>
+          <w:p>
+            <w:pPr>
+              <w:numPr>
+                <w:ilvl w:val="0"/>
+                <w:numId w:val="2"/>
+              </w:numPr>
+              <w:pBdr>
+                <w:top w:val="nil"/>
+                <w:left w:val="nil"/>
+                <w:bottom w:val="nil"/>
+                <w:right w:val="nil"/>
+                <w:between w:val="nil"/>
+              </w:pBdr>
+              <w:rPr>
+                <w:rFonts w:ascii="Arial" w:eastAsia="Arial" w:hAnsi="Arial" w:cs="Arial"/>
+                <w:color w:val="000000"/>
+                <w:sz w:val="22"/>
+                <w:szCs w:val="22"/>
+              </w:rPr>
+            </w:pPr>
+            <w:r>
+              <w:rPr>
+                <w:rFonts w:ascii="Arial" w:eastAsia="Arial" w:hAnsi="Arial" w:cs="Arial"/>
+                <w:color w:val="000000"/>
+                <w:sz w:val="22"/>
+                <w:szCs w:val="22"/>
+              </w:rPr>
+              <w:t>Alejandro Romano - Usuario Experto</w:t>
+            </w:r>
+          </w:p>
+          <w:p>
+            <w:pPr>
+              <w:numPr>
+                <w:ilvl w:val="0"/>
+                <w:numId w:val="2"/>
+              </w:numPr>
+              <w:pBdr>
+                <w:top w:val="nil"/>
+                <w:left w:val="nil"/>
+                <w:bottom w:val="nil"/>
+                <w:right w:val="nil"/>
+                <w:between w:val="nil"/>
+              </w:pBdr>
+              <w:rPr>
+                <w:rFonts w:ascii="Arial" w:eastAsia="Arial" w:hAnsi="Arial" w:cs="Arial"/>
+                <w:color w:val="000000"/>
+                <w:sz w:val="22"/>
+                <w:szCs w:val="22"/>
+              </w:rPr>
+            </w:pPr>
+            <w:r>
+              <w:rPr>
+                <w:rFonts w:ascii="Arial" w:eastAsia="Arial" w:hAnsi="Arial" w:cs="Arial"/>
+                <w:color w:val="000000"/>
+                <w:sz w:val="22"/>
+                <w:szCs w:val="22"/>
+              </w:rPr>
               <w:t>Valeria Ruiz - Usuario Experto</w:t>
             </w:r>
+          </w:p>
+          <w:p>
+            <w:pPr>
+              <w:pBdr>
+                <w:top w:val="nil"/>
+                <w:left w:val="nil"/>
+                <w:bottom w:val="nil"/>
+                <w:right w:val="nil"/>
+                <w:between w:val="nil"/>
+              </w:pBdr>
+              <w:ind w:left="360"/>
+              <w:rPr>
+                <w:rFonts w:ascii="Arial" w:eastAsia="Arial" w:hAnsi="Arial" w:cs="Arial"/>
+                <w:color w:val="000000"/>
+                <w:sz w:val="22"/>
+                <w:szCs w:val="22"/>
+              </w:rPr>
+            </w:pPr>
           </w:p>
         </w:tc>
       </w:tr>
@@ -6517,6 +6853,7 @@
                 <w:sz w:val="22"/>
                 <w:szCs w:val="22"/>
               </w:rPr>
+              <w:lastRenderedPageBreak/>
               <w:t xml:space="preserve">En cuanto a la construcción de la solución de software, se empleará un enfoque de desarrollo basado en el modelo </w:t>
             </w:r>
             <w:r>
@@ -6595,6 +6932,7 @@
                 <w:b/>
                 <w:color w:val="000000"/>
               </w:rPr>
+              <w:lastRenderedPageBreak/>
               <w:t>Enfoque de Implementación del Producto (Puesta en marcha)</w:t>
             </w:r>
           </w:p>
@@ -6679,7 +7017,6 @@
                 <w:b/>
                 <w:color w:val="000000"/>
               </w:rPr>
-              <w:lastRenderedPageBreak/>
               <w:t>Plan a Alto Nivel</w:t>
             </w:r>
             <w:r>
@@ -9060,7 +9397,7 @@
       <w:lvlText w:val="%1."/>
       <w:lvlJc w:val="left"/>
       <w:pPr>
-        <w:ind w:left="720" w:hanging="360"/>
+        <w:ind w:left="810" w:hanging="360"/>
       </w:pPr>
     </w:lvl>
     <w:lvl w:ilvl="1">
@@ -9069,7 +9406,7 @@
       <w:lvlText w:val="%1.%2."/>
       <w:lvlJc w:val="left"/>
       <w:pPr>
-        <w:ind w:left="1152" w:hanging="432"/>
+        <w:ind w:left="1242" w:hanging="432"/>
       </w:pPr>
     </w:lvl>
     <w:lvl w:ilvl="2">
@@ -9078,7 +9415,7 @@
       <w:lvlText w:val="%1.%2.%3."/>
       <w:lvlJc w:val="left"/>
       <w:pPr>
-        <w:ind w:left="1584" w:hanging="504"/>
+        <w:ind w:left="1674" w:hanging="504"/>
       </w:pPr>
     </w:lvl>
     <w:lvl w:ilvl="3">
@@ -9087,7 +9424,7 @@
       <w:lvlText w:val="%1.%2.%3.%4."/>
       <w:lvlJc w:val="left"/>
       <w:pPr>
-        <w:ind w:left="2088" w:hanging="648"/>
+        <w:ind w:left="2178" w:hanging="648"/>
       </w:pPr>
     </w:lvl>
     <w:lvl w:ilvl="4">
@@ -9096,7 +9433,7 @@
       <w:lvlText w:val="%1.%2.%3.%4.%5."/>
       <w:lvlJc w:val="left"/>
       <w:pPr>
-        <w:ind w:left="2592" w:hanging="792"/>
+        <w:ind w:left="2682" w:hanging="792"/>
       </w:pPr>
     </w:lvl>
     <w:lvl w:ilvl="5">
@@ -9105,7 +9442,7 @@
       <w:lvlText w:val="%1.%2.%3.%4.%5.%6."/>
       <w:lvlJc w:val="left"/>
       <w:pPr>
-        <w:ind w:left="3096" w:hanging="936"/>
+        <w:ind w:left="3186" w:hanging="936"/>
       </w:pPr>
     </w:lvl>
     <w:lvl w:ilvl="6">
@@ -9114,7 +9451,7 @@
       <w:lvlText w:val="%1.%2.%3.%4.%5.%6.%7."/>
       <w:lvlJc w:val="left"/>
       <w:pPr>
-        <w:ind w:left="3600" w:hanging="1080"/>
+        <w:ind w:left="3690" w:hanging="1080"/>
       </w:pPr>
     </w:lvl>
     <w:lvl w:ilvl="7">
@@ -9123,7 +9460,7 @@
       <w:lvlText w:val="%1.%2.%3.%4.%5.%6.%7.%8."/>
       <w:lvlJc w:val="left"/>
       <w:pPr>
-        <w:ind w:left="4104" w:hanging="1224"/>
+        <w:ind w:left="4194" w:hanging="1224"/>
       </w:pPr>
     </w:lvl>
     <w:lvl w:ilvl="8">
@@ -9132,14 +9469,14 @@
       <w:lvlText w:val="%1.%2.%3.%4.%5.%6.%7.%8.%9."/>
       <w:lvlJc w:val="left"/>
       <w:pPr>
-        <w:ind w:left="4680" w:hanging="1440"/>
+        <w:ind w:left="4770" w:hanging="1440"/>
       </w:pPr>
     </w:lvl>
   </w:abstractNum>
   <w:abstractNum w:abstractNumId="1" w15:restartNumberingAfterBreak="0">
-    <w:nsid w:val="36F87B6F"/>
+    <w:nsid w:val="1D795BDE"/>
     <w:multiLevelType w:val="hybridMultilevel"/>
-    <w:tmpl w:val="529CAE12"/>
+    <w:tmpl w:val="5B5EB932"/>
     <w:lvl w:ilvl="0" w:tplc="2C0A0001">
       <w:start w:val="1"/>
       <w:numFmt w:val="bullet"/>
@@ -9250,6 +9587,119 @@
     </w:lvl>
   </w:abstractNum>
   <w:abstractNum w:abstractNumId="2" w15:restartNumberingAfterBreak="0">
+    <w:nsid w:val="36F87B6F"/>
+    <w:multiLevelType w:val="hybridMultilevel"/>
+    <w:tmpl w:val="529CAE12"/>
+    <w:lvl w:ilvl="0" w:tplc="2C0A0001">
+      <w:start w:val="1"/>
+      <w:numFmt w:val="bullet"/>
+      <w:lvlText w:val=""/>
+      <w:lvlJc w:val="left"/>
+      <w:pPr>
+        <w:ind w:left="720" w:hanging="360"/>
+      </w:pPr>
+      <w:rPr>
+        <w:rFonts w:ascii="Symbol" w:hAnsi="Symbol" w:hint="default"/>
+      </w:rPr>
+    </w:lvl>
+    <w:lvl w:ilvl="1" w:tplc="2C0A0003" w:tentative="1">
+      <w:start w:val="1"/>
+      <w:numFmt w:val="bullet"/>
+      <w:lvlText w:val="o"/>
+      <w:lvlJc w:val="left"/>
+      <w:pPr>
+        <w:ind w:left="1440" w:hanging="360"/>
+      </w:pPr>
+      <w:rPr>
+        <w:rFonts w:ascii="Courier New" w:hAnsi="Courier New" w:cs="Courier New" w:hint="default"/>
+      </w:rPr>
+    </w:lvl>
+    <w:lvl w:ilvl="2" w:tplc="2C0A0005" w:tentative="1">
+      <w:start w:val="1"/>
+      <w:numFmt w:val="bullet"/>
+      <w:lvlText w:val=""/>
+      <w:lvlJc w:val="left"/>
+      <w:pPr>
+        <w:ind w:left="2160" w:hanging="360"/>
+      </w:pPr>
+      <w:rPr>
+        <w:rFonts w:ascii="Wingdings" w:hAnsi="Wingdings" w:hint="default"/>
+      </w:rPr>
+    </w:lvl>
+    <w:lvl w:ilvl="3" w:tplc="2C0A0001" w:tentative="1">
+      <w:start w:val="1"/>
+      <w:numFmt w:val="bullet"/>
+      <w:lvlText w:val=""/>
+      <w:lvlJc w:val="left"/>
+      <w:pPr>
+        <w:ind w:left="2880" w:hanging="360"/>
+      </w:pPr>
+      <w:rPr>
+        <w:rFonts w:ascii="Symbol" w:hAnsi="Symbol" w:hint="default"/>
+      </w:rPr>
+    </w:lvl>
+    <w:lvl w:ilvl="4" w:tplc="2C0A0003" w:tentative="1">
+      <w:start w:val="1"/>
+      <w:numFmt w:val="bullet"/>
+      <w:lvlText w:val="o"/>
+      <w:lvlJc w:val="left"/>
+      <w:pPr>
+        <w:ind w:left="3600" w:hanging="360"/>
+      </w:pPr>
+      <w:rPr>
+        <w:rFonts w:ascii="Courier New" w:hAnsi="Courier New" w:cs="Courier New" w:hint="default"/>
+      </w:rPr>
+    </w:lvl>
+    <w:lvl w:ilvl="5" w:tplc="2C0A0005" w:tentative="1">
+      <w:start w:val="1"/>
+      <w:numFmt w:val="bullet"/>
+      <w:lvlText w:val=""/>
+      <w:lvlJc w:val="left"/>
+      <w:pPr>
+        <w:ind w:left="4320" w:hanging="360"/>
+      </w:pPr>
+      <w:rPr>
+        <w:rFonts w:ascii="Wingdings" w:hAnsi="Wingdings" w:hint="default"/>
+      </w:rPr>
+    </w:lvl>
+    <w:lvl w:ilvl="6" w:tplc="2C0A0001" w:tentative="1">
+      <w:start w:val="1"/>
+      <w:numFmt w:val="bullet"/>
+      <w:lvlText w:val=""/>
+      <w:lvlJc w:val="left"/>
+      <w:pPr>
+        <w:ind w:left="5040" w:hanging="360"/>
+      </w:pPr>
+      <w:rPr>
+        <w:rFonts w:ascii="Symbol" w:hAnsi="Symbol" w:hint="default"/>
+      </w:rPr>
+    </w:lvl>
+    <w:lvl w:ilvl="7" w:tplc="2C0A0003" w:tentative="1">
+      <w:start w:val="1"/>
+      <w:numFmt w:val="bullet"/>
+      <w:lvlText w:val="o"/>
+      <w:lvlJc w:val="left"/>
+      <w:pPr>
+        <w:ind w:left="5760" w:hanging="360"/>
+      </w:pPr>
+      <w:rPr>
+        <w:rFonts w:ascii="Courier New" w:hAnsi="Courier New" w:cs="Courier New" w:hint="default"/>
+      </w:rPr>
+    </w:lvl>
+    <w:lvl w:ilvl="8" w:tplc="2C0A0005" w:tentative="1">
+      <w:start w:val="1"/>
+      <w:numFmt w:val="bullet"/>
+      <w:lvlText w:val=""/>
+      <w:lvlJc w:val="left"/>
+      <w:pPr>
+        <w:ind w:left="6480" w:hanging="360"/>
+      </w:pPr>
+      <w:rPr>
+        <w:rFonts w:ascii="Wingdings" w:hAnsi="Wingdings" w:hint="default"/>
+      </w:rPr>
+    </w:lvl>
+  </w:abstractNum>
+  <w:abstractNum w:abstractNumId="3" w15:restartNumberingAfterBreak="0">
     <w:nsid w:val="3D923EBE"/>
     <w:multiLevelType w:val="hybridMultilevel"/>
     <w:tmpl w:val="5AFA8584"/>
@@ -9362,7 +9812,7 @@
       </w:rPr>
     </w:lvl>
   </w:abstractNum>
-  <w:abstractNum w:abstractNumId="3" w15:restartNumberingAfterBreak="0">
+  <w:abstractNum w:abstractNumId="4" w15:restartNumberingAfterBreak="0">
     <w:nsid w:val="42B00E34"/>
     <w:multiLevelType w:val="multilevel"/>
     <w:tmpl w:val="2F4A8B74"/>
@@ -9484,7 +9934,7 @@
       </w:rPr>
     </w:lvl>
   </w:abstractNum>
-  <w:abstractNum w:abstractNumId="4" w15:restartNumberingAfterBreak="0">
+  <w:abstractNum w:abstractNumId="5" w15:restartNumberingAfterBreak="0">
     <w:nsid w:val="47E7300B"/>
     <w:multiLevelType w:val="multilevel"/>
     <w:tmpl w:val="C0785814"/>
@@ -9606,7 +10056,7 @@
       </w:rPr>
     </w:lvl>
   </w:abstractNum>
-  <w:abstractNum w:abstractNumId="5" w15:restartNumberingAfterBreak="0">
+  <w:abstractNum w:abstractNumId="6" w15:restartNumberingAfterBreak="0">
     <w:nsid w:val="53552DE7"/>
     <w:multiLevelType w:val="hybridMultilevel"/>
     <w:tmpl w:val="89B2DFC4"/>
@@ -9719,7 +10169,7 @@
       </w:rPr>
     </w:lvl>
   </w:abstractNum>
-  <w:abstractNum w:abstractNumId="6" w15:restartNumberingAfterBreak="0">
+  <w:abstractNum w:abstractNumId="7" w15:restartNumberingAfterBreak="0">
     <w:nsid w:val="5FC84EC0"/>
     <w:multiLevelType w:val="hybridMultilevel"/>
     <w:tmpl w:val="E556D7F6"/>
@@ -9832,7 +10282,7 @@
       </w:rPr>
     </w:lvl>
   </w:abstractNum>
-  <w:abstractNum w:abstractNumId="7" w15:restartNumberingAfterBreak="0">
+  <w:abstractNum w:abstractNumId="8" w15:restartNumberingAfterBreak="0">
     <w:nsid w:val="64931E66"/>
     <w:multiLevelType w:val="hybridMultilevel"/>
     <w:tmpl w:val="DEC0E780"/>
@@ -9945,7 +10395,7 @@
       </w:rPr>
     </w:lvl>
   </w:abstractNum>
-  <w:abstractNum w:abstractNumId="8" w15:restartNumberingAfterBreak="0">
+  <w:abstractNum w:abstractNumId="9" w15:restartNumberingAfterBreak="0">
     <w:nsid w:val="68B65E11"/>
     <w:multiLevelType w:val="hybridMultilevel"/>
     <w:tmpl w:val="F8E4EA2C"/>
@@ -10034,7 +10484,7 @@
       </w:pPr>
     </w:lvl>
   </w:abstractNum>
-  <w:abstractNum w:abstractNumId="9" w15:restartNumberingAfterBreak="0">
+  <w:abstractNum w:abstractNumId="10" w15:restartNumberingAfterBreak="0">
     <w:nsid w:val="6B7D564B"/>
     <w:multiLevelType w:val="hybridMultilevel"/>
     <w:tmpl w:val="85B622F8"/>
@@ -10147,7 +10597,7 @@
       </w:rPr>
     </w:lvl>
   </w:abstractNum>
-  <w:abstractNum w:abstractNumId="10" w15:restartNumberingAfterBreak="0">
+  <w:abstractNum w:abstractNumId="11" w15:restartNumberingAfterBreak="0">
     <w:nsid w:val="7D741C22"/>
     <w:multiLevelType w:val="multilevel"/>
     <w:tmpl w:val="14BCB2BA"/>
@@ -10270,37 +10720,52 @@
     </w:lvl>
   </w:abstractNum>
   <w:num w:numId="1" w16cid:durableId="1241404762">
+    <w:abstractNumId w:val="4"/>
+  </w:num>
+  <w:num w:numId="2" w16cid:durableId="1580216198">
+    <w:abstractNumId w:val="11"/>
+  </w:num>
+  <w:num w:numId="3" w16cid:durableId="975450924">
+    <w:abstractNumId w:val="5"/>
+  </w:num>
+  <w:num w:numId="4" w16cid:durableId="653486268">
     <w:abstractNumId w:val="3"/>
   </w:num>
-  <w:num w:numId="2" w16cid:durableId="1580216198">
-    <w:abstractNumId w:val="10"/>
-  </w:num>
-  <w:num w:numId="3" w16cid:durableId="975450924">
-    <w:abstractNumId w:val="4"/>
-  </w:num>
-  <w:num w:numId="4" w16cid:durableId="653486268">
-    <w:abstractNumId w:val="2"/>
-  </w:num>
   <w:num w:numId="5" w16cid:durableId="81533404">
-    <w:abstractNumId w:val="5"/>
+    <w:abstractNumId w:val="6"/>
   </w:num>
   <w:num w:numId="6" w16cid:durableId="261764718">
-    <w:abstractNumId w:val="7"/>
+    <w:abstractNumId w:val="8"/>
   </w:num>
   <w:num w:numId="7" w16cid:durableId="1246648005">
     <w:abstractNumId w:val="0"/>
   </w:num>
   <w:num w:numId="8" w16cid:durableId="449786228">
-    <w:abstractNumId w:val="8"/>
+    <w:abstractNumId w:val="9"/>
   </w:num>
   <w:num w:numId="9" w16cid:durableId="778140422">
-    <w:abstractNumId w:val="9"/>
+    <w:abstractNumId w:val="10"/>
   </w:num>
   <w:num w:numId="10" w16cid:durableId="1251238449">
-    <w:abstractNumId w:val="1"/>
+    <w:abstractNumId w:val="2"/>
   </w:num>
   <w:num w:numId="11" w16cid:durableId="443235223">
-    <w:abstractNumId w:val="6"/>
+    <w:abstractNumId w:val="7"/>
+  </w:num>
+  <w:num w:numId="12" w16cid:durableId="1703750016">
+    <w:abstractNumId w:val="4"/>
+    <w:lvlOverride w:ilvl="0"/>
+    <w:lvlOverride w:ilvl="1"/>
+    <w:lvlOverride w:ilvl="2"/>
+    <w:lvlOverride w:ilvl="3"/>
+    <w:lvlOverride w:ilvl="4"/>
+    <w:lvlOverride w:ilvl="5"/>
+    <w:lvlOverride w:ilvl="6"/>
+    <w:lvlOverride w:ilvl="7"/>
+    <w:lvlOverride w:ilvl="8"/>
+  </w:num>
+  <w:num w:numId="13" w16cid:durableId="2008749704">
+    <w:abstractNumId w:val="1"/>
   </w:num>
 </w:numbering>
 </file>

</xml_diff>

<commit_message>
fix redaccion acta enfoques
</commit_message>
<xml_diff>
--- a/1-Acta de Proyecto - UTN - 2023.docx
+++ b/1-Acta de Proyecto - UTN - 2023.docx
@@ -981,6 +981,7 @@
         </w:rPr>
         <w:t xml:space="preserve">Director de Cátedra: </w:t>
       </w:r>
+      <w:proofErr w:type="spellStart"/>
       <w:r>
         <w:rPr>
           <w:rFonts w:ascii="Arial" w:eastAsia="Arial" w:hAnsi="Arial" w:cs="Arial"/>
@@ -988,7 +989,17 @@
           <w:sz w:val="22"/>
           <w:szCs w:val="22"/>
         </w:rPr>
-        <w:t>Mag. Ing. Gabriela Salem</w:t>
+        <w:t>Mag</w:t>
+      </w:r>
+      <w:proofErr w:type="spellEnd"/>
+      <w:r>
+        <w:rPr>
+          <w:rFonts w:ascii="Arial" w:eastAsia="Arial" w:hAnsi="Arial" w:cs="Arial"/>
+          <w:i/>
+          <w:sz w:val="22"/>
+          <w:szCs w:val="22"/>
+        </w:rPr>
+        <w:t>. Ing. Gabriela Salem</w:t>
       </w:r>
     </w:p>
     <w:p>
@@ -1013,6 +1024,7 @@
         </w:rPr>
         <w:t xml:space="preserve">Profesor a cargo del curso:  </w:t>
       </w:r>
+      <w:proofErr w:type="spellStart"/>
       <w:r>
         <w:rPr>
           <w:rFonts w:ascii="Arial" w:eastAsia="Arial" w:hAnsi="Arial" w:cs="Arial"/>
@@ -1020,8 +1032,49 @@
           <w:sz w:val="22"/>
           <w:szCs w:val="22"/>
         </w:rPr>
-        <w:t>Mag. Ing. Gabriela Salem / Ing. Andrea Alegretti / Gabriel Simois</w:t>
+        <w:t>Mag</w:t>
       </w:r>
+      <w:proofErr w:type="spellEnd"/>
+      <w:r>
+        <w:rPr>
+          <w:rFonts w:ascii="Arial" w:eastAsia="Arial" w:hAnsi="Arial" w:cs="Arial"/>
+          <w:i/>
+          <w:sz w:val="22"/>
+          <w:szCs w:val="22"/>
+        </w:rPr>
+        <w:t xml:space="preserve">. Ing. Gabriela Salem / Ing. Andrea </w:t>
+      </w:r>
+      <w:proofErr w:type="spellStart"/>
+      <w:r>
+        <w:rPr>
+          <w:rFonts w:ascii="Arial" w:eastAsia="Arial" w:hAnsi="Arial" w:cs="Arial"/>
+          <w:i/>
+          <w:sz w:val="22"/>
+          <w:szCs w:val="22"/>
+        </w:rPr>
+        <w:t>Alegretti</w:t>
+      </w:r>
+      <w:proofErr w:type="spellEnd"/>
+      <w:r>
+        <w:rPr>
+          <w:rFonts w:ascii="Arial" w:eastAsia="Arial" w:hAnsi="Arial" w:cs="Arial"/>
+          <w:i/>
+          <w:sz w:val="22"/>
+          <w:szCs w:val="22"/>
+        </w:rPr>
+        <w:t xml:space="preserve"> / Gabriel </w:t>
+      </w:r>
+      <w:proofErr w:type="spellStart"/>
+      <w:r>
+        <w:rPr>
+          <w:rFonts w:ascii="Arial" w:eastAsia="Arial" w:hAnsi="Arial" w:cs="Arial"/>
+          <w:i/>
+          <w:sz w:val="22"/>
+          <w:szCs w:val="22"/>
+        </w:rPr>
+        <w:t>Simois</w:t>
+      </w:r>
+      <w:proofErr w:type="spellEnd"/>
     </w:p>
     <w:p>
       <w:pPr>
@@ -1050,8 +1103,19 @@
           <w:sz w:val="22"/>
           <w:szCs w:val="22"/>
         </w:rPr>
-        <w:t>Ing. Andrea Alegretti</w:t>
+        <w:t xml:space="preserve">Ing. Andrea </w:t>
       </w:r>
+      <w:proofErr w:type="spellStart"/>
+      <w:r>
+        <w:rPr>
+          <w:rFonts w:ascii="Arial" w:eastAsia="Arial" w:hAnsi="Arial" w:cs="Arial"/>
+          <w:i/>
+          <w:sz w:val="22"/>
+          <w:szCs w:val="22"/>
+        </w:rPr>
+        <w:t>Alegretti</w:t>
+      </w:r>
+      <w:proofErr w:type="spellEnd"/>
       <w:r>
         <w:rPr>
           <w:rFonts w:ascii="Arial" w:eastAsia="Arial" w:hAnsi="Arial" w:cs="Arial"/>
@@ -1069,8 +1133,9 @@
           <w:sz w:val="22"/>
           <w:szCs w:val="22"/>
         </w:rPr>
-        <w:t xml:space="preserve">Gabriel Simois / </w:t>
+        <w:t xml:space="preserve">Gabriel </w:t>
       </w:r>
+      <w:proofErr w:type="spellStart"/>
       <w:r>
         <w:rPr>
           <w:rFonts w:ascii="Arial" w:eastAsia="Arial" w:hAnsi="Arial" w:cs="Arial"/>
@@ -1078,12 +1143,73 @@
           <w:sz w:val="22"/>
           <w:szCs w:val="22"/>
         </w:rPr>
-        <w:t>Agustin López Munell/ Mauro Giraldez</w:t>
+        <w:t>Simois</w:t>
+      </w:r>
+      <w:proofErr w:type="spellEnd"/>
+      <w:r>
+        <w:rPr>
+          <w:rFonts w:ascii="Arial" w:eastAsia="Arial" w:hAnsi="Arial" w:cs="Arial"/>
+          <w:i/>
+          <w:sz w:val="22"/>
+          <w:szCs w:val="22"/>
+        </w:rPr>
+        <w:t xml:space="preserve"> / </w:t>
+      </w:r>
+      <w:proofErr w:type="spellStart"/>
+      <w:r>
+        <w:rPr>
+          <w:rFonts w:ascii="Arial" w:eastAsia="Arial" w:hAnsi="Arial" w:cs="Arial"/>
+          <w:i/>
+          <w:sz w:val="22"/>
+          <w:szCs w:val="22"/>
+        </w:rPr>
+        <w:t>Agustin</w:t>
+      </w:r>
+      <w:proofErr w:type="spellEnd"/>
+      <w:r>
+        <w:rPr>
+          <w:rFonts w:ascii="Arial" w:eastAsia="Arial" w:hAnsi="Arial" w:cs="Arial"/>
+          <w:i/>
+          <w:sz w:val="22"/>
+          <w:szCs w:val="22"/>
+        </w:rPr>
+        <w:t xml:space="preserve"> López </w:t>
+      </w:r>
+      <w:proofErr w:type="spellStart"/>
+      <w:r>
+        <w:rPr>
+          <w:rFonts w:ascii="Arial" w:eastAsia="Arial" w:hAnsi="Arial" w:cs="Arial"/>
+          <w:i/>
+          <w:sz w:val="22"/>
+          <w:szCs w:val="22"/>
+        </w:rPr>
+        <w:t>Munell</w:t>
+      </w:r>
+      <w:proofErr w:type="spellEnd"/>
+      <w:r>
+        <w:rPr>
+          <w:rFonts w:ascii="Arial" w:eastAsia="Arial" w:hAnsi="Arial" w:cs="Arial"/>
+          <w:i/>
+          <w:sz w:val="22"/>
+          <w:szCs w:val="22"/>
+        </w:rPr>
+        <w:t xml:space="preserve">/ Mauro </w:t>
+      </w:r>
+      <w:proofErr w:type="spellStart"/>
+      <w:r>
+        <w:rPr>
+          <w:rFonts w:ascii="Arial" w:eastAsia="Arial" w:hAnsi="Arial" w:cs="Arial"/>
+          <w:i/>
+          <w:sz w:val="22"/>
+          <w:szCs w:val="22"/>
+        </w:rPr>
+        <w:t>Giraldez</w:t>
       </w:r>
       <w:bookmarkStart w:id="1" w:name="_heading=h.30j0zll" w:colFirst="0" w:colLast="0"/>
       <w:bookmarkStart w:id="2" w:name="_heading=h.1fob9te" w:colFirst="0" w:colLast="0"/>
       <w:bookmarkEnd w:id="1"/>
       <w:bookmarkEnd w:id="2"/>
+      <w:proofErr w:type="spellEnd"/>
     </w:p>
     <w:p>
       <w:pPr>
@@ -4807,7 +4933,7 @@
       </w:tr>
       <w:tr>
         <w:trPr>
-          <w:trHeight w:val="1980"/>
+          <w:trHeight w:val="3752"/>
         </w:trPr>
         <w:tc>
           <w:tcPr>
@@ -5009,8 +5135,19 @@
                 <w:sz w:val="22"/>
                 <w:szCs w:val="22"/>
               </w:rPr>
-              <w:t>Desarrollador Fullstack</w:t>
-            </w:r>
+              <w:t xml:space="preserve">Desarrollador </w:t>
+            </w:r>
+            <w:proofErr w:type="spellStart"/>
+            <w:r>
+              <w:rPr>
+                <w:rFonts w:ascii="Arial" w:eastAsia="Arial" w:hAnsi="Arial" w:cs="Arial"/>
+                <w:color w:val="000000"/>
+                <w:sz w:val="22"/>
+                <w:szCs w:val="22"/>
+              </w:rPr>
+              <w:t>Fullstack</w:t>
+            </w:r>
+            <w:proofErr w:type="spellEnd"/>
           </w:p>
           <w:p>
             <w:pPr>
@@ -5165,6 +5302,7 @@
                 <w:szCs w:val="22"/>
               </w:rPr>
             </w:pPr>
+            <w:proofErr w:type="spellStart"/>
             <w:r>
               <w:rPr>
                 <w:rFonts w:ascii="Segoe UI" w:hAnsi="Segoe UI" w:cs="Segoe UI"/>
@@ -5173,8 +5311,9 @@
                 <w:szCs w:val="23"/>
                 <w:shd w:val="clear" w:color="auto" w:fill="FFFFFF"/>
               </w:rPr>
-              <w:t>Mag. Ing. Gabriela Salem</w:t>
-            </w:r>
+              <w:t>Mag</w:t>
+            </w:r>
+            <w:proofErr w:type="spellEnd"/>
             <w:r>
               <w:rPr>
                 <w:rFonts w:ascii="Segoe UI" w:hAnsi="Segoe UI" w:cs="Segoe UI"/>
@@ -5183,7 +5322,7 @@
                 <w:szCs w:val="23"/>
                 <w:shd w:val="clear" w:color="auto" w:fill="FFFFFF"/>
               </w:rPr>
-              <w:t xml:space="preserve"> </w:t>
+              <w:t xml:space="preserve">. Ing. Gabriela Salem </w:t>
             </w:r>
             <w:r>
               <w:rPr>
@@ -5232,8 +5371,9 @@
                 <w:szCs w:val="23"/>
                 <w:shd w:val="clear" w:color="auto" w:fill="FFFFFF"/>
               </w:rPr>
-              <w:t>Ing. Andrea Alegretti</w:t>
-            </w:r>
+              <w:t xml:space="preserve">Ing. Andrea </w:t>
+            </w:r>
+            <w:proofErr w:type="spellStart"/>
             <w:r>
               <w:rPr>
                 <w:rFonts w:ascii="Segoe UI" w:hAnsi="Segoe UI" w:cs="Segoe UI"/>
@@ -5242,47 +5382,9 @@
                 <w:szCs w:val="23"/>
                 <w:shd w:val="clear" w:color="auto" w:fill="FFFFFF"/>
               </w:rPr>
-              <w:t xml:space="preserve"> </w:t>
-            </w:r>
-            <w:r>
-              <w:rPr>
-                <w:rFonts w:ascii="Arial" w:eastAsia="Arial" w:hAnsi="Arial" w:cs="Arial"/>
-                <w:color w:val="000000"/>
-                <w:sz w:val="22"/>
-                <w:szCs w:val="22"/>
-              </w:rPr>
-              <w:t xml:space="preserve">- </w:t>
-            </w:r>
-            <w:r>
-              <w:rPr>
-                <w:rFonts w:ascii="Arial" w:eastAsia="Arial" w:hAnsi="Arial" w:cs="Arial"/>
-                <w:color w:val="000000"/>
-                <w:sz w:val="22"/>
-                <w:szCs w:val="22"/>
-              </w:rPr>
-              <w:t>Comité de Dirección</w:t>
-            </w:r>
-          </w:p>
-          <w:p>
-            <w:pPr>
-              <w:numPr>
-                <w:ilvl w:val="0"/>
-                <w:numId w:val="2"/>
-              </w:numPr>
-              <w:pBdr>
-                <w:top w:val="nil"/>
-                <w:left w:val="nil"/>
-                <w:bottom w:val="nil"/>
-                <w:right w:val="nil"/>
-                <w:between w:val="nil"/>
-              </w:pBdr>
-              <w:rPr>
-                <w:rFonts w:ascii="Arial" w:eastAsia="Arial" w:hAnsi="Arial" w:cs="Arial"/>
-                <w:color w:val="000000"/>
-                <w:sz w:val="22"/>
-                <w:szCs w:val="22"/>
-              </w:rPr>
-            </w:pPr>
+              <w:t>Alegretti</w:t>
+            </w:r>
+            <w:proofErr w:type="spellEnd"/>
             <w:r>
               <w:rPr>
                 <w:rFonts w:ascii="Segoe UI" w:hAnsi="Segoe UI" w:cs="Segoe UI"/>
@@ -5291,8 +5393,47 @@
                 <w:szCs w:val="23"/>
                 <w:shd w:val="clear" w:color="auto" w:fill="FFFFFF"/>
               </w:rPr>
-              <w:t>Gabriel Simois</w:t>
-            </w:r>
+              <w:t xml:space="preserve"> </w:t>
+            </w:r>
+            <w:r>
+              <w:rPr>
+                <w:rFonts w:ascii="Arial" w:eastAsia="Arial" w:hAnsi="Arial" w:cs="Arial"/>
+                <w:color w:val="000000"/>
+                <w:sz w:val="22"/>
+                <w:szCs w:val="22"/>
+              </w:rPr>
+              <w:t xml:space="preserve">- </w:t>
+            </w:r>
+            <w:r>
+              <w:rPr>
+                <w:rFonts w:ascii="Arial" w:eastAsia="Arial" w:hAnsi="Arial" w:cs="Arial"/>
+                <w:color w:val="000000"/>
+                <w:sz w:val="22"/>
+                <w:szCs w:val="22"/>
+              </w:rPr>
+              <w:t>Comité de Dirección</w:t>
+            </w:r>
+          </w:p>
+          <w:p>
+            <w:pPr>
+              <w:numPr>
+                <w:ilvl w:val="0"/>
+                <w:numId w:val="2"/>
+              </w:numPr>
+              <w:pBdr>
+                <w:top w:val="nil"/>
+                <w:left w:val="nil"/>
+                <w:bottom w:val="nil"/>
+                <w:right w:val="nil"/>
+                <w:between w:val="nil"/>
+              </w:pBdr>
+              <w:rPr>
+                <w:rFonts w:ascii="Arial" w:eastAsia="Arial" w:hAnsi="Arial" w:cs="Arial"/>
+                <w:color w:val="000000"/>
+                <w:sz w:val="22"/>
+                <w:szCs w:val="22"/>
+              </w:rPr>
+            </w:pPr>
             <w:r>
               <w:rPr>
                 <w:rFonts w:ascii="Segoe UI" w:hAnsi="Segoe UI" w:cs="Segoe UI"/>
@@ -5301,47 +5442,9 @@
                 <w:szCs w:val="23"/>
                 <w:shd w:val="clear" w:color="auto" w:fill="FFFFFF"/>
               </w:rPr>
-              <w:t xml:space="preserve"> </w:t>
-            </w:r>
-            <w:r>
-              <w:rPr>
-                <w:rFonts w:ascii="Arial" w:eastAsia="Arial" w:hAnsi="Arial" w:cs="Arial"/>
-                <w:color w:val="000000"/>
-                <w:sz w:val="22"/>
-                <w:szCs w:val="22"/>
-              </w:rPr>
-              <w:t xml:space="preserve">- </w:t>
-            </w:r>
-            <w:r>
-              <w:rPr>
-                <w:rFonts w:ascii="Arial" w:eastAsia="Arial" w:hAnsi="Arial" w:cs="Arial"/>
-                <w:color w:val="000000"/>
-                <w:sz w:val="22"/>
-                <w:szCs w:val="22"/>
-              </w:rPr>
-              <w:t>Comité de Dirección</w:t>
-            </w:r>
-          </w:p>
-          <w:p>
-            <w:pPr>
-              <w:numPr>
-                <w:ilvl w:val="0"/>
-                <w:numId w:val="2"/>
-              </w:numPr>
-              <w:pBdr>
-                <w:top w:val="nil"/>
-                <w:left w:val="nil"/>
-                <w:bottom w:val="nil"/>
-                <w:right w:val="nil"/>
-                <w:between w:val="nil"/>
-              </w:pBdr>
-              <w:rPr>
-                <w:rFonts w:ascii="Arial" w:eastAsia="Arial" w:hAnsi="Arial" w:cs="Arial"/>
-                <w:color w:val="000000"/>
-                <w:sz w:val="22"/>
-                <w:szCs w:val="22"/>
-              </w:rPr>
-            </w:pPr>
+              <w:t xml:space="preserve">Gabriel </w:t>
+            </w:r>
+            <w:proofErr w:type="spellStart"/>
             <w:r>
               <w:rPr>
                 <w:rFonts w:ascii="Segoe UI" w:hAnsi="Segoe UI" w:cs="Segoe UI"/>
@@ -5350,8 +5453,9 @@
                 <w:szCs w:val="23"/>
                 <w:shd w:val="clear" w:color="auto" w:fill="FFFFFF"/>
               </w:rPr>
-              <w:t>Agustín López Munell</w:t>
-            </w:r>
+              <w:t>Simois</w:t>
+            </w:r>
+            <w:proofErr w:type="spellEnd"/>
             <w:r>
               <w:rPr>
                 <w:rFonts w:ascii="Segoe UI" w:hAnsi="Segoe UI" w:cs="Segoe UI"/>
@@ -5409,9 +5513,9 @@
                 <w:szCs w:val="23"/>
                 <w:shd w:val="clear" w:color="auto" w:fill="FFFFFF"/>
               </w:rPr>
-              <w:lastRenderedPageBreak/>
-              <w:t>Mauro Giraldez</w:t>
-            </w:r>
+              <w:t xml:space="preserve">Agustín López </w:t>
+            </w:r>
+            <w:proofErr w:type="spellStart"/>
             <w:r>
               <w:rPr>
                 <w:rFonts w:ascii="Segoe UI" w:hAnsi="Segoe UI" w:cs="Segoe UI"/>
@@ -5420,6 +5524,17 @@
                 <w:szCs w:val="23"/>
                 <w:shd w:val="clear" w:color="auto" w:fill="FFFFFF"/>
               </w:rPr>
+              <w:t>Munell</w:t>
+            </w:r>
+            <w:proofErr w:type="spellEnd"/>
+            <w:r>
+              <w:rPr>
+                <w:rFonts w:ascii="Segoe UI" w:hAnsi="Segoe UI" w:cs="Segoe UI"/>
+                <w:color w:val="1D2125"/>
+                <w:sz w:val="23"/>
+                <w:szCs w:val="23"/>
+                <w:shd w:val="clear" w:color="auto" w:fill="FFFFFF"/>
+              </w:rPr>
               <w:t xml:space="preserve"> </w:t>
             </w:r>
             <w:r>
@@ -5463,12 +5578,54 @@
             </w:pPr>
             <w:r>
               <w:rPr>
-                <w:rFonts w:ascii="Arial" w:eastAsia="Arial" w:hAnsi="Arial" w:cs="Arial"/>
-                <w:color w:val="000000"/>
-                <w:sz w:val="22"/>
-                <w:szCs w:val="22"/>
-              </w:rPr>
-              <w:t>María Rodríguez - Inversor</w:t>
+                <w:rFonts w:ascii="Segoe UI" w:hAnsi="Segoe UI" w:cs="Segoe UI"/>
+                <w:color w:val="1D2125"/>
+                <w:sz w:val="23"/>
+                <w:szCs w:val="23"/>
+                <w:shd w:val="clear" w:color="auto" w:fill="FFFFFF"/>
+              </w:rPr>
+              <w:lastRenderedPageBreak/>
+              <w:t xml:space="preserve">Mauro </w:t>
+            </w:r>
+            <w:proofErr w:type="spellStart"/>
+            <w:r>
+              <w:rPr>
+                <w:rFonts w:ascii="Segoe UI" w:hAnsi="Segoe UI" w:cs="Segoe UI"/>
+                <w:color w:val="1D2125"/>
+                <w:sz w:val="23"/>
+                <w:szCs w:val="23"/>
+                <w:shd w:val="clear" w:color="auto" w:fill="FFFFFF"/>
+              </w:rPr>
+              <w:t>Giraldez</w:t>
+            </w:r>
+            <w:proofErr w:type="spellEnd"/>
+            <w:r>
+              <w:rPr>
+                <w:rFonts w:ascii="Segoe UI" w:hAnsi="Segoe UI" w:cs="Segoe UI"/>
+                <w:color w:val="1D2125"/>
+                <w:sz w:val="23"/>
+                <w:szCs w:val="23"/>
+                <w:shd w:val="clear" w:color="auto" w:fill="FFFFFF"/>
+              </w:rPr>
+              <w:t xml:space="preserve"> </w:t>
+            </w:r>
+            <w:r>
+              <w:rPr>
+                <w:rFonts w:ascii="Arial" w:eastAsia="Arial" w:hAnsi="Arial" w:cs="Arial"/>
+                <w:color w:val="000000"/>
+                <w:sz w:val="22"/>
+                <w:szCs w:val="22"/>
+              </w:rPr>
+              <w:t xml:space="preserve">- </w:t>
+            </w:r>
+            <w:r>
+              <w:rPr>
+                <w:rFonts w:ascii="Arial" w:eastAsia="Arial" w:hAnsi="Arial" w:cs="Arial"/>
+                <w:color w:val="000000"/>
+                <w:sz w:val="22"/>
+                <w:szCs w:val="22"/>
+              </w:rPr>
+              <w:t>Comité de Dirección</w:t>
             </w:r>
           </w:p>
           <w:p>
@@ -5498,7 +5655,7 @@
                 <w:sz w:val="22"/>
                 <w:szCs w:val="22"/>
               </w:rPr>
-              <w:t>Juan Pérez - Inversor</w:t>
+              <w:t>María Rodríguez - Inversor</w:t>
             </w:r>
           </w:p>
           <w:p>
@@ -5528,7 +5685,7 @@
                 <w:sz w:val="22"/>
                 <w:szCs w:val="22"/>
               </w:rPr>
-              <w:t>Carlos Martínez - Inversor</w:t>
+              <w:t>Juan Pérez - Inversor</w:t>
             </w:r>
           </w:p>
           <w:p>
@@ -5558,7 +5715,7 @@
                 <w:sz w:val="22"/>
                 <w:szCs w:val="22"/>
               </w:rPr>
-              <w:t>Marco Piatti - Project Manager</w:t>
+              <w:t>Carlos Martínez - Inversor</w:t>
             </w:r>
           </w:p>
           <w:p>
@@ -5588,7 +5745,7 @@
                 <w:sz w:val="22"/>
                 <w:szCs w:val="22"/>
               </w:rPr>
-              <w:t>Ana Gómez - Analista Funcional</w:t>
+              <w:t>Marco Piatti - Project Manager</w:t>
             </w:r>
           </w:p>
           <w:p>
@@ -5618,7 +5775,7 @@
                 <w:sz w:val="22"/>
                 <w:szCs w:val="22"/>
               </w:rPr>
-              <w:t>Laura Bianchi - Arquitecto de Sistemas</w:t>
+              <w:t>Ana Gómez - Analista Funcional</w:t>
             </w:r>
           </w:p>
           <w:p>
@@ -5648,7 +5805,7 @@
                 <w:sz w:val="22"/>
                 <w:szCs w:val="22"/>
               </w:rPr>
-              <w:t>Martín Ferrari - Desarrollador Fullstack</w:t>
+              <w:t>Laura Bianchi - Arquitecto de Sistemas</w:t>
             </w:r>
           </w:p>
           <w:p>
@@ -5678,8 +5835,60 @@
                 <w:sz w:val="22"/>
                 <w:szCs w:val="22"/>
               </w:rPr>
-              <w:t>Natalia Russo - Desarrollador Fullstack</w:t>
-            </w:r>
+              <w:t xml:space="preserve">Martín Ferrari - Desarrollador </w:t>
+            </w:r>
+            <w:proofErr w:type="spellStart"/>
+            <w:r>
+              <w:rPr>
+                <w:rFonts w:ascii="Arial" w:eastAsia="Arial" w:hAnsi="Arial" w:cs="Arial"/>
+                <w:color w:val="000000"/>
+                <w:sz w:val="22"/>
+                <w:szCs w:val="22"/>
+              </w:rPr>
+              <w:t>Fullstack</w:t>
+            </w:r>
+            <w:proofErr w:type="spellEnd"/>
+          </w:p>
+          <w:p>
+            <w:pPr>
+              <w:numPr>
+                <w:ilvl w:val="0"/>
+                <w:numId w:val="2"/>
+              </w:numPr>
+              <w:pBdr>
+                <w:top w:val="nil"/>
+                <w:left w:val="nil"/>
+                <w:bottom w:val="nil"/>
+                <w:right w:val="nil"/>
+                <w:between w:val="nil"/>
+              </w:pBdr>
+              <w:rPr>
+                <w:rFonts w:ascii="Arial" w:eastAsia="Arial" w:hAnsi="Arial" w:cs="Arial"/>
+                <w:color w:val="000000"/>
+                <w:sz w:val="22"/>
+                <w:szCs w:val="22"/>
+              </w:rPr>
+            </w:pPr>
+            <w:r>
+              <w:rPr>
+                <w:rFonts w:ascii="Arial" w:eastAsia="Arial" w:hAnsi="Arial" w:cs="Arial"/>
+                <w:color w:val="000000"/>
+                <w:sz w:val="22"/>
+                <w:szCs w:val="22"/>
+              </w:rPr>
+              <w:t xml:space="preserve">Natalia Russo - Desarrollador </w:t>
+            </w:r>
+            <w:proofErr w:type="spellStart"/>
+            <w:r>
+              <w:rPr>
+                <w:rFonts w:ascii="Arial" w:eastAsia="Arial" w:hAnsi="Arial" w:cs="Arial"/>
+                <w:color w:val="000000"/>
+                <w:sz w:val="22"/>
+                <w:szCs w:val="22"/>
+              </w:rPr>
+              <w:t>Fullstack</w:t>
+            </w:r>
+            <w:proofErr w:type="spellEnd"/>
           </w:p>
           <w:p>
             <w:pPr>
@@ -5887,7 +6096,7 @@
       </w:tr>
       <w:tr>
         <w:trPr>
-          <w:trHeight w:val="360"/>
+          <w:trHeight w:val="7127"/>
         </w:trPr>
         <w:tc>
           <w:tcPr>
@@ -5921,23 +6130,6 @@
           </w:p>
           <w:p>
             <w:pPr>
-              <w:pBdr>
-                <w:top w:val="nil"/>
-                <w:left w:val="nil"/>
-                <w:bottom w:val="nil"/>
-                <w:right w:val="nil"/>
-                <w:between w:val="nil"/>
-              </w:pBdr>
-              <w:rPr>
-                <w:rFonts w:ascii="Arial" w:eastAsia="Arial" w:hAnsi="Arial" w:cs="Arial"/>
-                <w:color w:val="000000"/>
-                <w:sz w:val="22"/>
-                <w:szCs w:val="22"/>
-              </w:rPr>
-            </w:pPr>
-          </w:p>
-          <w:p>
-            <w:pPr>
               <w:numPr>
                 <w:ilvl w:val="0"/>
                 <w:numId w:val="3"/>
@@ -6474,6 +6666,36 @@
                 <w:szCs w:val="22"/>
               </w:rPr>
               <w:t>Cambios al Alcance</w:t>
+            </w:r>
+          </w:p>
+          <w:p>
+            <w:pPr>
+              <w:numPr>
+                <w:ilvl w:val="1"/>
+                <w:numId w:val="3"/>
+              </w:numPr>
+              <w:pBdr>
+                <w:top w:val="nil"/>
+                <w:left w:val="nil"/>
+                <w:bottom w:val="nil"/>
+                <w:right w:val="nil"/>
+                <w:between w:val="nil"/>
+              </w:pBdr>
+              <w:rPr>
+                <w:rFonts w:ascii="Arial" w:eastAsia="Arial" w:hAnsi="Arial" w:cs="Arial"/>
+                <w:color w:val="000000"/>
+                <w:sz w:val="22"/>
+                <w:szCs w:val="22"/>
+              </w:rPr>
+            </w:pPr>
+            <w:r>
+              <w:rPr>
+                <w:rFonts w:ascii="Arial" w:eastAsia="Arial" w:hAnsi="Arial" w:cs="Arial"/>
+                <w:color w:val="000000"/>
+                <w:sz w:val="22"/>
+                <w:szCs w:val="22"/>
+              </w:rPr>
+              <w:t>Definir las políticas de cambios al alcance del proyecto.</w:t>
             </w:r>
           </w:p>
           <w:p>
@@ -6507,45 +6729,6 @@
                 <w:szCs w:val="22"/>
               </w:rPr>
               <w:t xml:space="preserve"> solicitudes de cambio y su impacto en el alcance del proyecto.</w:t>
-            </w:r>
-          </w:p>
-          <w:p>
-            <w:pPr>
-              <w:numPr>
-                <w:ilvl w:val="1"/>
-                <w:numId w:val="3"/>
-              </w:numPr>
-              <w:pBdr>
-                <w:top w:val="nil"/>
-                <w:left w:val="nil"/>
-                <w:bottom w:val="nil"/>
-                <w:right w:val="nil"/>
-                <w:between w:val="nil"/>
-              </w:pBdr>
-              <w:rPr>
-                <w:rFonts w:ascii="Arial" w:eastAsia="Arial" w:hAnsi="Arial" w:cs="Arial"/>
-                <w:color w:val="000000"/>
-                <w:sz w:val="22"/>
-                <w:szCs w:val="22"/>
-              </w:rPr>
-            </w:pPr>
-            <w:r>
-              <w:rPr>
-                <w:rFonts w:ascii="Arial" w:eastAsia="Arial" w:hAnsi="Arial" w:cs="Arial"/>
-                <w:color w:val="000000"/>
-                <w:sz w:val="22"/>
-                <w:szCs w:val="22"/>
-              </w:rPr>
-              <w:t>Mantener actualizada la documentación</w:t>
-            </w:r>
-            <w:r>
-              <w:rPr>
-                <w:rFonts w:ascii="Arial" w:eastAsia="Arial" w:hAnsi="Arial" w:cs="Arial"/>
-                <w:color w:val="000000"/>
-                <w:sz w:val="22"/>
-                <w:szCs w:val="22"/>
-              </w:rPr>
-              <w:t xml:space="preserve"> del proyecto a los distintos cambios que surjan en el alcance</w:t>
             </w:r>
           </w:p>
           <w:p>
@@ -6827,33 +7010,50 @@
                 <w:sz w:val="22"/>
                 <w:szCs w:val="22"/>
               </w:rPr>
-              <w:t xml:space="preserve"> la aplicación de un enfoque de gestión tradicional. </w:t>
-            </w:r>
-          </w:p>
-          <w:p>
-            <w:pPr>
-              <w:pBdr>
-                <w:top w:val="nil"/>
-                <w:left w:val="nil"/>
-                <w:bottom w:val="nil"/>
-                <w:right w:val="nil"/>
-                <w:between w:val="nil"/>
-              </w:pBdr>
-              <w:rPr>
-                <w:rFonts w:ascii="Arial" w:eastAsia="Arial" w:hAnsi="Arial" w:cs="Arial"/>
-                <w:color w:val="000000"/>
-                <w:sz w:val="22"/>
-                <w:szCs w:val="22"/>
-              </w:rPr>
-            </w:pPr>
-            <w:r>
-              <w:rPr>
-                <w:rFonts w:ascii="Arial" w:eastAsia="Arial" w:hAnsi="Arial" w:cs="Arial"/>
-                <w:color w:val="000000"/>
-                <w:sz w:val="22"/>
-                <w:szCs w:val="22"/>
-              </w:rPr>
-              <w:lastRenderedPageBreak/>
+              <w:t xml:space="preserve"> la aplicación de un enfoque de gestión </w:t>
+            </w:r>
+            <w:r>
+              <w:rPr>
+                <w:rFonts w:ascii="Arial" w:eastAsia="Arial" w:hAnsi="Arial" w:cs="Arial"/>
+                <w:color w:val="000000"/>
+                <w:sz w:val="22"/>
+                <w:szCs w:val="22"/>
+              </w:rPr>
+              <w:t>predictivo</w:t>
+            </w:r>
+            <w:r>
+              <w:rPr>
+                <w:rFonts w:ascii="Arial" w:eastAsia="Arial" w:hAnsi="Arial" w:cs="Arial"/>
+                <w:color w:val="000000"/>
+                <w:sz w:val="22"/>
+                <w:szCs w:val="22"/>
+              </w:rPr>
+              <w:t xml:space="preserve">. </w:t>
+            </w:r>
+          </w:p>
+          <w:p>
+            <w:pPr>
+              <w:pBdr>
+                <w:top w:val="nil"/>
+                <w:left w:val="nil"/>
+                <w:bottom w:val="nil"/>
+                <w:right w:val="nil"/>
+                <w:between w:val="nil"/>
+              </w:pBdr>
+              <w:rPr>
+                <w:rFonts w:ascii="Arial" w:eastAsia="Arial" w:hAnsi="Arial" w:cs="Arial"/>
+                <w:color w:val="000000"/>
+                <w:sz w:val="22"/>
+                <w:szCs w:val="22"/>
+              </w:rPr>
+            </w:pPr>
+            <w:r>
+              <w:rPr>
+                <w:rFonts w:ascii="Arial" w:eastAsia="Arial" w:hAnsi="Arial" w:cs="Arial"/>
+                <w:color w:val="000000"/>
+                <w:sz w:val="22"/>
+                <w:szCs w:val="22"/>
+              </w:rPr>
               <w:t xml:space="preserve">En cuanto a la construcción de la solución de software, se empleará un enfoque de desarrollo basado en el modelo </w:t>
             </w:r>
             <w:r>
@@ -6969,7 +7169,25 @@
                 <w:sz w:val="22"/>
                 <w:szCs w:val="22"/>
               </w:rPr>
-              <w:t>La ejecución de implementación del sistema se encuentra por fuera del alcance del proyecto. La misma se debe realizar acorde a la especificación de la documentación de despliegue correspondientemente generada por el Arquitecto de Sistemas.</w:t>
+              <w:t>La ejecución de implementación del sistema se encuentra por fuera del alcance del proyecto. La misma se debe</w:t>
+            </w:r>
+            <w:r>
+              <w:rPr>
+                <w:rFonts w:ascii="Arial" w:eastAsia="Arial" w:hAnsi="Arial" w:cs="Arial"/>
+                <w:color w:val="000000"/>
+                <w:sz w:val="22"/>
+                <w:szCs w:val="22"/>
+              </w:rPr>
+              <w:t>rá</w:t>
+            </w:r>
+            <w:r>
+              <w:rPr>
+                <w:rFonts w:ascii="Arial" w:eastAsia="Arial" w:hAnsi="Arial" w:cs="Arial"/>
+                <w:color w:val="000000"/>
+                <w:sz w:val="22"/>
+                <w:szCs w:val="22"/>
+              </w:rPr>
+              <w:t xml:space="preserve"> realizar acorde a la especificación de la documentación de despliegue correspondientemente generada por el Arquitecto de Sistemas.</w:t>
             </w:r>
           </w:p>
           <w:p>
@@ -7100,7 +7318,47 @@
                 <w:sz w:val="20"/>
                 <w:szCs w:val="20"/>
               </w:rPr>
-              <w:t>(Aclaración: los principales hitos del proyecto están asociados a los objetivos parciales, teniendo en cuenta el enfoque de implementación elegido y los entregables del proyecto identificados. Este ítem suele completarse con una imagen del plan a muy alto nivel que se elabora con el propósito de mostrarlo en la presentación del kickoff del proyecto. A continuación se muestran dos modelos como ejemplo).</w:t>
+              <w:t xml:space="preserve">(Aclaración: los principales hitos del proyecto están asociados a los objetivos parciales, teniendo en cuenta el enfoque de implementación elegido y los entregables del proyecto identificados. Este ítem suele completarse con una imagen del plan a muy alto nivel que se elabora con el propósito de mostrarlo en la presentación del </w:t>
+            </w:r>
+            <w:proofErr w:type="spellStart"/>
+            <w:r>
+              <w:rPr>
+                <w:rFonts w:ascii="Arial" w:eastAsia="Arial" w:hAnsi="Arial" w:cs="Arial"/>
+                <w:color w:val="000000"/>
+                <w:sz w:val="20"/>
+                <w:szCs w:val="20"/>
+              </w:rPr>
+              <w:t>kickoff</w:t>
+            </w:r>
+            <w:proofErr w:type="spellEnd"/>
+            <w:r>
+              <w:rPr>
+                <w:rFonts w:ascii="Arial" w:eastAsia="Arial" w:hAnsi="Arial" w:cs="Arial"/>
+                <w:color w:val="000000"/>
+                <w:sz w:val="20"/>
+                <w:szCs w:val="20"/>
+              </w:rPr>
+              <w:t xml:space="preserve"> del proyecto. A </w:t>
+            </w:r>
+            <w:proofErr w:type="gramStart"/>
+            <w:r>
+              <w:rPr>
+                <w:rFonts w:ascii="Arial" w:eastAsia="Arial" w:hAnsi="Arial" w:cs="Arial"/>
+                <w:color w:val="000000"/>
+                <w:sz w:val="20"/>
+                <w:szCs w:val="20"/>
+              </w:rPr>
+              <w:t>continuación</w:t>
+            </w:r>
+            <w:proofErr w:type="gramEnd"/>
+            <w:r>
+              <w:rPr>
+                <w:rFonts w:ascii="Arial" w:eastAsia="Arial" w:hAnsi="Arial" w:cs="Arial"/>
+                <w:color w:val="000000"/>
+                <w:sz w:val="20"/>
+                <w:szCs w:val="20"/>
+              </w:rPr>
+              <w:t xml:space="preserve"> se muestran dos modelos como ejemplo).</w:t>
             </w:r>
           </w:p>
           <w:p>
@@ -7545,7 +7803,27 @@
                 <w:sz w:val="20"/>
                 <w:szCs w:val="20"/>
               </w:rPr>
-              <w:t>Dado que los  componentes de software externos pueden presentar vulnerabilidades de seguridad, entonces el sistema se podría ver comprometido</w:t>
+              <w:t xml:space="preserve">Dado que </w:t>
+            </w:r>
+            <w:proofErr w:type="gramStart"/>
+            <w:r>
+              <w:rPr>
+                <w:rFonts w:ascii="Arial" w:eastAsia="Arial" w:hAnsi="Arial" w:cs="Arial"/>
+                <w:color w:val="000000"/>
+                <w:sz w:val="20"/>
+                <w:szCs w:val="20"/>
+              </w:rPr>
+              <w:t>los  componentes</w:t>
+            </w:r>
+            <w:proofErr w:type="gramEnd"/>
+            <w:r>
+              <w:rPr>
+                <w:rFonts w:ascii="Arial" w:eastAsia="Arial" w:hAnsi="Arial" w:cs="Arial"/>
+                <w:color w:val="000000"/>
+                <w:sz w:val="20"/>
+                <w:szCs w:val="20"/>
+              </w:rPr>
+              <w:t xml:space="preserve"> de software externos pueden presentar vulnerabilidades de seguridad, entonces el sistema se podría ver comprometido</w:t>
             </w:r>
           </w:p>
           <w:p>
@@ -7734,7 +8012,27 @@
                 <w:sz w:val="20"/>
                 <w:szCs w:val="20"/>
               </w:rPr>
-              <w:t>(Aclaración: se identifica como supuesto a toda acción que no ha sido contemplada como parte del alcance del proyecto y que el equipo considera que el usuario, cliente / sponsor debiera conocer. Muchas veces, se lo utiliza como elemento de negociación para modificar el alcance del proyecto).</w:t>
+              <w:t xml:space="preserve">(Aclaración: se identifica como supuesto a toda acción que no ha sido contemplada como parte del alcance del proyecto y que el equipo considera que el usuario, cliente / </w:t>
+            </w:r>
+            <w:proofErr w:type="gramStart"/>
+            <w:r>
+              <w:rPr>
+                <w:rFonts w:ascii="Arial" w:eastAsia="Arial" w:hAnsi="Arial" w:cs="Arial"/>
+                <w:color w:val="000000"/>
+                <w:sz w:val="20"/>
+                <w:szCs w:val="20"/>
+              </w:rPr>
+              <w:t>sponsor</w:t>
+            </w:r>
+            <w:proofErr w:type="gramEnd"/>
+            <w:r>
+              <w:rPr>
+                <w:rFonts w:ascii="Arial" w:eastAsia="Arial" w:hAnsi="Arial" w:cs="Arial"/>
+                <w:color w:val="000000"/>
+                <w:sz w:val="20"/>
+                <w:szCs w:val="20"/>
+              </w:rPr>
+              <w:t xml:space="preserve"> debiera conocer. Muchas veces, se lo utiliza como elemento de negociación para modificar el alcance del proyecto).</w:t>
             </w:r>
           </w:p>
           <w:p>
@@ -7861,7 +8159,27 @@
                 <w:sz w:val="20"/>
                 <w:szCs w:val="20"/>
               </w:rPr>
-              <w:t>(Aclaración: se identifica como restricción a toda acción que se considera bloqueante del proyecto, sin embargo, se considera desde una perspectiva de responsabilidad del usuario, cliente / sponsor del proyecto. También, se lo suele encontrar como responsabilidad del cliente).</w:t>
+              <w:t xml:space="preserve">(Aclaración: se identifica como restricción a toda acción que se considera bloqueante del proyecto, sin embargo, se considera desde una perspectiva de responsabilidad del usuario, cliente / </w:t>
+            </w:r>
+            <w:proofErr w:type="gramStart"/>
+            <w:r>
+              <w:rPr>
+                <w:rFonts w:ascii="Arial" w:eastAsia="Arial" w:hAnsi="Arial" w:cs="Arial"/>
+                <w:color w:val="000000"/>
+                <w:sz w:val="20"/>
+                <w:szCs w:val="20"/>
+              </w:rPr>
+              <w:t>sponsor</w:t>
+            </w:r>
+            <w:proofErr w:type="gramEnd"/>
+            <w:r>
+              <w:rPr>
+                <w:rFonts w:ascii="Arial" w:eastAsia="Arial" w:hAnsi="Arial" w:cs="Arial"/>
+                <w:color w:val="000000"/>
+                <w:sz w:val="20"/>
+                <w:szCs w:val="20"/>
+              </w:rPr>
+              <w:t xml:space="preserve"> del proyecto. También, se lo suele encontrar como responsabilidad del cliente).</w:t>
             </w:r>
           </w:p>
           <w:p>
@@ -8240,6 +8558,7 @@
         </w:rPr>
         <w:tab/>
       </w:r>
+      <w:proofErr w:type="gramStart"/>
       <w:r>
         <w:rPr>
           <w:rFonts w:ascii="Arial" w:eastAsia="Arial" w:hAnsi="Arial" w:cs="Arial"/>
@@ -8247,7 +8566,17 @@
           <w:sz w:val="22"/>
           <w:szCs w:val="22"/>
         </w:rPr>
-        <w:t>Fecha:_________________</w:t>
+        <w:t>Fecha:_</w:t>
+      </w:r>
+      <w:proofErr w:type="gramEnd"/>
+      <w:r>
+        <w:rPr>
+          <w:rFonts w:ascii="Arial" w:eastAsia="Arial" w:hAnsi="Arial" w:cs="Arial"/>
+          <w:color w:val="000000"/>
+          <w:sz w:val="22"/>
+          <w:szCs w:val="22"/>
+        </w:rPr>
+        <w:t>________________</w:t>
       </w:r>
       <w:r>
         <w:rPr>
@@ -8387,6 +8716,7 @@
         </w:rPr>
         <w:tab/>
       </w:r>
+      <w:proofErr w:type="gramStart"/>
       <w:r>
         <w:rPr>
           <w:rFonts w:ascii="Arial" w:eastAsia="Arial" w:hAnsi="Arial" w:cs="Arial"/>
@@ -8394,7 +8724,17 @@
           <w:sz w:val="22"/>
           <w:szCs w:val="22"/>
         </w:rPr>
-        <w:t>Fecha:_________________</w:t>
+        <w:t>Fecha:_</w:t>
+      </w:r>
+      <w:proofErr w:type="gramEnd"/>
+      <w:r>
+        <w:rPr>
+          <w:rFonts w:ascii="Arial" w:eastAsia="Arial" w:hAnsi="Arial" w:cs="Arial"/>
+          <w:color w:val="000000"/>
+          <w:sz w:val="22"/>
+          <w:szCs w:val="22"/>
+        </w:rPr>
+        <w:t>________________</w:t>
       </w:r>
       <w:r>
         <w:rPr>
@@ -8474,7 +8814,17 @@
           <w:sz w:val="20"/>
           <w:szCs w:val="20"/>
         </w:rPr>
-        <w:t xml:space="preserve">(Aclaración: la aprobación del documento, estará dada por todos los docentes  </w:t>
+        <w:t xml:space="preserve">(Aclaración: la aprobación del documento, estará dada por todos los </w:t>
+      </w:r>
+      <w:proofErr w:type="gramStart"/>
+      <w:r>
+        <w:rPr>
+          <w:rFonts w:ascii="Arial" w:eastAsia="Arial" w:hAnsi="Arial" w:cs="Arial"/>
+          <w:color w:val="000000"/>
+          <w:sz w:val="20"/>
+          <w:szCs w:val="20"/>
+        </w:rPr>
+        <w:t xml:space="preserve">docentes  </w:t>
       </w:r>
       <w:r>
         <w:rPr>
@@ -8484,6 +8834,7 @@
         </w:rPr>
         <w:t>adicionales</w:t>
       </w:r>
+      <w:proofErr w:type="gramEnd"/>
       <w:r>
         <w:rPr>
           <w:rFonts w:ascii="Arial" w:eastAsia="Arial" w:hAnsi="Arial" w:cs="Arial"/>
@@ -8800,6 +9151,7 @@
         <w:szCs w:val="20"/>
       </w:rPr>
     </w:pPr>
+    <w:proofErr w:type="spellStart"/>
     <w:r>
       <w:rPr>
         <w:rFonts w:ascii="Arial" w:eastAsia="Arial" w:hAnsi="Arial" w:cs="Arial"/>
@@ -8807,7 +9159,17 @@
         <w:sz w:val="16"/>
         <w:szCs w:val="16"/>
       </w:rPr>
-      <w:t>Template 2023</w:t>
+      <w:t>Template</w:t>
+    </w:r>
+    <w:proofErr w:type="spellEnd"/>
+    <w:r>
+      <w:rPr>
+        <w:rFonts w:ascii="Arial" w:eastAsia="Arial" w:hAnsi="Arial" w:cs="Arial"/>
+        <w:color w:val="000000"/>
+        <w:sz w:val="16"/>
+        <w:szCs w:val="16"/>
+      </w:rPr>
+      <w:t xml:space="preserve"> 2023</w:t>
     </w:r>
   </w:p>
 </w:ftr>
@@ -10754,15 +11116,6 @@
   </w:num>
   <w:num w:numId="12" w16cid:durableId="1703750016">
     <w:abstractNumId w:val="4"/>
-    <w:lvlOverride w:ilvl="0"/>
-    <w:lvlOverride w:ilvl="1"/>
-    <w:lvlOverride w:ilvl="2"/>
-    <w:lvlOverride w:ilvl="3"/>
-    <w:lvlOverride w:ilvl="4"/>
-    <w:lvlOverride w:ilvl="5"/>
-    <w:lvlOverride w:ilvl="6"/>
-    <w:lvlOverride w:ilvl="7"/>
-    <w:lvlOverride w:ilvl="8"/>
   </w:num>
   <w:num w:numId="13" w16cid:durableId="2008749704">
     <w:abstractNumId w:val="1"/>

</xml_diff>

<commit_message>
acta beneficios y enfoque producto corregido
</commit_message>
<xml_diff>
--- a/1-Acta de Proyecto - UTN - 2023.docx
+++ b/1-Acta de Proyecto - UTN - 2023.docx
@@ -2127,6 +2127,15 @@
                 <w:szCs w:val="22"/>
               </w:rPr>
             </w:pPr>
+            <w:r>
+              <w:rPr>
+                <w:rFonts w:ascii="Arial" w:eastAsia="Arial" w:hAnsi="Arial" w:cs="Arial"/>
+                <w:color w:val="000000"/>
+                <w:sz w:val="22"/>
+                <w:szCs w:val="22"/>
+              </w:rPr>
+              <w:t>30/10/23</w:t>
+            </w:r>
           </w:p>
         </w:tc>
         <w:tc>
@@ -2158,6 +2167,15 @@
                 <w:szCs w:val="22"/>
               </w:rPr>
             </w:pPr>
+            <w:r>
+              <w:rPr>
+                <w:rFonts w:ascii="Arial" w:eastAsia="Arial" w:hAnsi="Arial" w:cs="Arial"/>
+                <w:color w:val="000000"/>
+                <w:sz w:val="22"/>
+                <w:szCs w:val="22"/>
+              </w:rPr>
+              <w:t>1.3</w:t>
+            </w:r>
           </w:p>
         </w:tc>
         <w:tc>
@@ -2188,6 +2206,15 @@
                 <w:szCs w:val="22"/>
               </w:rPr>
             </w:pPr>
+            <w:r>
+              <w:rPr>
+                <w:rFonts w:ascii="Arial" w:eastAsia="Arial" w:hAnsi="Arial" w:cs="Arial"/>
+                <w:color w:val="000000"/>
+                <w:sz w:val="22"/>
+                <w:szCs w:val="22"/>
+              </w:rPr>
+              <w:t>Corrección del Sprint 3 y Sprint 4</w:t>
+            </w:r>
           </w:p>
         </w:tc>
         <w:tc>
@@ -2218,6 +2245,15 @@
                 <w:szCs w:val="22"/>
               </w:rPr>
             </w:pPr>
+            <w:r>
+              <w:rPr>
+                <w:rFonts w:ascii="Arial" w:eastAsia="Arial" w:hAnsi="Arial" w:cs="Arial"/>
+                <w:color w:val="000000"/>
+                <w:sz w:val="22"/>
+                <w:szCs w:val="22"/>
+              </w:rPr>
+              <w:t>Autor</w:t>
+            </w:r>
           </w:p>
         </w:tc>
         <w:tc>
@@ -2247,6 +2283,15 @@
                 <w:szCs w:val="22"/>
               </w:rPr>
             </w:pPr>
+            <w:r>
+              <w:rPr>
+                <w:rFonts w:ascii="Arial" w:eastAsia="Arial" w:hAnsi="Arial" w:cs="Arial"/>
+                <w:color w:val="000000"/>
+                <w:sz w:val="22"/>
+                <w:szCs w:val="22"/>
+              </w:rPr>
+              <w:t>Marco Augusto Piatti Castro</w:t>
+            </w:r>
           </w:p>
         </w:tc>
       </w:tr>
@@ -3421,61 +3466,39 @@
                 <w:sz w:val="22"/>
                 <w:szCs w:val="22"/>
               </w:rPr>
-              <w:t xml:space="preserve">Tiene el potencial de generar nuevos negocios basados en el consumo de métricas, </w:t>
-            </w:r>
-            <w:r>
-              <w:rPr>
-                <w:rFonts w:ascii="Arial" w:eastAsia="Arial" w:hAnsi="Arial" w:cs="Arial"/>
-                <w:color w:val="000000"/>
-                <w:sz w:val="22"/>
-                <w:szCs w:val="22"/>
-              </w:rPr>
-              <w:t xml:space="preserve">como </w:t>
-            </w:r>
-            <w:r>
-              <w:rPr>
-                <w:rFonts w:ascii="Arial" w:eastAsia="Arial" w:hAnsi="Arial" w:cs="Arial"/>
-                <w:color w:val="000000"/>
-                <w:sz w:val="22"/>
-                <w:szCs w:val="22"/>
-              </w:rPr>
-              <w:t xml:space="preserve">la generación de </w:t>
-            </w:r>
-            <w:r>
-              <w:rPr>
-                <w:rFonts w:ascii="Arial" w:eastAsia="Arial" w:hAnsi="Arial" w:cs="Arial"/>
-                <w:color w:val="000000"/>
-                <w:sz w:val="22"/>
-                <w:szCs w:val="22"/>
-              </w:rPr>
-              <w:t>recomendaciones personalizadas sobre el uso de agua, o integraciones con sistemas de control hogareños para</w:t>
-            </w:r>
-            <w:r>
-              <w:rPr>
-                <w:rFonts w:ascii="Arial" w:eastAsia="Arial" w:hAnsi="Arial" w:cs="Arial"/>
-                <w:color w:val="000000"/>
-                <w:sz w:val="22"/>
-                <w:szCs w:val="22"/>
-              </w:rPr>
-              <w:t xml:space="preserve"> la gestión automatizada del tanque</w:t>
-            </w:r>
-            <w:r>
-              <w:rPr>
-                <w:rFonts w:ascii="Arial" w:eastAsia="Arial" w:hAnsi="Arial" w:cs="Arial"/>
-                <w:color w:val="000000"/>
-                <w:sz w:val="22"/>
-                <w:szCs w:val="22"/>
-              </w:rPr>
-              <w:t>.</w:t>
+              <w:t>Generación de recomendaciones personalizadas sobre el uso de agua, o integraciones con sistemas de control hogareños para la gestión automatizada del tanque.</w:t>
+            </w:r>
+            <w:r>
+              <w:rPr>
+                <w:rFonts w:ascii="Arial" w:eastAsia="Arial" w:hAnsi="Arial" w:cs="Arial"/>
+                <w:color w:val="000000"/>
+                <w:sz w:val="22"/>
+                <w:szCs w:val="22"/>
+              </w:rPr>
+              <w:t xml:space="preserve"> </w:t>
             </w:r>
           </w:p>
           <w:p>
             <w:pPr>
               <w:pStyle w:val="Prrafodelista"/>
-              <w:numPr>
-                <w:ilvl w:val="0"/>
-                <w:numId w:val="6"/>
-              </w:numPr>
+              <w:pBdr>
+                <w:top w:val="nil"/>
+                <w:left w:val="nil"/>
+                <w:bottom w:val="nil"/>
+                <w:right w:val="nil"/>
+                <w:between w:val="nil"/>
+              </w:pBdr>
+              <w:rPr>
+                <w:rFonts w:ascii="Arial" w:eastAsia="Arial" w:hAnsi="Arial" w:cs="Arial"/>
+                <w:color w:val="000000"/>
+                <w:sz w:val="22"/>
+                <w:szCs w:val="22"/>
+              </w:rPr>
+            </w:pPr>
+          </w:p>
+          <w:p>
+            <w:pPr>
+              <w:pStyle w:val="Prrafodelista"/>
               <w:pBdr>
                 <w:top w:val="nil"/>
                 <w:left w:val="nil"/>
@@ -7146,6 +7169,69 @@
           <w:tcPr>
             <w:tcW w:w="10305" w:type="dxa"/>
           </w:tcPr>
+          <w:p>
+            <w:pPr>
+              <w:pBdr>
+                <w:top w:val="nil"/>
+                <w:left w:val="nil"/>
+                <w:bottom w:val="nil"/>
+                <w:right w:val="nil"/>
+                <w:between w:val="nil"/>
+              </w:pBdr>
+              <w:rPr>
+                <w:rFonts w:ascii="Arial" w:eastAsia="Arial" w:hAnsi="Arial" w:cs="Arial"/>
+                <w:color w:val="000000"/>
+                <w:sz w:val="22"/>
+                <w:szCs w:val="22"/>
+              </w:rPr>
+            </w:pPr>
+            <w:r>
+              <w:rPr>
+                <w:rFonts w:ascii="Arial" w:eastAsia="Arial" w:hAnsi="Arial" w:cs="Arial"/>
+                <w:color w:val="000000"/>
+                <w:sz w:val="22"/>
+                <w:szCs w:val="22"/>
+              </w:rPr>
+              <w:t xml:space="preserve">El software desarrollado se enterará de forma total por única vez, lo cual corresponde al enfoque Big </w:t>
+            </w:r>
+            <w:proofErr w:type="spellStart"/>
+            <w:r>
+              <w:rPr>
+                <w:rFonts w:ascii="Arial" w:eastAsia="Arial" w:hAnsi="Arial" w:cs="Arial"/>
+                <w:color w:val="000000"/>
+                <w:sz w:val="22"/>
+                <w:szCs w:val="22"/>
+              </w:rPr>
+              <w:t>Bang</w:t>
+            </w:r>
+            <w:proofErr w:type="spellEnd"/>
+            <w:r>
+              <w:rPr>
+                <w:rFonts w:ascii="Arial" w:eastAsia="Arial" w:hAnsi="Arial" w:cs="Arial"/>
+                <w:color w:val="000000"/>
+                <w:sz w:val="22"/>
+                <w:szCs w:val="22"/>
+              </w:rPr>
+              <w:t>.</w:t>
+            </w:r>
+          </w:p>
+          <w:p>
+            <w:pPr>
+              <w:pBdr>
+                <w:top w:val="nil"/>
+                <w:left w:val="nil"/>
+                <w:bottom w:val="nil"/>
+                <w:right w:val="nil"/>
+                <w:between w:val="nil"/>
+              </w:pBdr>
+              <w:rPr>
+                <w:rFonts w:ascii="Arial" w:eastAsia="Arial" w:hAnsi="Arial" w:cs="Arial"/>
+                <w:color w:val="000000"/>
+                <w:sz w:val="22"/>
+                <w:szCs w:val="22"/>
+              </w:rPr>
+            </w:pPr>
+          </w:p>
           <w:p>
             <w:pPr>
               <w:pBdr>
@@ -9629,7 +9715,7 @@
               <w:sz w:val="20"/>
               <w:szCs w:val="20"/>
             </w:rPr>
-            <w:t>2</w:t>
+            <w:t>3</w:t>
           </w:r>
         </w:p>
       </w:tc>
@@ -9662,7 +9748,7 @@
               <w:sz w:val="20"/>
               <w:szCs w:val="20"/>
             </w:rPr>
-            <w:t>11/10</w:t>
+            <w:t>30/10</w:t>
           </w:r>
           <w:r>
             <w:rPr>

</xml_diff>

<commit_message>
suposiciones restricciones y adicionales
</commit_message>
<xml_diff>
--- a/1-Acta de Proyecto - UTN - 2023.docx
+++ b/1-Acta de Proyecto - UTN - 2023.docx
@@ -3466,16 +3466,7 @@
                 <w:sz w:val="22"/>
                 <w:szCs w:val="22"/>
               </w:rPr>
-              <w:t>Generación de recomendaciones personalizadas sobre el uso de agua, o integraciones con sistemas de control hogareños para la gestión automatizada del tanque.</w:t>
-            </w:r>
-            <w:r>
-              <w:rPr>
-                <w:rFonts w:ascii="Arial" w:eastAsia="Arial" w:hAnsi="Arial" w:cs="Arial"/>
-                <w:color w:val="000000"/>
-                <w:sz w:val="22"/>
-                <w:szCs w:val="22"/>
-              </w:rPr>
-              <w:t xml:space="preserve"> </w:t>
+              <w:t xml:space="preserve">Generación de recomendaciones personalizadas sobre el uso de agua, o integraciones con sistemas de control hogareños para la gestión automatizada del tanque. </w:t>
             </w:r>
           </w:p>
           <w:p>
@@ -8060,83 +8051,43 @@
           </w:p>
           <w:p>
             <w:pPr>
-              <w:pBdr>
-                <w:top w:val="nil"/>
-                <w:left w:val="nil"/>
-                <w:bottom w:val="nil"/>
-                <w:right w:val="nil"/>
-                <w:between w:val="nil"/>
-              </w:pBdr>
-              <w:rPr>
-                <w:rFonts w:ascii="Arial" w:eastAsia="Arial" w:hAnsi="Arial" w:cs="Arial"/>
-                <w:color w:val="000000"/>
-                <w:sz w:val="20"/>
-                <w:szCs w:val="20"/>
-              </w:rPr>
-            </w:pPr>
-          </w:p>
-          <w:p>
-            <w:pPr>
-              <w:pBdr>
-                <w:top w:val="nil"/>
-                <w:left w:val="nil"/>
-                <w:bottom w:val="nil"/>
-                <w:right w:val="nil"/>
-                <w:between w:val="nil"/>
-              </w:pBdr>
-              <w:rPr>
-                <w:rFonts w:ascii="Arial" w:eastAsia="Arial" w:hAnsi="Arial" w:cs="Arial"/>
-                <w:color w:val="000000"/>
-                <w:sz w:val="20"/>
-                <w:szCs w:val="20"/>
-              </w:rPr>
-            </w:pPr>
-            <w:r>
-              <w:rPr>
-                <w:rFonts w:ascii="Arial" w:eastAsia="Arial" w:hAnsi="Arial" w:cs="Arial"/>
-                <w:color w:val="000000"/>
-                <w:sz w:val="20"/>
-                <w:szCs w:val="20"/>
-              </w:rPr>
-              <w:t xml:space="preserve">(Aclaración: se identifica como supuesto a toda acción que no ha sido contemplada como parte del alcance del proyecto y que el equipo considera que el usuario, cliente / </w:t>
-            </w:r>
-            <w:proofErr w:type="gramStart"/>
-            <w:r>
-              <w:rPr>
-                <w:rFonts w:ascii="Arial" w:eastAsia="Arial" w:hAnsi="Arial" w:cs="Arial"/>
-                <w:color w:val="000000"/>
-                <w:sz w:val="20"/>
-                <w:szCs w:val="20"/>
-              </w:rPr>
-              <w:t>sponsor</w:t>
-            </w:r>
-            <w:proofErr w:type="gramEnd"/>
-            <w:r>
-              <w:rPr>
-                <w:rFonts w:ascii="Arial" w:eastAsia="Arial" w:hAnsi="Arial" w:cs="Arial"/>
-                <w:color w:val="000000"/>
-                <w:sz w:val="20"/>
-                <w:szCs w:val="20"/>
-              </w:rPr>
-              <w:t xml:space="preserve"> debiera conocer. Muchas veces, se lo utiliza como elemento de negociación para modificar el alcance del proyecto).</w:t>
-            </w:r>
-          </w:p>
-          <w:p>
-            <w:pPr>
-              <w:pBdr>
-                <w:top w:val="nil"/>
-                <w:left w:val="nil"/>
-                <w:bottom w:val="nil"/>
-                <w:right w:val="nil"/>
-                <w:between w:val="nil"/>
-              </w:pBdr>
-              <w:rPr>
-                <w:rFonts w:ascii="Arial" w:eastAsia="Arial" w:hAnsi="Arial" w:cs="Arial"/>
-                <w:color w:val="000000"/>
-                <w:sz w:val="22"/>
-                <w:szCs w:val="22"/>
-              </w:rPr>
-            </w:pPr>
+              <w:pStyle w:val="Prrafodelista"/>
+              <w:numPr>
+                <w:ilvl w:val="0"/>
+                <w:numId w:val="15"/>
+              </w:numPr>
+              <w:pBdr>
+                <w:top w:val="nil"/>
+                <w:left w:val="nil"/>
+                <w:bottom w:val="nil"/>
+                <w:right w:val="nil"/>
+                <w:between w:val="nil"/>
+              </w:pBdr>
+              <w:rPr>
+                <w:rFonts w:ascii="Arial" w:eastAsia="Arial" w:hAnsi="Arial" w:cs="Arial"/>
+                <w:color w:val="000000"/>
+                <w:sz w:val="22"/>
+                <w:szCs w:val="22"/>
+              </w:rPr>
+            </w:pPr>
+            <w:r>
+              <w:rPr>
+                <w:rFonts w:ascii="Arial" w:eastAsia="Arial" w:hAnsi="Arial" w:cs="Arial"/>
+                <w:color w:val="000000"/>
+                <w:sz w:val="22"/>
+                <w:szCs w:val="22"/>
+              </w:rPr>
+              <w:t>Se supone que no habrá cambios significativos en las regulaciones gubernamentales o normativas que afecten la ejecución del proyecto.</w:t>
+            </w:r>
+            <w:r>
+              <w:rPr>
+                <w:rFonts w:ascii="Arial" w:eastAsia="Arial" w:hAnsi="Arial" w:cs="Arial"/>
+                <w:color w:val="000000"/>
+                <w:sz w:val="22"/>
+                <w:szCs w:val="22"/>
+              </w:rPr>
+              <w:br/>
+            </w:r>
           </w:p>
         </w:tc>
       </w:tr>
@@ -8207,76 +8158,54 @@
           </w:p>
           <w:p>
             <w:pPr>
-              <w:pBdr>
-                <w:top w:val="nil"/>
-                <w:left w:val="nil"/>
-                <w:bottom w:val="nil"/>
-                <w:right w:val="nil"/>
-                <w:between w:val="nil"/>
-              </w:pBdr>
-              <w:rPr>
-                <w:rFonts w:ascii="Arial" w:eastAsia="Arial" w:hAnsi="Arial" w:cs="Arial"/>
-                <w:color w:val="000000"/>
-                <w:sz w:val="20"/>
-                <w:szCs w:val="20"/>
-              </w:rPr>
-            </w:pPr>
-          </w:p>
-          <w:p>
-            <w:pPr>
-              <w:pBdr>
-                <w:top w:val="nil"/>
-                <w:left w:val="nil"/>
-                <w:bottom w:val="nil"/>
-                <w:right w:val="nil"/>
-                <w:between w:val="nil"/>
-              </w:pBdr>
-              <w:rPr>
-                <w:rFonts w:ascii="Arial" w:eastAsia="Arial" w:hAnsi="Arial" w:cs="Arial"/>
-                <w:color w:val="000000"/>
-                <w:sz w:val="20"/>
-                <w:szCs w:val="20"/>
-              </w:rPr>
-            </w:pPr>
-            <w:r>
-              <w:rPr>
-                <w:rFonts w:ascii="Arial" w:eastAsia="Arial" w:hAnsi="Arial" w:cs="Arial"/>
-                <w:color w:val="000000"/>
-                <w:sz w:val="20"/>
-                <w:szCs w:val="20"/>
-              </w:rPr>
-              <w:t xml:space="preserve">(Aclaración: se identifica como restricción a toda acción que se considera bloqueante del proyecto, sin embargo, se considera desde una perspectiva de responsabilidad del usuario, cliente / </w:t>
-            </w:r>
-            <w:proofErr w:type="gramStart"/>
-            <w:r>
-              <w:rPr>
-                <w:rFonts w:ascii="Arial" w:eastAsia="Arial" w:hAnsi="Arial" w:cs="Arial"/>
-                <w:color w:val="000000"/>
-                <w:sz w:val="20"/>
-                <w:szCs w:val="20"/>
-              </w:rPr>
-              <w:t>sponsor</w:t>
-            </w:r>
-            <w:proofErr w:type="gramEnd"/>
-            <w:r>
-              <w:rPr>
-                <w:rFonts w:ascii="Arial" w:eastAsia="Arial" w:hAnsi="Arial" w:cs="Arial"/>
-                <w:color w:val="000000"/>
-                <w:sz w:val="20"/>
-                <w:szCs w:val="20"/>
-              </w:rPr>
-              <w:t xml:space="preserve"> del proyecto. También, se lo suele encontrar como responsabilidad del cliente).</w:t>
-            </w:r>
-          </w:p>
-          <w:p>
-            <w:pPr>
-              <w:pBdr>
-                <w:top w:val="nil"/>
-                <w:left w:val="nil"/>
-                <w:bottom w:val="nil"/>
-                <w:right w:val="nil"/>
-                <w:between w:val="nil"/>
-              </w:pBdr>
+              <w:pStyle w:val="Prrafodelista"/>
+              <w:numPr>
+                <w:ilvl w:val="0"/>
+                <w:numId w:val="14"/>
+              </w:numPr>
+              <w:pBdr>
+                <w:top w:val="nil"/>
+                <w:left w:val="nil"/>
+                <w:bottom w:val="nil"/>
+                <w:right w:val="nil"/>
+                <w:between w:val="nil"/>
+              </w:pBdr>
+              <w:rPr>
+                <w:rFonts w:ascii="Arial" w:eastAsia="Arial" w:hAnsi="Arial" w:cs="Arial"/>
+                <w:color w:val="000000"/>
+                <w:sz w:val="22"/>
+                <w:szCs w:val="22"/>
+              </w:rPr>
+            </w:pPr>
+            <w:r>
+              <w:rPr>
+                <w:rFonts w:ascii="Arial" w:eastAsia="Arial" w:hAnsi="Arial" w:cs="Arial"/>
+                <w:color w:val="000000"/>
+                <w:sz w:val="22"/>
+                <w:szCs w:val="22"/>
+              </w:rPr>
+              <w:t xml:space="preserve">Si </w:t>
+            </w:r>
+            <w:r>
+              <w:rPr>
+                <w:rFonts w:ascii="Arial" w:eastAsia="Arial" w:hAnsi="Arial" w:cs="Arial"/>
+                <w:color w:val="000000"/>
+                <w:sz w:val="22"/>
+                <w:szCs w:val="22"/>
+              </w:rPr>
+              <w:t>al momento de realizar las pruebas de aceptación, los usuarios expertos no se encuentran disponibles, entonces no se podrá seguir con el proyecto</w:t>
+            </w:r>
+          </w:p>
+          <w:p>
+            <w:pPr>
+              <w:pBdr>
+                <w:top w:val="nil"/>
+                <w:left w:val="nil"/>
+                <w:bottom w:val="nil"/>
+                <w:right w:val="nil"/>
+                <w:between w:val="nil"/>
+              </w:pBdr>
+              <w:ind w:left="360"/>
               <w:rPr>
                 <w:rFonts w:ascii="Arial" w:eastAsia="Arial" w:hAnsi="Arial" w:cs="Arial"/>
                 <w:color w:val="000000"/>
@@ -8349,175 +8278,52 @@
                 <w:sz w:val="22"/>
                 <w:szCs w:val="22"/>
               </w:rPr>
-              <w:lastRenderedPageBreak/>
               <w:t>Se registran, en caso de ser necesario, requerimientos especiales o adicionales para el proyecto.</w:t>
             </w:r>
           </w:p>
           <w:p>
             <w:pPr>
-              <w:pBdr>
-                <w:top w:val="nil"/>
-                <w:left w:val="nil"/>
-                <w:bottom w:val="nil"/>
-                <w:right w:val="nil"/>
-                <w:between w:val="nil"/>
-              </w:pBdr>
-              <w:rPr>
-                <w:rFonts w:ascii="Arial" w:eastAsia="Arial" w:hAnsi="Arial" w:cs="Arial"/>
-                <w:color w:val="000000"/>
-                <w:sz w:val="20"/>
-                <w:szCs w:val="20"/>
-              </w:rPr>
-            </w:pPr>
-          </w:p>
-          <w:p>
-            <w:pPr>
-              <w:pBdr>
-                <w:top w:val="nil"/>
-                <w:left w:val="nil"/>
-                <w:bottom w:val="nil"/>
-                <w:right w:val="nil"/>
-                <w:between w:val="nil"/>
-              </w:pBdr>
-              <w:rPr>
-                <w:rFonts w:ascii="Arial" w:eastAsia="Arial" w:hAnsi="Arial" w:cs="Arial"/>
-                <w:color w:val="000000"/>
-                <w:sz w:val="20"/>
-                <w:szCs w:val="20"/>
-              </w:rPr>
-            </w:pPr>
-            <w:r>
-              <w:rPr>
-                <w:rFonts w:ascii="Arial" w:eastAsia="Arial" w:hAnsi="Arial" w:cs="Arial"/>
-                <w:color w:val="000000"/>
-                <w:sz w:val="20"/>
-                <w:szCs w:val="20"/>
-              </w:rPr>
-              <w:t>(Aclaración: se considera requerimiento adicional, ya sea a algún tipo de material, dispositivo especial o recurso especializado que deba contemplarse para algún momento del proyecto).</w:t>
-            </w:r>
-          </w:p>
-          <w:p>
-            <w:pPr>
-              <w:pBdr>
-                <w:top w:val="nil"/>
-                <w:left w:val="nil"/>
-                <w:bottom w:val="nil"/>
-                <w:right w:val="nil"/>
-                <w:between w:val="nil"/>
-              </w:pBdr>
-              <w:rPr>
-                <w:rFonts w:ascii="Arial" w:eastAsia="Arial" w:hAnsi="Arial" w:cs="Arial"/>
-                <w:color w:val="000000"/>
-                <w:sz w:val="22"/>
-                <w:szCs w:val="22"/>
-              </w:rPr>
-            </w:pPr>
+              <w:pStyle w:val="Prrafodelista"/>
+              <w:numPr>
+                <w:ilvl w:val="0"/>
+                <w:numId w:val="14"/>
+              </w:numPr>
+              <w:pBdr>
+                <w:top w:val="nil"/>
+                <w:left w:val="nil"/>
+                <w:bottom w:val="nil"/>
+                <w:right w:val="nil"/>
+                <w:between w:val="nil"/>
+              </w:pBdr>
+              <w:rPr>
+                <w:rFonts w:ascii="Arial" w:eastAsia="Arial" w:hAnsi="Arial" w:cs="Arial"/>
+                <w:color w:val="000000"/>
+                <w:sz w:val="22"/>
+                <w:szCs w:val="22"/>
+              </w:rPr>
+            </w:pPr>
+            <w:r>
+              <w:rPr>
+                <w:rFonts w:ascii="Arial" w:eastAsia="Arial" w:hAnsi="Arial" w:cs="Arial"/>
+                <w:color w:val="000000"/>
+                <w:sz w:val="22"/>
+                <w:szCs w:val="22"/>
+              </w:rPr>
+              <w:t>Se asume que el equipo contará con la plataforma de hardware necesaria para poder realizar las pruebas del sistema</w:t>
+            </w:r>
+            <w:r>
+              <w:rPr>
+                <w:rFonts w:ascii="Arial" w:eastAsia="Arial" w:hAnsi="Arial" w:cs="Arial"/>
+                <w:color w:val="000000"/>
+                <w:sz w:val="22"/>
+                <w:szCs w:val="22"/>
+              </w:rPr>
+              <w:br/>
+            </w:r>
           </w:p>
         </w:tc>
       </w:tr>
     </w:tbl>
-    <w:p>
-      <w:pPr>
-        <w:pBdr>
-          <w:top w:val="nil"/>
-          <w:left w:val="nil"/>
-          <w:bottom w:val="nil"/>
-          <w:right w:val="nil"/>
-          <w:between w:val="nil"/>
-        </w:pBdr>
-        <w:rPr>
-          <w:rFonts w:ascii="Arial" w:eastAsia="Arial" w:hAnsi="Arial" w:cs="Arial"/>
-          <w:color w:val="000000"/>
-          <w:sz w:val="20"/>
-          <w:szCs w:val="20"/>
-        </w:rPr>
-      </w:pPr>
-    </w:p>
-    <w:p>
-      <w:pPr>
-        <w:pBdr>
-          <w:top w:val="nil"/>
-          <w:left w:val="nil"/>
-          <w:bottom w:val="nil"/>
-          <w:right w:val="nil"/>
-          <w:between w:val="nil"/>
-        </w:pBdr>
-        <w:rPr>
-          <w:rFonts w:ascii="Arial" w:eastAsia="Arial" w:hAnsi="Arial" w:cs="Arial"/>
-          <w:color w:val="000000"/>
-          <w:sz w:val="20"/>
-          <w:szCs w:val="20"/>
-        </w:rPr>
-      </w:pPr>
-    </w:p>
-    <w:p>
-      <w:pPr>
-        <w:pBdr>
-          <w:top w:val="nil"/>
-          <w:left w:val="nil"/>
-          <w:bottom w:val="nil"/>
-          <w:right w:val="nil"/>
-          <w:between w:val="nil"/>
-        </w:pBdr>
-        <w:rPr>
-          <w:rFonts w:ascii="Arial" w:eastAsia="Arial" w:hAnsi="Arial" w:cs="Arial"/>
-          <w:color w:val="000000"/>
-          <w:sz w:val="20"/>
-          <w:szCs w:val="20"/>
-        </w:rPr>
-      </w:pPr>
-    </w:p>
-    <w:p>
-      <w:pPr>
-        <w:pBdr>
-          <w:top w:val="nil"/>
-          <w:left w:val="nil"/>
-          <w:bottom w:val="nil"/>
-          <w:right w:val="nil"/>
-          <w:between w:val="nil"/>
-        </w:pBdr>
-        <w:rPr>
-          <w:rFonts w:ascii="Arial" w:eastAsia="Arial" w:hAnsi="Arial" w:cs="Arial"/>
-          <w:color w:val="000000"/>
-          <w:sz w:val="20"/>
-          <w:szCs w:val="20"/>
-        </w:rPr>
-      </w:pPr>
-    </w:p>
-    <w:p>
-      <w:pPr>
-        <w:pBdr>
-          <w:top w:val="nil"/>
-          <w:left w:val="nil"/>
-          <w:bottom w:val="nil"/>
-          <w:right w:val="nil"/>
-          <w:between w:val="nil"/>
-        </w:pBdr>
-        <w:rPr>
-          <w:rFonts w:ascii="Arial" w:eastAsia="Arial" w:hAnsi="Arial" w:cs="Arial"/>
-          <w:color w:val="000000"/>
-          <w:sz w:val="20"/>
-          <w:szCs w:val="20"/>
-        </w:rPr>
-      </w:pPr>
-    </w:p>
-    <w:p>
-      <w:pPr>
-        <w:pBdr>
-          <w:top w:val="nil"/>
-          <w:left w:val="nil"/>
-          <w:bottom w:val="nil"/>
-          <w:right w:val="nil"/>
-          <w:between w:val="nil"/>
-        </w:pBdr>
-        <w:rPr>
-          <w:rFonts w:ascii="Arial" w:eastAsia="Arial" w:hAnsi="Arial" w:cs="Arial"/>
-          <w:color w:val="000000"/>
-          <w:sz w:val="20"/>
-          <w:szCs w:val="20"/>
-        </w:rPr>
-      </w:pPr>
-    </w:p>
     <w:p>
       <w:pPr>
         <w:pBdr>
@@ -8541,6 +8347,7 @@
           <w:sz w:val="28"/>
           <w:szCs w:val="28"/>
         </w:rPr>
+        <w:lastRenderedPageBreak/>
         <w:t>Aprobación:</w:t>
       </w:r>
     </w:p>
@@ -10505,6 +10312,119 @@
     </w:lvl>
   </w:abstractNum>
   <w:abstractNum w:abstractNumId="6" w15:restartNumberingAfterBreak="0">
+    <w:nsid w:val="5254295D"/>
+    <w:multiLevelType w:val="hybridMultilevel"/>
+    <w:tmpl w:val="3BBE68BC"/>
+    <w:lvl w:ilvl="0" w:tplc="2C0A0001">
+      <w:start w:val="1"/>
+      <w:numFmt w:val="bullet"/>
+      <w:lvlText w:val=""/>
+      <w:lvlJc w:val="left"/>
+      <w:pPr>
+        <w:ind w:left="720" w:hanging="360"/>
+      </w:pPr>
+      <w:rPr>
+        <w:rFonts w:ascii="Symbol" w:hAnsi="Symbol" w:hint="default"/>
+      </w:rPr>
+    </w:lvl>
+    <w:lvl w:ilvl="1" w:tplc="2C0A0003" w:tentative="1">
+      <w:start w:val="1"/>
+      <w:numFmt w:val="bullet"/>
+      <w:lvlText w:val="o"/>
+      <w:lvlJc w:val="left"/>
+      <w:pPr>
+        <w:ind w:left="1440" w:hanging="360"/>
+      </w:pPr>
+      <w:rPr>
+        <w:rFonts w:ascii="Courier New" w:hAnsi="Courier New" w:cs="Courier New" w:hint="default"/>
+      </w:rPr>
+    </w:lvl>
+    <w:lvl w:ilvl="2" w:tplc="2C0A0005" w:tentative="1">
+      <w:start w:val="1"/>
+      <w:numFmt w:val="bullet"/>
+      <w:lvlText w:val=""/>
+      <w:lvlJc w:val="left"/>
+      <w:pPr>
+        <w:ind w:left="2160" w:hanging="360"/>
+      </w:pPr>
+      <w:rPr>
+        <w:rFonts w:ascii="Wingdings" w:hAnsi="Wingdings" w:hint="default"/>
+      </w:rPr>
+    </w:lvl>
+    <w:lvl w:ilvl="3" w:tplc="2C0A0001" w:tentative="1">
+      <w:start w:val="1"/>
+      <w:numFmt w:val="bullet"/>
+      <w:lvlText w:val=""/>
+      <w:lvlJc w:val="left"/>
+      <w:pPr>
+        <w:ind w:left="2880" w:hanging="360"/>
+      </w:pPr>
+      <w:rPr>
+        <w:rFonts w:ascii="Symbol" w:hAnsi="Symbol" w:hint="default"/>
+      </w:rPr>
+    </w:lvl>
+    <w:lvl w:ilvl="4" w:tplc="2C0A0003" w:tentative="1">
+      <w:start w:val="1"/>
+      <w:numFmt w:val="bullet"/>
+      <w:lvlText w:val="o"/>
+      <w:lvlJc w:val="left"/>
+      <w:pPr>
+        <w:ind w:left="3600" w:hanging="360"/>
+      </w:pPr>
+      <w:rPr>
+        <w:rFonts w:ascii="Courier New" w:hAnsi="Courier New" w:cs="Courier New" w:hint="default"/>
+      </w:rPr>
+    </w:lvl>
+    <w:lvl w:ilvl="5" w:tplc="2C0A0005" w:tentative="1">
+      <w:start w:val="1"/>
+      <w:numFmt w:val="bullet"/>
+      <w:lvlText w:val=""/>
+      <w:lvlJc w:val="left"/>
+      <w:pPr>
+        <w:ind w:left="4320" w:hanging="360"/>
+      </w:pPr>
+      <w:rPr>
+        <w:rFonts w:ascii="Wingdings" w:hAnsi="Wingdings" w:hint="default"/>
+      </w:rPr>
+    </w:lvl>
+    <w:lvl w:ilvl="6" w:tplc="2C0A0001" w:tentative="1">
+      <w:start w:val="1"/>
+      <w:numFmt w:val="bullet"/>
+      <w:lvlText w:val=""/>
+      <w:lvlJc w:val="left"/>
+      <w:pPr>
+        <w:ind w:left="5040" w:hanging="360"/>
+      </w:pPr>
+      <w:rPr>
+        <w:rFonts w:ascii="Symbol" w:hAnsi="Symbol" w:hint="default"/>
+      </w:rPr>
+    </w:lvl>
+    <w:lvl w:ilvl="7" w:tplc="2C0A0003" w:tentative="1">
+      <w:start w:val="1"/>
+      <w:numFmt w:val="bullet"/>
+      <w:lvlText w:val="o"/>
+      <w:lvlJc w:val="left"/>
+      <w:pPr>
+        <w:ind w:left="5760" w:hanging="360"/>
+      </w:pPr>
+      <w:rPr>
+        <w:rFonts w:ascii="Courier New" w:hAnsi="Courier New" w:cs="Courier New" w:hint="default"/>
+      </w:rPr>
+    </w:lvl>
+    <w:lvl w:ilvl="8" w:tplc="2C0A0005" w:tentative="1">
+      <w:start w:val="1"/>
+      <w:numFmt w:val="bullet"/>
+      <w:lvlText w:val=""/>
+      <w:lvlJc w:val="left"/>
+      <w:pPr>
+        <w:ind w:left="6480" w:hanging="360"/>
+      </w:pPr>
+      <w:rPr>
+        <w:rFonts w:ascii="Wingdings" w:hAnsi="Wingdings" w:hint="default"/>
+      </w:rPr>
+    </w:lvl>
+  </w:abstractNum>
+  <w:abstractNum w:abstractNumId="7" w15:restartNumberingAfterBreak="0">
     <w:nsid w:val="53552DE7"/>
     <w:multiLevelType w:val="hybridMultilevel"/>
     <w:tmpl w:val="89B2DFC4"/>
@@ -10617,7 +10537,7 @@
       </w:rPr>
     </w:lvl>
   </w:abstractNum>
-  <w:abstractNum w:abstractNumId="7" w15:restartNumberingAfterBreak="0">
+  <w:abstractNum w:abstractNumId="8" w15:restartNumberingAfterBreak="0">
     <w:nsid w:val="5FC84EC0"/>
     <w:multiLevelType w:val="hybridMultilevel"/>
     <w:tmpl w:val="E556D7F6"/>
@@ -10730,7 +10650,7 @@
       </w:rPr>
     </w:lvl>
   </w:abstractNum>
-  <w:abstractNum w:abstractNumId="8" w15:restartNumberingAfterBreak="0">
+  <w:abstractNum w:abstractNumId="9" w15:restartNumberingAfterBreak="0">
     <w:nsid w:val="64931E66"/>
     <w:multiLevelType w:val="hybridMultilevel"/>
     <w:tmpl w:val="DEC0E780"/>
@@ -10843,7 +10763,7 @@
       </w:rPr>
     </w:lvl>
   </w:abstractNum>
-  <w:abstractNum w:abstractNumId="9" w15:restartNumberingAfterBreak="0">
+  <w:abstractNum w:abstractNumId="10" w15:restartNumberingAfterBreak="0">
     <w:nsid w:val="68B65E11"/>
     <w:multiLevelType w:val="hybridMultilevel"/>
     <w:tmpl w:val="F8E4EA2C"/>
@@ -10932,7 +10852,7 @@
       </w:pPr>
     </w:lvl>
   </w:abstractNum>
-  <w:abstractNum w:abstractNumId="10" w15:restartNumberingAfterBreak="0">
+  <w:abstractNum w:abstractNumId="11" w15:restartNumberingAfterBreak="0">
     <w:nsid w:val="6B7D564B"/>
     <w:multiLevelType w:val="hybridMultilevel"/>
     <w:tmpl w:val="85B622F8"/>
@@ -11045,7 +10965,120 @@
       </w:rPr>
     </w:lvl>
   </w:abstractNum>
-  <w:abstractNum w:abstractNumId="11" w15:restartNumberingAfterBreak="0">
+  <w:abstractNum w:abstractNumId="12" w15:restartNumberingAfterBreak="0">
+    <w:nsid w:val="78D439D4"/>
+    <w:multiLevelType w:val="hybridMultilevel"/>
+    <w:tmpl w:val="57EC75FC"/>
+    <w:lvl w:ilvl="0" w:tplc="2C0A0001">
+      <w:start w:val="1"/>
+      <w:numFmt w:val="bullet"/>
+      <w:lvlText w:val=""/>
+      <w:lvlJc w:val="left"/>
+      <w:pPr>
+        <w:ind w:left="720" w:hanging="360"/>
+      </w:pPr>
+      <w:rPr>
+        <w:rFonts w:ascii="Symbol" w:hAnsi="Symbol" w:hint="default"/>
+      </w:rPr>
+    </w:lvl>
+    <w:lvl w:ilvl="1" w:tplc="2C0A0003" w:tentative="1">
+      <w:start w:val="1"/>
+      <w:numFmt w:val="bullet"/>
+      <w:lvlText w:val="o"/>
+      <w:lvlJc w:val="left"/>
+      <w:pPr>
+        <w:ind w:left="1440" w:hanging="360"/>
+      </w:pPr>
+      <w:rPr>
+        <w:rFonts w:ascii="Courier New" w:hAnsi="Courier New" w:cs="Courier New" w:hint="default"/>
+      </w:rPr>
+    </w:lvl>
+    <w:lvl w:ilvl="2" w:tplc="2C0A0005" w:tentative="1">
+      <w:start w:val="1"/>
+      <w:numFmt w:val="bullet"/>
+      <w:lvlText w:val=""/>
+      <w:lvlJc w:val="left"/>
+      <w:pPr>
+        <w:ind w:left="2160" w:hanging="360"/>
+      </w:pPr>
+      <w:rPr>
+        <w:rFonts w:ascii="Wingdings" w:hAnsi="Wingdings" w:hint="default"/>
+      </w:rPr>
+    </w:lvl>
+    <w:lvl w:ilvl="3" w:tplc="2C0A0001" w:tentative="1">
+      <w:start w:val="1"/>
+      <w:numFmt w:val="bullet"/>
+      <w:lvlText w:val=""/>
+      <w:lvlJc w:val="left"/>
+      <w:pPr>
+        <w:ind w:left="2880" w:hanging="360"/>
+      </w:pPr>
+      <w:rPr>
+        <w:rFonts w:ascii="Symbol" w:hAnsi="Symbol" w:hint="default"/>
+      </w:rPr>
+    </w:lvl>
+    <w:lvl w:ilvl="4" w:tplc="2C0A0003" w:tentative="1">
+      <w:start w:val="1"/>
+      <w:numFmt w:val="bullet"/>
+      <w:lvlText w:val="o"/>
+      <w:lvlJc w:val="left"/>
+      <w:pPr>
+        <w:ind w:left="3600" w:hanging="360"/>
+      </w:pPr>
+      <w:rPr>
+        <w:rFonts w:ascii="Courier New" w:hAnsi="Courier New" w:cs="Courier New" w:hint="default"/>
+      </w:rPr>
+    </w:lvl>
+    <w:lvl w:ilvl="5" w:tplc="2C0A0005" w:tentative="1">
+      <w:start w:val="1"/>
+      <w:numFmt w:val="bullet"/>
+      <w:lvlText w:val=""/>
+      <w:lvlJc w:val="left"/>
+      <w:pPr>
+        <w:ind w:left="4320" w:hanging="360"/>
+      </w:pPr>
+      <w:rPr>
+        <w:rFonts w:ascii="Wingdings" w:hAnsi="Wingdings" w:hint="default"/>
+      </w:rPr>
+    </w:lvl>
+    <w:lvl w:ilvl="6" w:tplc="2C0A0001" w:tentative="1">
+      <w:start w:val="1"/>
+      <w:numFmt w:val="bullet"/>
+      <w:lvlText w:val=""/>
+      <w:lvlJc w:val="left"/>
+      <w:pPr>
+        <w:ind w:left="5040" w:hanging="360"/>
+      </w:pPr>
+      <w:rPr>
+        <w:rFonts w:ascii="Symbol" w:hAnsi="Symbol" w:hint="default"/>
+      </w:rPr>
+    </w:lvl>
+    <w:lvl w:ilvl="7" w:tplc="2C0A0003" w:tentative="1">
+      <w:start w:val="1"/>
+      <w:numFmt w:val="bullet"/>
+      <w:lvlText w:val="o"/>
+      <w:lvlJc w:val="left"/>
+      <w:pPr>
+        <w:ind w:left="5760" w:hanging="360"/>
+      </w:pPr>
+      <w:rPr>
+        <w:rFonts w:ascii="Courier New" w:hAnsi="Courier New" w:cs="Courier New" w:hint="default"/>
+      </w:rPr>
+    </w:lvl>
+    <w:lvl w:ilvl="8" w:tplc="2C0A0005" w:tentative="1">
+      <w:start w:val="1"/>
+      <w:numFmt w:val="bullet"/>
+      <w:lvlText w:val=""/>
+      <w:lvlJc w:val="left"/>
+      <w:pPr>
+        <w:ind w:left="6480" w:hanging="360"/>
+      </w:pPr>
+      <w:rPr>
+        <w:rFonts w:ascii="Wingdings" w:hAnsi="Wingdings" w:hint="default"/>
+      </w:rPr>
+    </w:lvl>
+  </w:abstractNum>
+  <w:abstractNum w:abstractNumId="13" w15:restartNumberingAfterBreak="0">
     <w:nsid w:val="7D741C22"/>
     <w:multiLevelType w:val="multilevel"/>
     <w:tmpl w:val="14BCB2BA"/>
@@ -11171,7 +11204,7 @@
     <w:abstractNumId w:val="4"/>
   </w:num>
   <w:num w:numId="2" w16cid:durableId="1580216198">
-    <w:abstractNumId w:val="11"/>
+    <w:abstractNumId w:val="13"/>
   </w:num>
   <w:num w:numId="3" w16cid:durableId="975450924">
     <w:abstractNumId w:val="5"/>
@@ -11180,31 +11213,37 @@
     <w:abstractNumId w:val="3"/>
   </w:num>
   <w:num w:numId="5" w16cid:durableId="81533404">
-    <w:abstractNumId w:val="6"/>
+    <w:abstractNumId w:val="7"/>
   </w:num>
   <w:num w:numId="6" w16cid:durableId="261764718">
-    <w:abstractNumId w:val="8"/>
+    <w:abstractNumId w:val="9"/>
   </w:num>
   <w:num w:numId="7" w16cid:durableId="1246648005">
     <w:abstractNumId w:val="0"/>
   </w:num>
   <w:num w:numId="8" w16cid:durableId="449786228">
-    <w:abstractNumId w:val="9"/>
+    <w:abstractNumId w:val="10"/>
   </w:num>
   <w:num w:numId="9" w16cid:durableId="778140422">
-    <w:abstractNumId w:val="10"/>
+    <w:abstractNumId w:val="11"/>
   </w:num>
   <w:num w:numId="10" w16cid:durableId="1251238449">
     <w:abstractNumId w:val="2"/>
   </w:num>
   <w:num w:numId="11" w16cid:durableId="443235223">
-    <w:abstractNumId w:val="7"/>
+    <w:abstractNumId w:val="8"/>
   </w:num>
   <w:num w:numId="12" w16cid:durableId="1703750016">
     <w:abstractNumId w:val="4"/>
   </w:num>
   <w:num w:numId="13" w16cid:durableId="2008749704">
     <w:abstractNumId w:val="1"/>
+  </w:num>
+  <w:num w:numId="14" w16cid:durableId="696734074">
+    <w:abstractNumId w:val="12"/>
+  </w:num>
+  <w:num w:numId="15" w16cid:durableId="663439189">
+    <w:abstractNumId w:val="6"/>
   </w:num>
 </w:numbering>
 </file>

</xml_diff>

<commit_message>
roadmap en acta de proyecto
</commit_message>
<xml_diff>
--- a/1-Acta de Proyecto - UTN - 2023.docx
+++ b/1-Acta de Proyecto - UTN - 2023.docx
@@ -981,6 +981,7 @@
         </w:rPr>
         <w:t xml:space="preserve">Director de Cátedra: </w:t>
       </w:r>
+      <w:proofErr w:type="spellStart"/>
       <w:r>
         <w:rPr>
           <w:rFonts w:ascii="Arial" w:eastAsia="Arial" w:hAnsi="Arial" w:cs="Arial"/>
@@ -988,7 +989,17 @@
           <w:sz w:val="22"/>
           <w:szCs w:val="22"/>
         </w:rPr>
-        <w:t>Mag. Ing. Gabriela Salem</w:t>
+        <w:t>Mag</w:t>
+      </w:r>
+      <w:proofErr w:type="spellEnd"/>
+      <w:r>
+        <w:rPr>
+          <w:rFonts w:ascii="Arial" w:eastAsia="Arial" w:hAnsi="Arial" w:cs="Arial"/>
+          <w:i/>
+          <w:sz w:val="22"/>
+          <w:szCs w:val="22"/>
+        </w:rPr>
+        <w:t>. Ing. Gabriela Salem</w:t>
       </w:r>
     </w:p>
     <w:p>
@@ -1013,6 +1024,7 @@
         </w:rPr>
         <w:t xml:space="preserve">Profesor a cargo del curso:  </w:t>
       </w:r>
+      <w:proofErr w:type="spellStart"/>
       <w:r>
         <w:rPr>
           <w:rFonts w:ascii="Arial" w:eastAsia="Arial" w:hAnsi="Arial" w:cs="Arial"/>
@@ -1020,8 +1032,49 @@
           <w:sz w:val="22"/>
           <w:szCs w:val="22"/>
         </w:rPr>
-        <w:t>Mag. Ing. Gabriela Salem / Ing. Andrea Alegretti / Gabriel Simois</w:t>
+        <w:t>Mag</w:t>
       </w:r>
+      <w:proofErr w:type="spellEnd"/>
+      <w:r>
+        <w:rPr>
+          <w:rFonts w:ascii="Arial" w:eastAsia="Arial" w:hAnsi="Arial" w:cs="Arial"/>
+          <w:i/>
+          <w:sz w:val="22"/>
+          <w:szCs w:val="22"/>
+        </w:rPr>
+        <w:t xml:space="preserve">. Ing. Gabriela Salem / Ing. Andrea </w:t>
+      </w:r>
+      <w:proofErr w:type="spellStart"/>
+      <w:r>
+        <w:rPr>
+          <w:rFonts w:ascii="Arial" w:eastAsia="Arial" w:hAnsi="Arial" w:cs="Arial"/>
+          <w:i/>
+          <w:sz w:val="22"/>
+          <w:szCs w:val="22"/>
+        </w:rPr>
+        <w:t>Alegretti</w:t>
+      </w:r>
+      <w:proofErr w:type="spellEnd"/>
+      <w:r>
+        <w:rPr>
+          <w:rFonts w:ascii="Arial" w:eastAsia="Arial" w:hAnsi="Arial" w:cs="Arial"/>
+          <w:i/>
+          <w:sz w:val="22"/>
+          <w:szCs w:val="22"/>
+        </w:rPr>
+        <w:t xml:space="preserve"> / Gabriel </w:t>
+      </w:r>
+      <w:proofErr w:type="spellStart"/>
+      <w:r>
+        <w:rPr>
+          <w:rFonts w:ascii="Arial" w:eastAsia="Arial" w:hAnsi="Arial" w:cs="Arial"/>
+          <w:i/>
+          <w:sz w:val="22"/>
+          <w:szCs w:val="22"/>
+        </w:rPr>
+        <w:t>Simois</w:t>
+      </w:r>
+      <w:proofErr w:type="spellEnd"/>
     </w:p>
     <w:p>
       <w:pPr>
@@ -1050,8 +1103,19 @@
           <w:sz w:val="22"/>
           <w:szCs w:val="22"/>
         </w:rPr>
-        <w:t>Ing. Andrea Alegretti</w:t>
+        <w:t xml:space="preserve">Ing. Andrea </w:t>
       </w:r>
+      <w:proofErr w:type="spellStart"/>
+      <w:r>
+        <w:rPr>
+          <w:rFonts w:ascii="Arial" w:eastAsia="Arial" w:hAnsi="Arial" w:cs="Arial"/>
+          <w:i/>
+          <w:sz w:val="22"/>
+          <w:szCs w:val="22"/>
+        </w:rPr>
+        <w:t>Alegretti</w:t>
+      </w:r>
+      <w:proofErr w:type="spellEnd"/>
       <w:r>
         <w:rPr>
           <w:rFonts w:ascii="Arial" w:eastAsia="Arial" w:hAnsi="Arial" w:cs="Arial"/>
@@ -1069,8 +1133,9 @@
           <w:sz w:val="22"/>
           <w:szCs w:val="22"/>
         </w:rPr>
-        <w:t xml:space="preserve">Gabriel Simois / </w:t>
+        <w:t xml:space="preserve">Gabriel </w:t>
       </w:r>
+      <w:proofErr w:type="spellStart"/>
       <w:r>
         <w:rPr>
           <w:rFonts w:ascii="Arial" w:eastAsia="Arial" w:hAnsi="Arial" w:cs="Arial"/>
@@ -1078,12 +1143,73 @@
           <w:sz w:val="22"/>
           <w:szCs w:val="22"/>
         </w:rPr>
-        <w:t>Agustin López Munell/ Mauro Giraldez</w:t>
+        <w:t>Simois</w:t>
+      </w:r>
+      <w:proofErr w:type="spellEnd"/>
+      <w:r>
+        <w:rPr>
+          <w:rFonts w:ascii="Arial" w:eastAsia="Arial" w:hAnsi="Arial" w:cs="Arial"/>
+          <w:i/>
+          <w:sz w:val="22"/>
+          <w:szCs w:val="22"/>
+        </w:rPr>
+        <w:t xml:space="preserve"> / </w:t>
+      </w:r>
+      <w:proofErr w:type="spellStart"/>
+      <w:r>
+        <w:rPr>
+          <w:rFonts w:ascii="Arial" w:eastAsia="Arial" w:hAnsi="Arial" w:cs="Arial"/>
+          <w:i/>
+          <w:sz w:val="22"/>
+          <w:szCs w:val="22"/>
+        </w:rPr>
+        <w:t>Agustin</w:t>
+      </w:r>
+      <w:proofErr w:type="spellEnd"/>
+      <w:r>
+        <w:rPr>
+          <w:rFonts w:ascii="Arial" w:eastAsia="Arial" w:hAnsi="Arial" w:cs="Arial"/>
+          <w:i/>
+          <w:sz w:val="22"/>
+          <w:szCs w:val="22"/>
+        </w:rPr>
+        <w:t xml:space="preserve"> López </w:t>
+      </w:r>
+      <w:proofErr w:type="spellStart"/>
+      <w:r>
+        <w:rPr>
+          <w:rFonts w:ascii="Arial" w:eastAsia="Arial" w:hAnsi="Arial" w:cs="Arial"/>
+          <w:i/>
+          <w:sz w:val="22"/>
+          <w:szCs w:val="22"/>
+        </w:rPr>
+        <w:t>Munell</w:t>
+      </w:r>
+      <w:proofErr w:type="spellEnd"/>
+      <w:r>
+        <w:rPr>
+          <w:rFonts w:ascii="Arial" w:eastAsia="Arial" w:hAnsi="Arial" w:cs="Arial"/>
+          <w:i/>
+          <w:sz w:val="22"/>
+          <w:szCs w:val="22"/>
+        </w:rPr>
+        <w:t xml:space="preserve">/ Mauro </w:t>
+      </w:r>
+      <w:proofErr w:type="spellStart"/>
+      <w:r>
+        <w:rPr>
+          <w:rFonts w:ascii="Arial" w:eastAsia="Arial" w:hAnsi="Arial" w:cs="Arial"/>
+          <w:i/>
+          <w:sz w:val="22"/>
+          <w:szCs w:val="22"/>
+        </w:rPr>
+        <w:t>Giraldez</w:t>
       </w:r>
       <w:bookmarkStart w:id="1" w:name="_heading=h.30j0zll" w:colFirst="0" w:colLast="0"/>
       <w:bookmarkStart w:id="2" w:name="_heading=h.1fob9te" w:colFirst="0" w:colLast="0"/>
       <w:bookmarkEnd w:id="1"/>
       <w:bookmarkEnd w:id="2"/>
+      <w:proofErr w:type="spellEnd"/>
     </w:p>
     <w:p>
       <w:pPr>
@@ -5023,8 +5149,19 @@
                 <w:sz w:val="22"/>
                 <w:szCs w:val="22"/>
               </w:rPr>
-              <w:t>Desarrollador Fullstack</w:t>
-            </w:r>
+              <w:t xml:space="preserve">Desarrollador </w:t>
+            </w:r>
+            <w:proofErr w:type="spellStart"/>
+            <w:r>
+              <w:rPr>
+                <w:rFonts w:ascii="Arial" w:eastAsia="Arial" w:hAnsi="Arial" w:cs="Arial"/>
+                <w:color w:val="000000"/>
+                <w:sz w:val="22"/>
+                <w:szCs w:val="22"/>
+              </w:rPr>
+              <w:t>Fullstack</w:t>
+            </w:r>
+            <w:proofErr w:type="spellEnd"/>
           </w:p>
           <w:p>
             <w:pPr>
@@ -5179,6 +5316,7 @@
                 <w:szCs w:val="22"/>
               </w:rPr>
             </w:pPr>
+            <w:proofErr w:type="spellStart"/>
             <w:r>
               <w:rPr>
                 <w:rFonts w:ascii="Segoe UI" w:hAnsi="Segoe UI" w:cs="Segoe UI"/>
@@ -5187,47 +5325,9 @@
                 <w:szCs w:val="23"/>
                 <w:shd w:val="clear" w:color="auto" w:fill="FFFFFF"/>
               </w:rPr>
-              <w:t xml:space="preserve">Mag. Ing. Gabriela Salem </w:t>
-            </w:r>
-            <w:r>
-              <w:rPr>
-                <w:rFonts w:ascii="Arial" w:eastAsia="Arial" w:hAnsi="Arial" w:cs="Arial"/>
-                <w:color w:val="000000"/>
-                <w:sz w:val="22"/>
-                <w:szCs w:val="22"/>
-              </w:rPr>
-              <w:t xml:space="preserve">- </w:t>
-            </w:r>
-            <w:r>
-              <w:rPr>
-                <w:rFonts w:ascii="Arial" w:eastAsia="Arial" w:hAnsi="Arial" w:cs="Arial"/>
-                <w:color w:val="000000"/>
-                <w:sz w:val="22"/>
-                <w:szCs w:val="22"/>
-              </w:rPr>
-              <w:t>Comité de Dirección</w:t>
-            </w:r>
-          </w:p>
-          <w:p>
-            <w:pPr>
-              <w:numPr>
-                <w:ilvl w:val="0"/>
-                <w:numId w:val="2"/>
-              </w:numPr>
-              <w:pBdr>
-                <w:top w:val="nil"/>
-                <w:left w:val="nil"/>
-                <w:bottom w:val="nil"/>
-                <w:right w:val="nil"/>
-                <w:between w:val="nil"/>
-              </w:pBdr>
-              <w:rPr>
-                <w:rFonts w:ascii="Arial" w:eastAsia="Arial" w:hAnsi="Arial" w:cs="Arial"/>
-                <w:color w:val="000000"/>
-                <w:sz w:val="22"/>
-                <w:szCs w:val="22"/>
-              </w:rPr>
-            </w:pPr>
+              <w:t>Mag</w:t>
+            </w:r>
+            <w:proofErr w:type="spellEnd"/>
             <w:r>
               <w:rPr>
                 <w:rFonts w:ascii="Segoe UI" w:hAnsi="Segoe UI" w:cs="Segoe UI"/>
@@ -5236,7 +5336,7 @@
                 <w:szCs w:val="23"/>
                 <w:shd w:val="clear" w:color="auto" w:fill="FFFFFF"/>
               </w:rPr>
-              <w:t xml:space="preserve">Ing. Andrea Alegretti </w:t>
+              <w:t xml:space="preserve">. Ing. Gabriela Salem </w:t>
             </w:r>
             <w:r>
               <w:rPr>
@@ -5285,47 +5385,9 @@
                 <w:szCs w:val="23"/>
                 <w:shd w:val="clear" w:color="auto" w:fill="FFFFFF"/>
               </w:rPr>
-              <w:t xml:space="preserve">Gabriel Simois </w:t>
-            </w:r>
-            <w:r>
-              <w:rPr>
-                <w:rFonts w:ascii="Arial" w:eastAsia="Arial" w:hAnsi="Arial" w:cs="Arial"/>
-                <w:color w:val="000000"/>
-                <w:sz w:val="22"/>
-                <w:szCs w:val="22"/>
-              </w:rPr>
-              <w:t xml:space="preserve">- </w:t>
-            </w:r>
-            <w:r>
-              <w:rPr>
-                <w:rFonts w:ascii="Arial" w:eastAsia="Arial" w:hAnsi="Arial" w:cs="Arial"/>
-                <w:color w:val="000000"/>
-                <w:sz w:val="22"/>
-                <w:szCs w:val="22"/>
-              </w:rPr>
-              <w:t>Comité de Dirección</w:t>
-            </w:r>
-          </w:p>
-          <w:p>
-            <w:pPr>
-              <w:numPr>
-                <w:ilvl w:val="0"/>
-                <w:numId w:val="2"/>
-              </w:numPr>
-              <w:pBdr>
-                <w:top w:val="nil"/>
-                <w:left w:val="nil"/>
-                <w:bottom w:val="nil"/>
-                <w:right w:val="nil"/>
-                <w:between w:val="nil"/>
-              </w:pBdr>
-              <w:rPr>
-                <w:rFonts w:ascii="Arial" w:eastAsia="Arial" w:hAnsi="Arial" w:cs="Arial"/>
-                <w:color w:val="000000"/>
-                <w:sz w:val="22"/>
-                <w:szCs w:val="22"/>
-              </w:rPr>
-            </w:pPr>
+              <w:t xml:space="preserve">Ing. Andrea </w:t>
+            </w:r>
+            <w:proofErr w:type="spellStart"/>
             <w:r>
               <w:rPr>
                 <w:rFonts w:ascii="Segoe UI" w:hAnsi="Segoe UI" w:cs="Segoe UI"/>
@@ -5334,47 +5396,9 @@
                 <w:szCs w:val="23"/>
                 <w:shd w:val="clear" w:color="auto" w:fill="FFFFFF"/>
               </w:rPr>
-              <w:t xml:space="preserve">Agustín López Munell </w:t>
-            </w:r>
-            <w:r>
-              <w:rPr>
-                <w:rFonts w:ascii="Arial" w:eastAsia="Arial" w:hAnsi="Arial" w:cs="Arial"/>
-                <w:color w:val="000000"/>
-                <w:sz w:val="22"/>
-                <w:szCs w:val="22"/>
-              </w:rPr>
-              <w:t xml:space="preserve">- </w:t>
-            </w:r>
-            <w:r>
-              <w:rPr>
-                <w:rFonts w:ascii="Arial" w:eastAsia="Arial" w:hAnsi="Arial" w:cs="Arial"/>
-                <w:color w:val="000000"/>
-                <w:sz w:val="22"/>
-                <w:szCs w:val="22"/>
-              </w:rPr>
-              <w:t>Comité de Dirección</w:t>
-            </w:r>
-          </w:p>
-          <w:p>
-            <w:pPr>
-              <w:numPr>
-                <w:ilvl w:val="0"/>
-                <w:numId w:val="2"/>
-              </w:numPr>
-              <w:pBdr>
-                <w:top w:val="nil"/>
-                <w:left w:val="nil"/>
-                <w:bottom w:val="nil"/>
-                <w:right w:val="nil"/>
-                <w:between w:val="nil"/>
-              </w:pBdr>
-              <w:rPr>
-                <w:rFonts w:ascii="Arial" w:eastAsia="Arial" w:hAnsi="Arial" w:cs="Arial"/>
-                <w:color w:val="000000"/>
-                <w:sz w:val="22"/>
-                <w:szCs w:val="22"/>
-              </w:rPr>
-            </w:pPr>
+              <w:t>Alegretti</w:t>
+            </w:r>
+            <w:proofErr w:type="spellEnd"/>
             <w:r>
               <w:rPr>
                 <w:rFonts w:ascii="Segoe UI" w:hAnsi="Segoe UI" w:cs="Segoe UI"/>
@@ -5383,8 +5407,7 @@
                 <w:szCs w:val="23"/>
                 <w:shd w:val="clear" w:color="auto" w:fill="FFFFFF"/>
               </w:rPr>
-              <w:lastRenderedPageBreak/>
-              <w:t xml:space="preserve">Mauro Giraldez </w:t>
+              <w:t xml:space="preserve"> </w:t>
             </w:r>
             <w:r>
               <w:rPr>
@@ -5427,12 +5450,53 @@
             </w:pPr>
             <w:r>
               <w:rPr>
-                <w:rFonts w:ascii="Arial" w:eastAsia="Arial" w:hAnsi="Arial" w:cs="Arial"/>
-                <w:color w:val="000000"/>
-                <w:sz w:val="22"/>
-                <w:szCs w:val="22"/>
-              </w:rPr>
-              <w:t>María Rodríguez - Inversor</w:t>
+                <w:rFonts w:ascii="Segoe UI" w:hAnsi="Segoe UI" w:cs="Segoe UI"/>
+                <w:color w:val="1D2125"/>
+                <w:sz w:val="23"/>
+                <w:szCs w:val="23"/>
+                <w:shd w:val="clear" w:color="auto" w:fill="FFFFFF"/>
+              </w:rPr>
+              <w:t xml:space="preserve">Gabriel </w:t>
+            </w:r>
+            <w:proofErr w:type="spellStart"/>
+            <w:r>
+              <w:rPr>
+                <w:rFonts w:ascii="Segoe UI" w:hAnsi="Segoe UI" w:cs="Segoe UI"/>
+                <w:color w:val="1D2125"/>
+                <w:sz w:val="23"/>
+                <w:szCs w:val="23"/>
+                <w:shd w:val="clear" w:color="auto" w:fill="FFFFFF"/>
+              </w:rPr>
+              <w:t>Simois</w:t>
+            </w:r>
+            <w:proofErr w:type="spellEnd"/>
+            <w:r>
+              <w:rPr>
+                <w:rFonts w:ascii="Segoe UI" w:hAnsi="Segoe UI" w:cs="Segoe UI"/>
+                <w:color w:val="1D2125"/>
+                <w:sz w:val="23"/>
+                <w:szCs w:val="23"/>
+                <w:shd w:val="clear" w:color="auto" w:fill="FFFFFF"/>
+              </w:rPr>
+              <w:t xml:space="preserve"> </w:t>
+            </w:r>
+            <w:r>
+              <w:rPr>
+                <w:rFonts w:ascii="Arial" w:eastAsia="Arial" w:hAnsi="Arial" w:cs="Arial"/>
+                <w:color w:val="000000"/>
+                <w:sz w:val="22"/>
+                <w:szCs w:val="22"/>
+              </w:rPr>
+              <w:t xml:space="preserve">- </w:t>
+            </w:r>
+            <w:r>
+              <w:rPr>
+                <w:rFonts w:ascii="Arial" w:eastAsia="Arial" w:hAnsi="Arial" w:cs="Arial"/>
+                <w:color w:val="000000"/>
+                <w:sz w:val="22"/>
+                <w:szCs w:val="22"/>
+              </w:rPr>
+              <w:t>Comité de Dirección</w:t>
             </w:r>
           </w:p>
           <w:p>
@@ -5457,12 +5521,53 @@
             </w:pPr>
             <w:r>
               <w:rPr>
-                <w:rFonts w:ascii="Arial" w:eastAsia="Arial" w:hAnsi="Arial" w:cs="Arial"/>
-                <w:color w:val="000000"/>
-                <w:sz w:val="22"/>
-                <w:szCs w:val="22"/>
-              </w:rPr>
-              <w:t>Juan Pérez - Inversor</w:t>
+                <w:rFonts w:ascii="Segoe UI" w:hAnsi="Segoe UI" w:cs="Segoe UI"/>
+                <w:color w:val="1D2125"/>
+                <w:sz w:val="23"/>
+                <w:szCs w:val="23"/>
+                <w:shd w:val="clear" w:color="auto" w:fill="FFFFFF"/>
+              </w:rPr>
+              <w:t xml:space="preserve">Agustín López </w:t>
+            </w:r>
+            <w:proofErr w:type="spellStart"/>
+            <w:r>
+              <w:rPr>
+                <w:rFonts w:ascii="Segoe UI" w:hAnsi="Segoe UI" w:cs="Segoe UI"/>
+                <w:color w:val="1D2125"/>
+                <w:sz w:val="23"/>
+                <w:szCs w:val="23"/>
+                <w:shd w:val="clear" w:color="auto" w:fill="FFFFFF"/>
+              </w:rPr>
+              <w:t>Munell</w:t>
+            </w:r>
+            <w:proofErr w:type="spellEnd"/>
+            <w:r>
+              <w:rPr>
+                <w:rFonts w:ascii="Segoe UI" w:hAnsi="Segoe UI" w:cs="Segoe UI"/>
+                <w:color w:val="1D2125"/>
+                <w:sz w:val="23"/>
+                <w:szCs w:val="23"/>
+                <w:shd w:val="clear" w:color="auto" w:fill="FFFFFF"/>
+              </w:rPr>
+              <w:t xml:space="preserve"> </w:t>
+            </w:r>
+            <w:r>
+              <w:rPr>
+                <w:rFonts w:ascii="Arial" w:eastAsia="Arial" w:hAnsi="Arial" w:cs="Arial"/>
+                <w:color w:val="000000"/>
+                <w:sz w:val="22"/>
+                <w:szCs w:val="22"/>
+              </w:rPr>
+              <w:t xml:space="preserve">- </w:t>
+            </w:r>
+            <w:r>
+              <w:rPr>
+                <w:rFonts w:ascii="Arial" w:eastAsia="Arial" w:hAnsi="Arial" w:cs="Arial"/>
+                <w:color w:val="000000"/>
+                <w:sz w:val="22"/>
+                <w:szCs w:val="22"/>
+              </w:rPr>
+              <w:t>Comité de Dirección</w:t>
             </w:r>
           </w:p>
           <w:p>
@@ -5487,12 +5592,54 @@
             </w:pPr>
             <w:r>
               <w:rPr>
-                <w:rFonts w:ascii="Arial" w:eastAsia="Arial" w:hAnsi="Arial" w:cs="Arial"/>
-                <w:color w:val="000000"/>
-                <w:sz w:val="22"/>
-                <w:szCs w:val="22"/>
-              </w:rPr>
-              <w:t>Carlos Martínez - Inversor</w:t>
+                <w:rFonts w:ascii="Segoe UI" w:hAnsi="Segoe UI" w:cs="Segoe UI"/>
+                <w:color w:val="1D2125"/>
+                <w:sz w:val="23"/>
+                <w:szCs w:val="23"/>
+                <w:shd w:val="clear" w:color="auto" w:fill="FFFFFF"/>
+              </w:rPr>
+              <w:lastRenderedPageBreak/>
+              <w:t xml:space="preserve">Mauro </w:t>
+            </w:r>
+            <w:proofErr w:type="spellStart"/>
+            <w:r>
+              <w:rPr>
+                <w:rFonts w:ascii="Segoe UI" w:hAnsi="Segoe UI" w:cs="Segoe UI"/>
+                <w:color w:val="1D2125"/>
+                <w:sz w:val="23"/>
+                <w:szCs w:val="23"/>
+                <w:shd w:val="clear" w:color="auto" w:fill="FFFFFF"/>
+              </w:rPr>
+              <w:t>Giraldez</w:t>
+            </w:r>
+            <w:proofErr w:type="spellEnd"/>
+            <w:r>
+              <w:rPr>
+                <w:rFonts w:ascii="Segoe UI" w:hAnsi="Segoe UI" w:cs="Segoe UI"/>
+                <w:color w:val="1D2125"/>
+                <w:sz w:val="23"/>
+                <w:szCs w:val="23"/>
+                <w:shd w:val="clear" w:color="auto" w:fill="FFFFFF"/>
+              </w:rPr>
+              <w:t xml:space="preserve"> </w:t>
+            </w:r>
+            <w:r>
+              <w:rPr>
+                <w:rFonts w:ascii="Arial" w:eastAsia="Arial" w:hAnsi="Arial" w:cs="Arial"/>
+                <w:color w:val="000000"/>
+                <w:sz w:val="22"/>
+                <w:szCs w:val="22"/>
+              </w:rPr>
+              <w:t xml:space="preserve">- </w:t>
+            </w:r>
+            <w:r>
+              <w:rPr>
+                <w:rFonts w:ascii="Arial" w:eastAsia="Arial" w:hAnsi="Arial" w:cs="Arial"/>
+                <w:color w:val="000000"/>
+                <w:sz w:val="22"/>
+                <w:szCs w:val="22"/>
+              </w:rPr>
+              <w:t>Comité de Dirección</w:t>
             </w:r>
           </w:p>
           <w:p>
@@ -5522,7 +5669,7 @@
                 <w:sz w:val="22"/>
                 <w:szCs w:val="22"/>
               </w:rPr>
-              <w:t>Marco Piatti - Project Manager</w:t>
+              <w:t>María Rodríguez - Inversor</w:t>
             </w:r>
           </w:p>
           <w:p>
@@ -5552,7 +5699,7 @@
                 <w:sz w:val="22"/>
                 <w:szCs w:val="22"/>
               </w:rPr>
-              <w:t>Ana Gómez - Analista Funcional</w:t>
+              <w:t>Juan Pérez - Inversor</w:t>
             </w:r>
           </w:p>
           <w:p>
@@ -5582,7 +5729,7 @@
                 <w:sz w:val="22"/>
                 <w:szCs w:val="22"/>
               </w:rPr>
-              <w:t>Laura Bianchi - Arquitecto de Sistemas</w:t>
+              <w:t>Carlos Martínez - Inversor</w:t>
             </w:r>
           </w:p>
           <w:p>
@@ -5612,7 +5759,7 @@
                 <w:sz w:val="22"/>
                 <w:szCs w:val="22"/>
               </w:rPr>
-              <w:t>Martín Ferrari - Desarrollador Fullstack</w:t>
+              <w:t>Marco Piatti - Project Manager</w:t>
             </w:r>
           </w:p>
           <w:p>
@@ -5642,8 +5789,120 @@
                 <w:sz w:val="22"/>
                 <w:szCs w:val="22"/>
               </w:rPr>
-              <w:t>Natalia Russo - Desarrollador Fullstack</w:t>
-            </w:r>
+              <w:t>Ana Gómez - Analista Funcional</w:t>
+            </w:r>
+          </w:p>
+          <w:p>
+            <w:pPr>
+              <w:numPr>
+                <w:ilvl w:val="0"/>
+                <w:numId w:val="2"/>
+              </w:numPr>
+              <w:pBdr>
+                <w:top w:val="nil"/>
+                <w:left w:val="nil"/>
+                <w:bottom w:val="nil"/>
+                <w:right w:val="nil"/>
+                <w:between w:val="nil"/>
+              </w:pBdr>
+              <w:rPr>
+                <w:rFonts w:ascii="Arial" w:eastAsia="Arial" w:hAnsi="Arial" w:cs="Arial"/>
+                <w:color w:val="000000"/>
+                <w:sz w:val="22"/>
+                <w:szCs w:val="22"/>
+              </w:rPr>
+            </w:pPr>
+            <w:r>
+              <w:rPr>
+                <w:rFonts w:ascii="Arial" w:eastAsia="Arial" w:hAnsi="Arial" w:cs="Arial"/>
+                <w:color w:val="000000"/>
+                <w:sz w:val="22"/>
+                <w:szCs w:val="22"/>
+              </w:rPr>
+              <w:t>Laura Bianchi - Arquitecto de Sistemas</w:t>
+            </w:r>
+          </w:p>
+          <w:p>
+            <w:pPr>
+              <w:numPr>
+                <w:ilvl w:val="0"/>
+                <w:numId w:val="2"/>
+              </w:numPr>
+              <w:pBdr>
+                <w:top w:val="nil"/>
+                <w:left w:val="nil"/>
+                <w:bottom w:val="nil"/>
+                <w:right w:val="nil"/>
+                <w:between w:val="nil"/>
+              </w:pBdr>
+              <w:rPr>
+                <w:rFonts w:ascii="Arial" w:eastAsia="Arial" w:hAnsi="Arial" w:cs="Arial"/>
+                <w:color w:val="000000"/>
+                <w:sz w:val="22"/>
+                <w:szCs w:val="22"/>
+              </w:rPr>
+            </w:pPr>
+            <w:r>
+              <w:rPr>
+                <w:rFonts w:ascii="Arial" w:eastAsia="Arial" w:hAnsi="Arial" w:cs="Arial"/>
+                <w:color w:val="000000"/>
+                <w:sz w:val="22"/>
+                <w:szCs w:val="22"/>
+              </w:rPr>
+              <w:t xml:space="preserve">Martín Ferrari - Desarrollador </w:t>
+            </w:r>
+            <w:proofErr w:type="spellStart"/>
+            <w:r>
+              <w:rPr>
+                <w:rFonts w:ascii="Arial" w:eastAsia="Arial" w:hAnsi="Arial" w:cs="Arial"/>
+                <w:color w:val="000000"/>
+                <w:sz w:val="22"/>
+                <w:szCs w:val="22"/>
+              </w:rPr>
+              <w:t>Fullstack</w:t>
+            </w:r>
+            <w:proofErr w:type="spellEnd"/>
+          </w:p>
+          <w:p>
+            <w:pPr>
+              <w:numPr>
+                <w:ilvl w:val="0"/>
+                <w:numId w:val="2"/>
+              </w:numPr>
+              <w:pBdr>
+                <w:top w:val="nil"/>
+                <w:left w:val="nil"/>
+                <w:bottom w:val="nil"/>
+                <w:right w:val="nil"/>
+                <w:between w:val="nil"/>
+              </w:pBdr>
+              <w:rPr>
+                <w:rFonts w:ascii="Arial" w:eastAsia="Arial" w:hAnsi="Arial" w:cs="Arial"/>
+                <w:color w:val="000000"/>
+                <w:sz w:val="22"/>
+                <w:szCs w:val="22"/>
+              </w:rPr>
+            </w:pPr>
+            <w:r>
+              <w:rPr>
+                <w:rFonts w:ascii="Arial" w:eastAsia="Arial" w:hAnsi="Arial" w:cs="Arial"/>
+                <w:color w:val="000000"/>
+                <w:sz w:val="22"/>
+                <w:szCs w:val="22"/>
+              </w:rPr>
+              <w:t xml:space="preserve">Natalia Russo - Desarrollador </w:t>
+            </w:r>
+            <w:proofErr w:type="spellStart"/>
+            <w:r>
+              <w:rPr>
+                <w:rFonts w:ascii="Arial" w:eastAsia="Arial" w:hAnsi="Arial" w:cs="Arial"/>
+                <w:color w:val="000000"/>
+                <w:sz w:val="22"/>
+                <w:szCs w:val="22"/>
+              </w:rPr>
+              <w:t>Fullstack</w:t>
+            </w:r>
+            <w:proofErr w:type="spellEnd"/>
           </w:p>
           <w:p>
             <w:pPr>
@@ -6924,7 +7183,27 @@
                 <w:sz w:val="22"/>
                 <w:szCs w:val="22"/>
               </w:rPr>
-              <w:t>El software desarrollado se enterará de forma total por única vez, lo cual corresponde al enfoque Big Bang.</w:t>
+              <w:t xml:space="preserve">El software desarrollado se enterará de forma total por única vez, lo cual corresponde al enfoque Big </w:t>
+            </w:r>
+            <w:proofErr w:type="spellStart"/>
+            <w:r>
+              <w:rPr>
+                <w:rFonts w:ascii="Arial" w:eastAsia="Arial" w:hAnsi="Arial" w:cs="Arial"/>
+                <w:color w:val="000000"/>
+                <w:sz w:val="22"/>
+                <w:szCs w:val="22"/>
+              </w:rPr>
+              <w:t>Bang</w:t>
+            </w:r>
+            <w:proofErr w:type="spellEnd"/>
+            <w:r>
+              <w:rPr>
+                <w:rFonts w:ascii="Arial" w:eastAsia="Arial" w:hAnsi="Arial" w:cs="Arial"/>
+                <w:color w:val="000000"/>
+                <w:sz w:val="22"/>
+                <w:szCs w:val="22"/>
+              </w:rPr>
+              <w:t>.</w:t>
             </w:r>
           </w:p>
           <w:p>
@@ -7105,221 +7384,66 @@
               <w:rPr>
                 <w:rFonts w:ascii="Arial" w:eastAsia="Arial" w:hAnsi="Arial" w:cs="Arial"/>
                 <w:color w:val="000000"/>
-                <w:sz w:val="20"/>
-                <w:szCs w:val="20"/>
-              </w:rPr>
-            </w:pPr>
-            <w:r>
-              <w:rPr>
-                <w:rFonts w:ascii="Arial" w:eastAsia="Arial" w:hAnsi="Arial" w:cs="Arial"/>
-                <w:color w:val="000000"/>
-                <w:sz w:val="20"/>
-                <w:szCs w:val="20"/>
-              </w:rPr>
-              <w:t>(Aclaración: los principales hitos del proyecto están asociados a los objetivos parciales, teniendo en cuenta el enfoque de implementación elegido y los entregables del proyecto identificados. Este ítem suele completarse con una imagen del plan a muy alto nivel que se elabora con el propósito de mostrarlo en la presentación del kickoff del proyecto. A continuación se muestran dos modelos como ejemplo).</w:t>
-            </w:r>
-          </w:p>
-          <w:p>
-            <w:pPr>
-              <w:pBdr>
-                <w:top w:val="nil"/>
-                <w:left w:val="nil"/>
-                <w:bottom w:val="nil"/>
-                <w:right w:val="nil"/>
-                <w:between w:val="nil"/>
-              </w:pBdr>
-              <w:rPr>
-                <w:rFonts w:ascii="Arial" w:eastAsia="Arial" w:hAnsi="Arial" w:cs="Arial"/>
-                <w:color w:val="000000"/>
-                <w:sz w:val="20"/>
-                <w:szCs w:val="20"/>
-              </w:rPr>
-            </w:pPr>
-          </w:p>
-          <w:p>
-            <w:pPr>
-              <w:pBdr>
-                <w:top w:val="nil"/>
-                <w:left w:val="nil"/>
-                <w:bottom w:val="nil"/>
-                <w:right w:val="nil"/>
-                <w:between w:val="nil"/>
-              </w:pBdr>
-              <w:rPr>
-                <w:rFonts w:ascii="Arial" w:eastAsia="Arial" w:hAnsi="Arial" w:cs="Arial"/>
-                <w:color w:val="000000"/>
-                <w:sz w:val="20"/>
-                <w:szCs w:val="20"/>
-              </w:rPr>
-            </w:pPr>
-          </w:p>
-          <w:p>
-            <w:pPr>
-              <w:pBdr>
-                <w:top w:val="nil"/>
-                <w:left w:val="nil"/>
-                <w:bottom w:val="nil"/>
-                <w:right w:val="nil"/>
-                <w:between w:val="nil"/>
-              </w:pBdr>
-              <w:rPr>
-                <w:rFonts w:ascii="Arial" w:eastAsia="Arial" w:hAnsi="Arial" w:cs="Arial"/>
-                <w:color w:val="000000"/>
-                <w:sz w:val="20"/>
-                <w:szCs w:val="20"/>
-              </w:rPr>
-            </w:pPr>
-            <w:r>
-              <w:rPr>
-                <w:rFonts w:ascii="Arial" w:eastAsia="Arial" w:hAnsi="Arial" w:cs="Arial"/>
-                <w:color w:val="000000"/>
-                <w:sz w:val="20"/>
-                <w:szCs w:val="20"/>
-              </w:rPr>
-              <w:t>Ejemplo 1</w:t>
-            </w:r>
-          </w:p>
-          <w:p>
-            <w:pPr>
-              <w:pBdr>
-                <w:top w:val="nil"/>
-                <w:left w:val="nil"/>
-                <w:bottom w:val="nil"/>
-                <w:right w:val="nil"/>
-                <w:between w:val="nil"/>
-              </w:pBdr>
-              <w:jc w:val="center"/>
-              <w:rPr>
-                <w:rFonts w:ascii="Arial" w:eastAsia="Arial" w:hAnsi="Arial" w:cs="Arial"/>
-                <w:color w:val="000000"/>
-                <w:sz w:val="20"/>
-                <w:szCs w:val="20"/>
-              </w:rPr>
-            </w:pPr>
-          </w:p>
-          <w:p>
-            <w:pPr>
-              <w:pBdr>
-                <w:top w:val="nil"/>
-                <w:left w:val="nil"/>
-                <w:bottom w:val="nil"/>
-                <w:right w:val="nil"/>
-                <w:between w:val="nil"/>
-              </w:pBdr>
-              <w:jc w:val="center"/>
-              <w:rPr>
-                <w:rFonts w:ascii="Arial" w:eastAsia="Arial" w:hAnsi="Arial" w:cs="Arial"/>
-                <w:color w:val="000000"/>
-                <w:sz w:val="20"/>
-                <w:szCs w:val="20"/>
-              </w:rPr>
-            </w:pPr>
-            <w:r>
-              <w:rPr>
-                <w:rFonts w:ascii="Arial" w:eastAsia="Arial" w:hAnsi="Arial" w:cs="Arial"/>
-                <w:color w:val="000000"/>
-                <w:sz w:val="20"/>
-                <w:szCs w:val="20"/>
-              </w:rPr>
-              <w:pict w14:anchorId="06569674">
-                <v:shapetype id="_x0000_t75" coordsize="21600,21600" o:spt="75" o:preferrelative="t" path="m@4@5l@4@11@9@11@9@5xe" filled="f" stroked="f">
-                  <v:stroke joinstyle="miter"/>
-                  <v:formulas>
-                    <v:f eqn="if lineDrawn pixelLineWidth 0"/>
-                    <v:f eqn="sum @0 1 0"/>
-                    <v:f eqn="sum 0 0 @1"/>
-                    <v:f eqn="prod @2 1 2"/>
-                    <v:f eqn="prod @3 21600 pixelWidth"/>
-                    <v:f eqn="prod @3 21600 pixelHeight"/>
-                    <v:f eqn="sum @0 0 1"/>
-                    <v:f eqn="prod @6 1 2"/>
-                    <v:f eqn="prod @7 21600 pixelWidth"/>
-                    <v:f eqn="sum @8 21600 0"/>
-                    <v:f eqn="prod @7 21600 pixelHeight"/>
-                    <v:f eqn="sum @10 21600 0"/>
-                  </v:formulas>
-                  <v:path o:extrusionok="f" gradientshapeok="t" o:connecttype="rect"/>
-                  <o:lock v:ext="edit" aspectratio="t"/>
-                </v:shapetype>
-                <v:shape id="image2.png" o:spid="_x0000_i1025" type="#_x0000_t75" style="width:497.8pt;height:273.1pt;visibility:visible">
-                  <v:imagedata r:id="rId8" o:title=""/>
-                </v:shape>
-              </w:pict>
-            </w:r>
-          </w:p>
-          <w:p>
-            <w:pPr>
-              <w:pBdr>
-                <w:top w:val="nil"/>
-                <w:left w:val="nil"/>
-                <w:bottom w:val="nil"/>
-                <w:right w:val="nil"/>
-                <w:between w:val="nil"/>
-              </w:pBdr>
-              <w:rPr>
-                <w:rFonts w:ascii="Arial" w:eastAsia="Arial" w:hAnsi="Arial" w:cs="Arial"/>
-                <w:color w:val="000000"/>
-                <w:sz w:val="20"/>
-                <w:szCs w:val="20"/>
-              </w:rPr>
-            </w:pPr>
-          </w:p>
-          <w:p>
-            <w:pPr>
-              <w:pBdr>
-                <w:top w:val="nil"/>
-                <w:left w:val="nil"/>
-                <w:bottom w:val="nil"/>
-                <w:right w:val="nil"/>
-                <w:between w:val="nil"/>
-              </w:pBdr>
-              <w:rPr>
-                <w:rFonts w:ascii="Arial" w:eastAsia="Arial" w:hAnsi="Arial" w:cs="Arial"/>
-                <w:color w:val="000000"/>
-                <w:sz w:val="20"/>
-                <w:szCs w:val="20"/>
-              </w:rPr>
-            </w:pPr>
-            <w:r>
-              <w:rPr>
-                <w:rFonts w:ascii="Arial" w:eastAsia="Arial" w:hAnsi="Arial" w:cs="Arial"/>
-                <w:color w:val="000000"/>
-                <w:sz w:val="20"/>
-                <w:szCs w:val="20"/>
-              </w:rPr>
-              <w:t>Ejemplo 2</w:t>
-            </w:r>
-          </w:p>
-          <w:p>
-            <w:pPr>
-              <w:pBdr>
-                <w:top w:val="nil"/>
-                <w:left w:val="nil"/>
-                <w:bottom w:val="nil"/>
-                <w:right w:val="nil"/>
-                <w:between w:val="nil"/>
-              </w:pBdr>
-              <w:jc w:val="center"/>
-              <w:rPr>
-                <w:rFonts w:ascii="Arial" w:eastAsia="Arial" w:hAnsi="Arial" w:cs="Arial"/>
-                <w:color w:val="000000"/>
-                <w:sz w:val="20"/>
-                <w:szCs w:val="20"/>
-              </w:rPr>
-            </w:pPr>
-            <w:r>
-              <w:rPr>
-                <w:rFonts w:ascii="Arial" w:eastAsia="Arial" w:hAnsi="Arial" w:cs="Arial"/>
-                <w:color w:val="000000"/>
-                <w:sz w:val="20"/>
-                <w:szCs w:val="20"/>
-              </w:rPr>
-              <w:lastRenderedPageBreak/>
-              <w:pict w14:anchorId="06569675">
-                <v:shape id="image3.png" o:spid="_x0000_i1026" type="#_x0000_t75" style="width:497.8pt;height:258.2pt;visibility:visible">
-                  <v:imagedata r:id="rId9" o:title=""/>
-                </v:shape>
-              </w:pict>
+                <w:sz w:val="22"/>
+                <w:szCs w:val="22"/>
+              </w:rPr>
+            </w:pPr>
+            <w:r>
+              <w:rPr>
+                <w:rFonts w:ascii="Arial" w:eastAsia="Arial" w:hAnsi="Arial" w:cs="Arial"/>
+                <w:noProof/>
+                <w:color w:val="000000"/>
+                <w:sz w:val="22"/>
+                <w:szCs w:val="22"/>
+              </w:rPr>
+              <w:drawing>
+                <wp:inline distT="0" distB="0" distL="0" distR="0" wp14:anchorId="29E71FD4" wp14:editId="130FA9BA">
+                  <wp:extent cx="6391275" cy="1638300"/>
+                  <wp:effectExtent l="0" t="0" r="9525" b="0"/>
+                  <wp:docPr id="1829749642" name="Imagen 1"/>
+                  <wp:cNvGraphicFramePr>
+                    <a:graphicFrameLocks xmlns:a="http://schemas.openxmlformats.org/drawingml/2006/main" noChangeAspect="1"/>
+                  </wp:cNvGraphicFramePr>
+                  <a:graphic xmlns:a="http://schemas.openxmlformats.org/drawingml/2006/main">
+                    <a:graphicData uri="http://schemas.openxmlformats.org/drawingml/2006/picture">
+                      <pic:pic xmlns:pic="http://schemas.openxmlformats.org/drawingml/2006/picture">
+                        <pic:nvPicPr>
+                          <pic:cNvPr id="0" name="Picture 6"/>
+                          <pic:cNvPicPr>
+                            <a:picLocks noChangeAspect="1" noChangeArrowheads="1"/>
+                          </pic:cNvPicPr>
+                        </pic:nvPicPr>
+                        <pic:blipFill>
+                          <a:blip r:embed="rId8" cstate="print">
+                            <a:extLst>
+                              <a:ext uri="{28A0092B-C50C-407E-A947-70E740481C1C}">
+                                <a14:useLocalDpi xmlns:a14="http://schemas.microsoft.com/office/drawing/2010/main" val="0"/>
+                              </a:ext>
+                            </a:extLst>
+                          </a:blip>
+                          <a:srcRect/>
+                          <a:stretch>
+                            <a:fillRect/>
+                          </a:stretch>
+                        </pic:blipFill>
+                        <pic:spPr bwMode="auto">
+                          <a:xfrm>
+                            <a:off x="0" y="0"/>
+                            <a:ext cx="6391275" cy="1638300"/>
+                          </a:xfrm>
+                          <a:prstGeom prst="rect">
+                            <a:avLst/>
+                          </a:prstGeom>
+                          <a:noFill/>
+                          <a:ln>
+                            <a:noFill/>
+                          </a:ln>
+                        </pic:spPr>
+                      </pic:pic>
+                    </a:graphicData>
+                  </a:graphic>
+                </wp:inline>
+              </w:drawing>
             </w:r>
           </w:p>
           <w:p>
@@ -7367,7 +7491,6 @@
                 <w:b/>
                 <w:color w:val="000000"/>
               </w:rPr>
-              <w:lastRenderedPageBreak/>
               <w:t>Presupuesto</w:t>
             </w:r>
           </w:p>
@@ -7561,7 +7684,27 @@
                 <w:sz w:val="20"/>
                 <w:szCs w:val="20"/>
               </w:rPr>
-              <w:t>Dado que los  componentes de software externos pueden presentar vulnerabilidades de seguridad, entonces el sistema se podría ver comprometido</w:t>
+              <w:t xml:space="preserve">Dado que </w:t>
+            </w:r>
+            <w:proofErr w:type="gramStart"/>
+            <w:r>
+              <w:rPr>
+                <w:rFonts w:ascii="Arial" w:eastAsia="Arial" w:hAnsi="Arial" w:cs="Arial"/>
+                <w:color w:val="000000"/>
+                <w:sz w:val="20"/>
+                <w:szCs w:val="20"/>
+              </w:rPr>
+              <w:t>los  componentes</w:t>
+            </w:r>
+            <w:proofErr w:type="gramEnd"/>
+            <w:r>
+              <w:rPr>
+                <w:rFonts w:ascii="Arial" w:eastAsia="Arial" w:hAnsi="Arial" w:cs="Arial"/>
+                <w:color w:val="000000"/>
+                <w:sz w:val="20"/>
+                <w:szCs w:val="20"/>
+              </w:rPr>
+              <w:t xml:space="preserve"> de software externos pueden presentar vulnerabilidades de seguridad, entonces el sistema se podría ver comprometido</w:t>
             </w:r>
           </w:p>
           <w:p>
@@ -7979,6 +8122,7 @@
                 <w:sz w:val="22"/>
                 <w:szCs w:val="22"/>
               </w:rPr>
+              <w:lastRenderedPageBreak/>
               <w:t xml:space="preserve">Se asume que el equipo contará con la plataforma de hardware necesaria para poder </w:t>
             </w:r>
             <w:r>
@@ -8139,6 +8283,7 @@
         </w:rPr>
         <w:tab/>
       </w:r>
+      <w:proofErr w:type="gramStart"/>
       <w:r>
         <w:rPr>
           <w:rFonts w:ascii="Arial" w:eastAsia="Arial" w:hAnsi="Arial" w:cs="Arial"/>
@@ -8146,7 +8291,17 @@
           <w:sz w:val="22"/>
           <w:szCs w:val="22"/>
         </w:rPr>
-        <w:t>Fecha:_________________</w:t>
+        <w:t>Fecha:_</w:t>
+      </w:r>
+      <w:proofErr w:type="gramEnd"/>
+      <w:r>
+        <w:rPr>
+          <w:rFonts w:ascii="Arial" w:eastAsia="Arial" w:hAnsi="Arial" w:cs="Arial"/>
+          <w:color w:val="000000"/>
+          <w:sz w:val="22"/>
+          <w:szCs w:val="22"/>
+        </w:rPr>
+        <w:t>________________</w:t>
       </w:r>
       <w:r>
         <w:rPr>
@@ -8286,6 +8441,7 @@
         </w:rPr>
         <w:tab/>
       </w:r>
+      <w:proofErr w:type="gramStart"/>
       <w:r>
         <w:rPr>
           <w:rFonts w:ascii="Arial" w:eastAsia="Arial" w:hAnsi="Arial" w:cs="Arial"/>
@@ -8293,7 +8449,17 @@
           <w:sz w:val="22"/>
           <w:szCs w:val="22"/>
         </w:rPr>
-        <w:t>Fecha:_________________</w:t>
+        <w:t>Fecha:_</w:t>
+      </w:r>
+      <w:proofErr w:type="gramEnd"/>
+      <w:r>
+        <w:rPr>
+          <w:rFonts w:ascii="Arial" w:eastAsia="Arial" w:hAnsi="Arial" w:cs="Arial"/>
+          <w:color w:val="000000"/>
+          <w:sz w:val="22"/>
+          <w:szCs w:val="22"/>
+        </w:rPr>
+        <w:t>________________</w:t>
       </w:r>
       <w:r>
         <w:rPr>
@@ -8373,7 +8539,17 @@
           <w:sz w:val="20"/>
           <w:szCs w:val="20"/>
         </w:rPr>
-        <w:t xml:space="preserve">(Aclaración: la aprobación del documento, estará dada por todos los docentes  </w:t>
+        <w:t xml:space="preserve">(Aclaración: la aprobación del documento, estará dada por todos los </w:t>
+      </w:r>
+      <w:proofErr w:type="gramStart"/>
+      <w:r>
+        <w:rPr>
+          <w:rFonts w:ascii="Arial" w:eastAsia="Arial" w:hAnsi="Arial" w:cs="Arial"/>
+          <w:color w:val="000000"/>
+          <w:sz w:val="20"/>
+          <w:szCs w:val="20"/>
+        </w:rPr>
+        <w:t xml:space="preserve">docentes  </w:t>
       </w:r>
       <w:r>
         <w:rPr>
@@ -8383,6 +8559,7 @@
         </w:rPr>
         <w:t>adicionales</w:t>
       </w:r>
+      <w:proofErr w:type="gramEnd"/>
       <w:r>
         <w:rPr>
           <w:rFonts w:ascii="Arial" w:eastAsia="Arial" w:hAnsi="Arial" w:cs="Arial"/>
@@ -8445,12 +8622,12 @@
       </w:pPr>
     </w:p>
     <w:sectPr>
-      <w:headerReference w:type="even" r:id="rId10"/>
-      <w:headerReference w:type="default" r:id="rId11"/>
-      <w:footerReference w:type="even" r:id="rId12"/>
-      <w:footerReference w:type="default" r:id="rId13"/>
-      <w:headerReference w:type="first" r:id="rId14"/>
-      <w:footerReference w:type="first" r:id="rId15"/>
+      <w:headerReference w:type="even" r:id="rId9"/>
+      <w:headerReference w:type="default" r:id="rId10"/>
+      <w:footerReference w:type="even" r:id="rId11"/>
+      <w:footerReference w:type="default" r:id="rId12"/>
+      <w:headerReference w:type="first" r:id="rId13"/>
+      <w:footerReference w:type="first" r:id="rId14"/>
       <w:pgSz w:w="11906" w:h="16838"/>
       <w:pgMar w:top="1440" w:right="1440" w:bottom="1440" w:left="1440" w:header="720" w:footer="720" w:gutter="0"/>
       <w:pgNumType w:start="1"/>
@@ -8699,6 +8876,7 @@
         <w:szCs w:val="20"/>
       </w:rPr>
     </w:pPr>
+    <w:proofErr w:type="spellStart"/>
     <w:r>
       <w:rPr>
         <w:rFonts w:ascii="Arial" w:eastAsia="Arial" w:hAnsi="Arial" w:cs="Arial"/>
@@ -8706,7 +8884,17 @@
         <w:sz w:val="16"/>
         <w:szCs w:val="16"/>
       </w:rPr>
-      <w:t>Template 2023</w:t>
+      <w:t>Template</w:t>
+    </w:r>
+    <w:proofErr w:type="spellEnd"/>
+    <w:r>
+      <w:rPr>
+        <w:rFonts w:ascii="Arial" w:eastAsia="Arial" w:hAnsi="Arial" w:cs="Arial"/>
+        <w:color w:val="000000"/>
+        <w:sz w:val="16"/>
+        <w:szCs w:val="16"/>
+      </w:rPr>
+      <w:t xml:space="preserve"> 2023</w:t>
     </w:r>
   </w:p>
 </w:ftr>
@@ -8871,7 +9059,7 @@
                 <v:path o:extrusionok="f" gradientshapeok="t" o:connecttype="rect"/>
                 <o:lock v:ext="edit" aspectratio="t"/>
               </v:shapetype>
-              <v:shape id="image1.png" o:spid="_x0000_i1027" type="#_x0000_t75" style="width:67.05pt;height:45.95pt;visibility:visible">
+              <v:shape id="image1.png" o:spid="_x0000_i1027" type="#_x0000_t75" style="width:67.3pt;height:45.8pt;visibility:visible">
                 <v:imagedata r:id="rId1" o:title=""/>
               </v:shape>
             </w:pict>

</xml_diff>

<commit_message>
acta - presupuesto agregado
</commit_message>
<xml_diff>
--- a/1-Acta de Proyecto - UTN - 2023.docx
+++ b/1-Acta de Proyecto - UTN - 2023.docx
@@ -2331,16 +2331,7 @@
                 <w:sz w:val="22"/>
                 <w:szCs w:val="22"/>
               </w:rPr>
-              <w:t>13/11</w:t>
-            </w:r>
-            <w:r>
-              <w:rPr>
-                <w:rFonts w:ascii="Arial" w:eastAsia="Arial" w:hAnsi="Arial" w:cs="Arial"/>
-                <w:color w:val="000000"/>
-                <w:sz w:val="22"/>
-                <w:szCs w:val="22"/>
-              </w:rPr>
-              <w:t>/23</w:t>
+              <w:t>13/11/23</w:t>
             </w:r>
           </w:p>
         </w:tc>
@@ -2419,34 +2410,7 @@
                 <w:sz w:val="22"/>
                 <w:szCs w:val="22"/>
               </w:rPr>
-              <w:t xml:space="preserve">Corrección del Sprint </w:t>
-            </w:r>
-            <w:r>
-              <w:rPr>
-                <w:rFonts w:ascii="Arial" w:eastAsia="Arial" w:hAnsi="Arial" w:cs="Arial"/>
-                <w:color w:val="000000"/>
-                <w:sz w:val="22"/>
-                <w:szCs w:val="22"/>
-              </w:rPr>
-              <w:t>4</w:t>
-            </w:r>
-            <w:r>
-              <w:rPr>
-                <w:rFonts w:ascii="Arial" w:eastAsia="Arial" w:hAnsi="Arial" w:cs="Arial"/>
-                <w:color w:val="000000"/>
-                <w:sz w:val="22"/>
-                <w:szCs w:val="22"/>
-              </w:rPr>
-              <w:t xml:space="preserve"> y Sprint </w:t>
-            </w:r>
-            <w:r>
-              <w:rPr>
-                <w:rFonts w:ascii="Arial" w:eastAsia="Arial" w:hAnsi="Arial" w:cs="Arial"/>
-                <w:color w:val="000000"/>
-                <w:sz w:val="22"/>
-                <w:szCs w:val="22"/>
-              </w:rPr>
-              <w:t>5</w:t>
+              <w:t>Corrección del Sprint 4 y Sprint 5</w:t>
             </w:r>
           </w:p>
         </w:tc>
@@ -3498,7 +3462,7 @@
                 <w:b/>
                 <w:color w:val="000000"/>
               </w:rPr>
-              <w:t>Beneficios al Negocio /</w:t>
+              <w:t>Beneficios al Negocio</w:t>
             </w:r>
           </w:p>
         </w:tc>
@@ -7765,6 +7729,11 @@
           </w:p>
           <w:p>
             <w:pPr>
+              <w:pStyle w:val="Prrafodelista"/>
+              <w:numPr>
+                <w:ilvl w:val="0"/>
+                <w:numId w:val="17"/>
+              </w:numPr>
               <w:pBdr>
                 <w:top w:val="nil"/>
                 <w:left w:val="nil"/>
@@ -7779,48 +7748,76 @@
                 <w:szCs w:val="20"/>
               </w:rPr>
             </w:pPr>
-          </w:p>
-          <w:p>
-            <w:pPr>
-              <w:pBdr>
-                <w:top w:val="nil"/>
-                <w:left w:val="nil"/>
-                <w:bottom w:val="nil"/>
-                <w:right w:val="nil"/>
-                <w:between w:val="nil"/>
-              </w:pBdr>
+            <w:r>
               <w:rPr>
                 <w:rFonts w:ascii="Arial" w:eastAsia="Arial" w:hAnsi="Arial" w:cs="Arial"/>
                 <w:color w:val="000000"/>
                 <w:sz w:val="20"/>
                 <w:szCs w:val="20"/>
               </w:rPr>
-            </w:pPr>
-            <w:r>
+              <w:t>Costo total en RRHH del proyecto: $47,586,785.02</w:t>
+            </w:r>
+          </w:p>
+          <w:p>
+            <w:pPr>
+              <w:pStyle w:val="Prrafodelista"/>
+              <w:numPr>
+                <w:ilvl w:val="0"/>
+                <w:numId w:val="17"/>
+              </w:numPr>
+              <w:pBdr>
+                <w:top w:val="nil"/>
+                <w:left w:val="nil"/>
+                <w:bottom w:val="nil"/>
+                <w:right w:val="nil"/>
+                <w:between w:val="nil"/>
+              </w:pBdr>
               <w:rPr>
                 <w:rFonts w:ascii="Arial" w:eastAsia="Arial" w:hAnsi="Arial" w:cs="Arial"/>
                 <w:color w:val="000000"/>
                 <w:sz w:val="20"/>
                 <w:szCs w:val="20"/>
               </w:rPr>
-              <w:t xml:space="preserve">(Aclaración: el acta de proyecto </w:t>
-            </w:r>
-            <w:r>
-              <w:rPr>
-                <w:rFonts w:ascii="Arial" w:eastAsia="Arial" w:hAnsi="Arial" w:cs="Arial"/>
+            </w:pPr>
+            <w:r>
+              <w:rPr>
+                <w:rFonts w:ascii="Arial" w:eastAsia="Arial" w:hAnsi="Arial" w:cs="Arial"/>
+                <w:color w:val="000000"/>
                 <w:sz w:val="20"/>
                 <w:szCs w:val="20"/>
               </w:rPr>
-              <w:t>sólo</w:t>
-            </w:r>
-            <w:r>
+              <w:t>Costo total en recursos adicionales: $13,402,450.38</w:t>
+            </w:r>
+          </w:p>
+          <w:p>
+            <w:pPr>
+              <w:pStyle w:val="Prrafodelista"/>
+              <w:numPr>
+                <w:ilvl w:val="0"/>
+                <w:numId w:val="17"/>
+              </w:numPr>
+              <w:pBdr>
+                <w:top w:val="nil"/>
+                <w:left w:val="nil"/>
+                <w:bottom w:val="nil"/>
+                <w:right w:val="nil"/>
+                <w:between w:val="nil"/>
+              </w:pBdr>
               <w:rPr>
                 <w:rFonts w:ascii="Arial" w:eastAsia="Arial" w:hAnsi="Arial" w:cs="Arial"/>
                 <w:color w:val="000000"/>
                 <w:sz w:val="20"/>
                 <w:szCs w:val="20"/>
               </w:rPr>
-              <w:t xml:space="preserve"> refleja el costo total obtenido y hace referencia al documento específico donde tiene el detalle de los cálculos realizados (documento o planilla de costos).</w:t>
+            </w:pPr>
+            <w:r>
+              <w:rPr>
+                <w:rFonts w:ascii="Arial" w:eastAsia="Arial" w:hAnsi="Arial" w:cs="Arial"/>
+                <w:color w:val="000000"/>
+                <w:sz w:val="20"/>
+                <w:szCs w:val="20"/>
+              </w:rPr>
+              <w:t>Costo total: $60,989,235.40</w:t>
             </w:r>
           </w:p>
           <w:p>
@@ -10488,6 +10485,119 @@
     </w:lvl>
   </w:abstractNum>
   <w:abstractNum w:abstractNumId="7" w15:restartNumberingAfterBreak="0">
+    <w:nsid w:val="4ACE10F6"/>
+    <w:multiLevelType w:val="hybridMultilevel"/>
+    <w:tmpl w:val="A2D4509A"/>
+    <w:lvl w:ilvl="0" w:tplc="2C0A0001">
+      <w:start w:val="1"/>
+      <w:numFmt w:val="bullet"/>
+      <w:lvlText w:val=""/>
+      <w:lvlJc w:val="left"/>
+      <w:pPr>
+        <w:ind w:left="720" w:hanging="360"/>
+      </w:pPr>
+      <w:rPr>
+        <w:rFonts w:ascii="Symbol" w:hAnsi="Symbol" w:hint="default"/>
+      </w:rPr>
+    </w:lvl>
+    <w:lvl w:ilvl="1" w:tplc="2C0A0003" w:tentative="1">
+      <w:start w:val="1"/>
+      <w:numFmt w:val="bullet"/>
+      <w:lvlText w:val="o"/>
+      <w:lvlJc w:val="left"/>
+      <w:pPr>
+        <w:ind w:left="1440" w:hanging="360"/>
+      </w:pPr>
+      <w:rPr>
+        <w:rFonts w:ascii="Courier New" w:hAnsi="Courier New" w:cs="Courier New" w:hint="default"/>
+      </w:rPr>
+    </w:lvl>
+    <w:lvl w:ilvl="2" w:tplc="2C0A0005" w:tentative="1">
+      <w:start w:val="1"/>
+      <w:numFmt w:val="bullet"/>
+      <w:lvlText w:val=""/>
+      <w:lvlJc w:val="left"/>
+      <w:pPr>
+        <w:ind w:left="2160" w:hanging="360"/>
+      </w:pPr>
+      <w:rPr>
+        <w:rFonts w:ascii="Wingdings" w:hAnsi="Wingdings" w:hint="default"/>
+      </w:rPr>
+    </w:lvl>
+    <w:lvl w:ilvl="3" w:tplc="2C0A0001" w:tentative="1">
+      <w:start w:val="1"/>
+      <w:numFmt w:val="bullet"/>
+      <w:lvlText w:val=""/>
+      <w:lvlJc w:val="left"/>
+      <w:pPr>
+        <w:ind w:left="2880" w:hanging="360"/>
+      </w:pPr>
+      <w:rPr>
+        <w:rFonts w:ascii="Symbol" w:hAnsi="Symbol" w:hint="default"/>
+      </w:rPr>
+    </w:lvl>
+    <w:lvl w:ilvl="4" w:tplc="2C0A0003" w:tentative="1">
+      <w:start w:val="1"/>
+      <w:numFmt w:val="bullet"/>
+      <w:lvlText w:val="o"/>
+      <w:lvlJc w:val="left"/>
+      <w:pPr>
+        <w:ind w:left="3600" w:hanging="360"/>
+      </w:pPr>
+      <w:rPr>
+        <w:rFonts w:ascii="Courier New" w:hAnsi="Courier New" w:cs="Courier New" w:hint="default"/>
+      </w:rPr>
+    </w:lvl>
+    <w:lvl w:ilvl="5" w:tplc="2C0A0005" w:tentative="1">
+      <w:start w:val="1"/>
+      <w:numFmt w:val="bullet"/>
+      <w:lvlText w:val=""/>
+      <w:lvlJc w:val="left"/>
+      <w:pPr>
+        <w:ind w:left="4320" w:hanging="360"/>
+      </w:pPr>
+      <w:rPr>
+        <w:rFonts w:ascii="Wingdings" w:hAnsi="Wingdings" w:hint="default"/>
+      </w:rPr>
+    </w:lvl>
+    <w:lvl w:ilvl="6" w:tplc="2C0A0001" w:tentative="1">
+      <w:start w:val="1"/>
+      <w:numFmt w:val="bullet"/>
+      <w:lvlText w:val=""/>
+      <w:lvlJc w:val="left"/>
+      <w:pPr>
+        <w:ind w:left="5040" w:hanging="360"/>
+      </w:pPr>
+      <w:rPr>
+        <w:rFonts w:ascii="Symbol" w:hAnsi="Symbol" w:hint="default"/>
+      </w:rPr>
+    </w:lvl>
+    <w:lvl w:ilvl="7" w:tplc="2C0A0003" w:tentative="1">
+      <w:start w:val="1"/>
+      <w:numFmt w:val="bullet"/>
+      <w:lvlText w:val="o"/>
+      <w:lvlJc w:val="left"/>
+      <w:pPr>
+        <w:ind w:left="5760" w:hanging="360"/>
+      </w:pPr>
+      <w:rPr>
+        <w:rFonts w:ascii="Courier New" w:hAnsi="Courier New" w:cs="Courier New" w:hint="default"/>
+      </w:rPr>
+    </w:lvl>
+    <w:lvl w:ilvl="8" w:tplc="2C0A0005" w:tentative="1">
+      <w:start w:val="1"/>
+      <w:numFmt w:val="bullet"/>
+      <w:lvlText w:val=""/>
+      <w:lvlJc w:val="left"/>
+      <w:pPr>
+        <w:ind w:left="6480" w:hanging="360"/>
+      </w:pPr>
+      <w:rPr>
+        <w:rFonts w:ascii="Wingdings" w:hAnsi="Wingdings" w:hint="default"/>
+      </w:rPr>
+    </w:lvl>
+  </w:abstractNum>
+  <w:abstractNum w:abstractNumId="8" w15:restartNumberingAfterBreak="0">
     <w:nsid w:val="5254295D"/>
     <w:multiLevelType w:val="hybridMultilevel"/>
     <w:tmpl w:val="3BBE68BC"/>
@@ -10600,7 +10710,7 @@
       </w:rPr>
     </w:lvl>
   </w:abstractNum>
-  <w:abstractNum w:abstractNumId="8" w15:restartNumberingAfterBreak="0">
+  <w:abstractNum w:abstractNumId="9" w15:restartNumberingAfterBreak="0">
     <w:nsid w:val="53552DE7"/>
     <w:multiLevelType w:val="hybridMultilevel"/>
     <w:tmpl w:val="89B2DFC4"/>
@@ -10713,7 +10823,7 @@
       </w:rPr>
     </w:lvl>
   </w:abstractNum>
-  <w:abstractNum w:abstractNumId="9" w15:restartNumberingAfterBreak="0">
+  <w:abstractNum w:abstractNumId="10" w15:restartNumberingAfterBreak="0">
     <w:nsid w:val="5FC84EC0"/>
     <w:multiLevelType w:val="hybridMultilevel"/>
     <w:tmpl w:val="E556D7F6"/>
@@ -10826,7 +10936,7 @@
       </w:rPr>
     </w:lvl>
   </w:abstractNum>
-  <w:abstractNum w:abstractNumId="10" w15:restartNumberingAfterBreak="0">
+  <w:abstractNum w:abstractNumId="11" w15:restartNumberingAfterBreak="0">
     <w:nsid w:val="64931E66"/>
     <w:multiLevelType w:val="hybridMultilevel"/>
     <w:tmpl w:val="DEC0E780"/>
@@ -10939,7 +11049,7 @@
       </w:rPr>
     </w:lvl>
   </w:abstractNum>
-  <w:abstractNum w:abstractNumId="11" w15:restartNumberingAfterBreak="0">
+  <w:abstractNum w:abstractNumId="12" w15:restartNumberingAfterBreak="0">
     <w:nsid w:val="68B65E11"/>
     <w:multiLevelType w:val="hybridMultilevel"/>
     <w:tmpl w:val="F8E4EA2C"/>
@@ -11028,7 +11138,7 @@
       </w:pPr>
     </w:lvl>
   </w:abstractNum>
-  <w:abstractNum w:abstractNumId="12" w15:restartNumberingAfterBreak="0">
+  <w:abstractNum w:abstractNumId="13" w15:restartNumberingAfterBreak="0">
     <w:nsid w:val="6B7D564B"/>
     <w:multiLevelType w:val="hybridMultilevel"/>
     <w:tmpl w:val="85B622F8"/>
@@ -11141,7 +11251,7 @@
       </w:rPr>
     </w:lvl>
   </w:abstractNum>
-  <w:abstractNum w:abstractNumId="13" w15:restartNumberingAfterBreak="0">
+  <w:abstractNum w:abstractNumId="14" w15:restartNumberingAfterBreak="0">
     <w:nsid w:val="78D439D4"/>
     <w:multiLevelType w:val="hybridMultilevel"/>
     <w:tmpl w:val="57EC75FC"/>
@@ -11254,7 +11364,7 @@
       </w:rPr>
     </w:lvl>
   </w:abstractNum>
-  <w:abstractNum w:abstractNumId="14" w15:restartNumberingAfterBreak="0">
+  <w:abstractNum w:abstractNumId="15" w15:restartNumberingAfterBreak="0">
     <w:nsid w:val="7D741C22"/>
     <w:multiLevelType w:val="multilevel"/>
     <w:tmpl w:val="14BCB2BA"/>
@@ -11380,7 +11490,7 @@
     <w:abstractNumId w:val="5"/>
   </w:num>
   <w:num w:numId="2" w16cid:durableId="1580216198">
-    <w:abstractNumId w:val="14"/>
+    <w:abstractNumId w:val="15"/>
   </w:num>
   <w:num w:numId="3" w16cid:durableId="975450924">
     <w:abstractNumId w:val="6"/>
@@ -11389,25 +11499,25 @@
     <w:abstractNumId w:val="3"/>
   </w:num>
   <w:num w:numId="5" w16cid:durableId="81533404">
-    <w:abstractNumId w:val="8"/>
+    <w:abstractNumId w:val="9"/>
   </w:num>
   <w:num w:numId="6" w16cid:durableId="261764718">
-    <w:abstractNumId w:val="10"/>
+    <w:abstractNumId w:val="11"/>
   </w:num>
   <w:num w:numId="7" w16cid:durableId="1246648005">
     <w:abstractNumId w:val="0"/>
   </w:num>
   <w:num w:numId="8" w16cid:durableId="449786228">
-    <w:abstractNumId w:val="11"/>
+    <w:abstractNumId w:val="12"/>
   </w:num>
   <w:num w:numId="9" w16cid:durableId="778140422">
-    <w:abstractNumId w:val="12"/>
+    <w:abstractNumId w:val="13"/>
   </w:num>
   <w:num w:numId="10" w16cid:durableId="1251238449">
     <w:abstractNumId w:val="2"/>
   </w:num>
   <w:num w:numId="11" w16cid:durableId="443235223">
-    <w:abstractNumId w:val="9"/>
+    <w:abstractNumId w:val="10"/>
   </w:num>
   <w:num w:numId="12" w16cid:durableId="1703750016">
     <w:abstractNumId w:val="5"/>
@@ -11416,13 +11526,16 @@
     <w:abstractNumId w:val="1"/>
   </w:num>
   <w:num w:numId="14" w16cid:durableId="696734074">
-    <w:abstractNumId w:val="13"/>
+    <w:abstractNumId w:val="14"/>
   </w:num>
   <w:num w:numId="15" w16cid:durableId="663439189">
-    <w:abstractNumId w:val="7"/>
+    <w:abstractNumId w:val="8"/>
   </w:num>
   <w:num w:numId="16" w16cid:durableId="1954900443">
     <w:abstractNumId w:val="4"/>
+  </w:num>
+  <w:num w:numId="17" w16cid:durableId="1671329007">
+    <w:abstractNumId w:val="7"/>
   </w:num>
 </w:numbering>
 </file>

</xml_diff>